<commit_message>
update smester progress file
</commit_message>
<xml_diff>
--- a/semester project progress.docx
+++ b/semester project progress.docx
@@ -450,21 +450,7 @@
         <w:rPr>
           <w:rFonts w:ascii="Times New Roman" w:hAnsi="Times New Roman" w:cs="Times New Roman"/>
         </w:rPr>
-        <w:t xml:space="preserve">-gender (Male, </w:t>
-      </w:r>
-      <w:proofErr w:type="gramStart"/>
-      <w:r>
-        <w:rPr>
-          <w:rFonts w:ascii="Times New Roman" w:hAnsi="Times New Roman" w:cs="Times New Roman"/>
-        </w:rPr>
-        <w:t>Female</w:t>
-      </w:r>
-      <w:proofErr w:type="gramEnd"/>
-      <w:r>
-        <w:rPr>
-          <w:rFonts w:ascii="Times New Roman" w:hAnsi="Times New Roman" w:cs="Times New Roman"/>
-        </w:rPr>
-        <w:t xml:space="preserve"> and others)</w:t>
+        <w:t>-gender (Male, Female and others)</w:t>
       </w:r>
     </w:p>
     <w:p>
@@ -2254,21 +2240,7 @@
         <w:rPr>
           <w:rFonts w:ascii="Times New Roman" w:hAnsi="Times New Roman" w:cs="Times New Roman"/>
         </w:rPr>
-        <w:t xml:space="preserve">-gender (Male, </w:t>
-      </w:r>
-      <w:proofErr w:type="gramStart"/>
-      <w:r>
-        <w:rPr>
-          <w:rFonts w:ascii="Times New Roman" w:hAnsi="Times New Roman" w:cs="Times New Roman"/>
-        </w:rPr>
-        <w:t>Female</w:t>
-      </w:r>
-      <w:proofErr w:type="gramEnd"/>
-      <w:r>
-        <w:rPr>
-          <w:rFonts w:ascii="Times New Roman" w:hAnsi="Times New Roman" w:cs="Times New Roman"/>
-        </w:rPr>
-        <w:t xml:space="preserve"> and others)</w:t>
+        <w:t>-gender (Male, Female and others)</w:t>
       </w:r>
     </w:p>
     <w:p>
@@ -3777,6 +3749,1161 @@
         </w:rPr>
       </w:pPr>
     </w:p>
+    <w:p>
+      <w:pPr>
+        <w:rPr>
+          <w:b/>
+          <w:bCs/>
+          <w:sz w:val="40"/>
+          <w:szCs w:val="40"/>
+          <w:u w:val="single"/>
+        </w:rPr>
+      </w:pPr>
+      <w:r>
+        <w:rPr>
+          <w:b/>
+          <w:bCs/>
+          <w:sz w:val="40"/>
+          <w:szCs w:val="40"/>
+          <w:u w:val="single"/>
+        </w:rPr>
+        <w:t>ABDULLAH JAVED ASSIGNMENT 3</w:t>
+      </w:r>
+    </w:p>
+    <w:p>
+      <w:pPr>
+        <w:rPr>
+          <w:b/>
+          <w:bCs/>
+          <w:sz w:val="40"/>
+          <w:szCs w:val="40"/>
+          <w:u w:val="single"/>
+        </w:rPr>
+      </w:pPr>
+      <w:r>
+        <w:rPr>
+          <w:b/>
+          <w:bCs/>
+          <w:sz w:val="40"/>
+          <w:szCs w:val="40"/>
+          <w:u w:val="single"/>
+        </w:rPr>
+        <w:t>FEEDBACK:</w:t>
+      </w:r>
+    </w:p>
+    <w:p>
+      <w:r>
+        <w:t>Forms are used in at least three places in the application to fetch the data from the user. the code snippet of feedback form that’s embedded in” Contact Us” page. The feedback form is declared and the fields are defined.</w:t>
+      </w:r>
+    </w:p>
+    <w:p>
+      <w:r>
+        <w:t>A small form called Feedback Form can be found in the “Contact Us” page. The users can send in their feedbacks to the company using this form. The form contains five fields where the users can enter their name, email address, service quality, rate out of five stars and message. The data from Feedback Form after sending is saved into company’s database. Below shows the view of Feedback Form.</w:t>
+      </w:r>
+    </w:p>
+    <w:p>
+      <w:r>
+        <w:lastRenderedPageBreak/>
+        <w:t>Contact us</w:t>
+      </w:r>
+    </w:p>
+    <w:p>
+      <w:r>
+        <w:t>Feedback form</w:t>
+      </w:r>
+    </w:p>
+    <w:p>
+      <w:r>
+        <w:t>Your name</w:t>
+      </w:r>
+    </w:p>
+    <w:p>
+      <w:r>
+        <w:t>__________________</w:t>
+      </w:r>
+    </w:p>
+    <w:p>
+      <w:r>
+        <w:t>Email address</w:t>
+      </w:r>
+    </w:p>
+    <w:p>
+      <w:r>
+        <w:t>__________________</w:t>
+      </w:r>
+    </w:p>
+    <w:p>
+      <w:r>
+        <w:t>Services quality (tick one of the following)</w:t>
+      </w:r>
+    </w:p>
+    <w:p>
+      <w:r>
+        <w:t xml:space="preserve">Excellent, V. Good, Good, Satisfactory </w:t>
+      </w:r>
+    </w:p>
+    <w:p>
+      <w:r>
+        <w:t xml:space="preserve">Rate out of five stars </w:t>
+      </w:r>
+    </w:p>
+    <w:p>
+      <w:r>
+        <w:t>*****</w:t>
+      </w:r>
+    </w:p>
+    <w:p>
+      <w:r>
+        <w:t xml:space="preserve">Your Message </w:t>
+      </w:r>
+    </w:p>
+    <w:p>
+      <w:r>
+        <w:t>________________________________</w:t>
+      </w:r>
+    </w:p>
+    <w:p/>
+    <w:p>
+      <w:r>
+        <w:rPr>
+          <w:noProof/>
+        </w:rPr>
+        <mc:AlternateContent>
+          <mc:Choice Requires="wps">
+            <w:drawing>
+              <wp:anchor distT="0" distB="0" distL="114300" distR="114300" simplePos="0" relativeHeight="251659264" behindDoc="0" locked="0" layoutInCell="1" allowOverlap="1" wp14:anchorId="651FEFA6" wp14:editId="15398D5F">
+                <wp:simplePos x="0" y="0"/>
+                <wp:positionH relativeFrom="column">
+                  <wp:posOffset>1320800</wp:posOffset>
+                </wp:positionH>
+                <wp:positionV relativeFrom="paragraph">
+                  <wp:posOffset>197485</wp:posOffset>
+                </wp:positionV>
+                <wp:extent cx="1619250" cy="476250"/>
+                <wp:effectExtent l="0" t="0" r="19050" b="19050"/>
+                <wp:wrapNone/>
+                <wp:docPr id="1" name="Text Box 1"/>
+                <wp:cNvGraphicFramePr/>
+                <a:graphic xmlns:a="http://schemas.openxmlformats.org/drawingml/2006/main">
+                  <a:graphicData uri="http://schemas.microsoft.com/office/word/2010/wordprocessingShape">
+                    <wps:wsp>
+                      <wps:cNvSpPr txBox="1"/>
+                      <wps:spPr>
+                        <a:xfrm>
+                          <a:off x="0" y="0"/>
+                          <a:ext cx="1619250" cy="476250"/>
+                        </a:xfrm>
+                        <a:prstGeom prst="rect">
+                          <a:avLst/>
+                        </a:prstGeom>
+                        <a:solidFill>
+                          <a:schemeClr val="accent6">
+                            <a:lumMod val="75000"/>
+                          </a:schemeClr>
+                        </a:solidFill>
+                        <a:ln>
+                          <a:solidFill>
+                            <a:schemeClr val="tx1"/>
+                          </a:solidFill>
+                        </a:ln>
+                      </wps:spPr>
+                      <wps:style>
+                        <a:lnRef idx="2">
+                          <a:schemeClr val="accent2"/>
+                        </a:lnRef>
+                        <a:fillRef idx="1">
+                          <a:schemeClr val="lt1"/>
+                        </a:fillRef>
+                        <a:effectRef idx="0">
+                          <a:schemeClr val="accent2"/>
+                        </a:effectRef>
+                        <a:fontRef idx="minor">
+                          <a:schemeClr val="dk1"/>
+                        </a:fontRef>
+                      </wps:style>
+                      <wps:txbx>
+                        <w:txbxContent>
+                          <w:p>
+                            <w:r>
+                              <w:t>FEEDBACK FORM</w:t>
+                            </w:r>
+                          </w:p>
+                        </w:txbxContent>
+                      </wps:txbx>
+                      <wps:bodyPr rot="0" spcFirstLastPara="0" vertOverflow="overflow" horzOverflow="overflow" vert="horz" wrap="square" lIns="91440" tIns="45720" rIns="91440" bIns="45720" numCol="1" spcCol="0" rtlCol="0" fromWordArt="0" anchor="b" anchorCtr="0" forceAA="0" compatLnSpc="1">
+                        <a:prstTxWarp prst="textNoShape">
+                          <a:avLst/>
+                        </a:prstTxWarp>
+                        <a:noAutofit/>
+                      </wps:bodyPr>
+                    </wps:wsp>
+                  </a:graphicData>
+                </a:graphic>
+                <wp14:sizeRelH relativeFrom="margin">
+                  <wp14:pctWidth>0</wp14:pctWidth>
+                </wp14:sizeRelH>
+                <wp14:sizeRelV relativeFrom="margin">
+                  <wp14:pctHeight>0</wp14:pctHeight>
+                </wp14:sizeRelV>
+              </wp:anchor>
+            </w:drawing>
+          </mc:Choice>
+          <mc:Fallback>
+            <w:pict>
+              <v:shapetype w14:anchorId="651FEFA6" id="_x0000_t202" coordsize="21600,21600" o:spt="202" path="m,l,21600r21600,l21600,xe">
+                <v:stroke joinstyle="miter"/>
+                <v:path gradientshapeok="t" o:connecttype="rect"/>
+              </v:shapetype>
+              <v:shape id="Text Box 1" o:spid="_x0000_s1026" type="#_x0000_t202" style="position:absolute;margin-left:104pt;margin-top:15.55pt;width:127.5pt;height:37.5pt;z-index:251659264;visibility:visible;mso-wrap-style:square;mso-width-percent:0;mso-height-percent:0;mso-wrap-distance-left:9pt;mso-wrap-distance-top:0;mso-wrap-distance-right:9pt;mso-wrap-distance-bottom:0;mso-position-horizontal:absolute;mso-position-horizontal-relative:text;mso-position-vertical:absolute;mso-position-vertical-relative:text;mso-width-percent:0;mso-height-percent:0;mso-width-relative:margin;mso-height-relative:margin;v-text-anchor:bottom" o:gfxdata="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" fillcolor="#538135 [2409]" strokecolor="black [3213]" strokeweight="1pt">
+                <v:textbox>
+                  <w:txbxContent>
+                    <w:p>
+                      <w:r>
+                        <w:t>FEEDBACK FORM</w:t>
+                      </w:r>
+                    </w:p>
+                  </w:txbxContent>
+                </v:textbox>
+              </v:shape>
+            </w:pict>
+          </mc:Fallback>
+        </mc:AlternateContent>
+      </w:r>
+    </w:p>
+    <w:p>
+      <w:r>
+        <w:rPr>
+          <w:noProof/>
+        </w:rPr>
+        <mc:AlternateContent>
+          <mc:Choice Requires="wps">
+            <w:drawing>
+              <wp:anchor distT="0" distB="0" distL="114300" distR="114300" simplePos="0" relativeHeight="251667456" behindDoc="0" locked="0" layoutInCell="1" allowOverlap="1" wp14:anchorId="5BF135B9" wp14:editId="4FA6ED99">
+                <wp:simplePos x="0" y="0"/>
+                <wp:positionH relativeFrom="column">
+                  <wp:posOffset>1009650</wp:posOffset>
+                </wp:positionH>
+                <wp:positionV relativeFrom="paragraph">
+                  <wp:posOffset>2034540</wp:posOffset>
+                </wp:positionV>
+                <wp:extent cx="2203450" cy="590550"/>
+                <wp:effectExtent l="0" t="0" r="25400" b="19050"/>
+                <wp:wrapNone/>
+                <wp:docPr id="10" name="Text Box 10"/>
+                <wp:cNvGraphicFramePr/>
+                <a:graphic xmlns:a="http://schemas.openxmlformats.org/drawingml/2006/main">
+                  <a:graphicData uri="http://schemas.microsoft.com/office/word/2010/wordprocessingShape">
+                    <wps:wsp>
+                      <wps:cNvSpPr txBox="1"/>
+                      <wps:spPr>
+                        <a:xfrm>
+                          <a:off x="0" y="0"/>
+                          <a:ext cx="2203450" cy="590550"/>
+                        </a:xfrm>
+                        <a:prstGeom prst="rect">
+                          <a:avLst/>
+                        </a:prstGeom>
+                        <a:solidFill>
+                          <a:schemeClr val="accent6">
+                            <a:lumMod val="75000"/>
+                          </a:schemeClr>
+                        </a:solidFill>
+                        <a:ln w="9525">
+                          <a:solidFill>
+                            <a:schemeClr val="bg2">
+                              <a:lumMod val="10000"/>
+                            </a:schemeClr>
+                          </a:solidFill>
+                        </a:ln>
+                      </wps:spPr>
+                      <wps:txbx>
+                        <w:txbxContent>
+                          <w:p>
+                            <w:r>
+                              <w:t>RATE THE SERVICE PROVIDER (ATMS APP)</w:t>
+                            </w:r>
+                          </w:p>
+                        </w:txbxContent>
+                      </wps:txbx>
+                      <wps:bodyPr rot="0" spcFirstLastPara="0" vertOverflow="overflow" horzOverflow="overflow" vert="horz" wrap="square" lIns="91440" tIns="45720" rIns="91440" bIns="45720" numCol="1" spcCol="0" rtlCol="0" fromWordArt="0" anchor="t" anchorCtr="0" forceAA="0" compatLnSpc="1">
+                        <a:prstTxWarp prst="textNoShape">
+                          <a:avLst/>
+                        </a:prstTxWarp>
+                        <a:noAutofit/>
+                      </wps:bodyPr>
+                    </wps:wsp>
+                  </a:graphicData>
+                </a:graphic>
+                <wp14:sizeRelH relativeFrom="margin">
+                  <wp14:pctWidth>0</wp14:pctWidth>
+                </wp14:sizeRelH>
+                <wp14:sizeRelV relativeFrom="margin">
+                  <wp14:pctHeight>0</wp14:pctHeight>
+                </wp14:sizeRelV>
+              </wp:anchor>
+            </w:drawing>
+          </mc:Choice>
+          <mc:Fallback>
+            <w:pict>
+              <v:shape w14:anchorId="5BF135B9" id="Text Box 10" o:spid="_x0000_s1027" type="#_x0000_t202" style="position:absolute;margin-left:79.5pt;margin-top:160.2pt;width:173.5pt;height:46.5pt;z-index:251667456;visibility:visible;mso-wrap-style:square;mso-width-percent:0;mso-height-percent:0;mso-wrap-distance-left:9pt;mso-wrap-distance-top:0;mso-wrap-distance-right:9pt;mso-wrap-distance-bottom:0;mso-position-horizontal:absolute;mso-position-horizontal-relative:text;mso-position-vertical:absolute;mso-position-vertical-relative:text;mso-width-percent:0;mso-height-percent:0;mso-width-relative:margin;mso-height-relative:margin;v-text-anchor:top" o:gfxdata="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" fillcolor="#538135 [2409]" strokecolor="#161616 [334]">
+                <v:textbox>
+                  <w:txbxContent>
+                    <w:p>
+                      <w:r>
+                        <w:t>RATE THE SERVICE PROVIDER (ATMS APP)</w:t>
+                      </w:r>
+                    </w:p>
+                  </w:txbxContent>
+                </v:textbox>
+              </v:shape>
+            </w:pict>
+          </mc:Fallback>
+        </mc:AlternateContent>
+      </w:r>
+      <w:r>
+        <w:rPr>
+          <w:noProof/>
+        </w:rPr>
+        <mc:AlternateContent>
+          <mc:Choice Requires="wps">
+            <w:drawing>
+              <wp:anchor distT="0" distB="0" distL="114300" distR="114300" simplePos="0" relativeHeight="251666432" behindDoc="0" locked="0" layoutInCell="1" allowOverlap="1" wp14:anchorId="51F5D5EE" wp14:editId="5F1CF303">
+                <wp:simplePos x="0" y="0"/>
+                <wp:positionH relativeFrom="column">
+                  <wp:posOffset>2133600</wp:posOffset>
+                </wp:positionH>
+                <wp:positionV relativeFrom="paragraph">
+                  <wp:posOffset>1418590</wp:posOffset>
+                </wp:positionV>
+                <wp:extent cx="6350" cy="635000"/>
+                <wp:effectExtent l="114300" t="0" r="88900" b="50800"/>
+                <wp:wrapNone/>
+                <wp:docPr id="9" name="Straight Arrow Connector 9"/>
+                <wp:cNvGraphicFramePr/>
+                <a:graphic xmlns:a="http://schemas.openxmlformats.org/drawingml/2006/main">
+                  <a:graphicData uri="http://schemas.microsoft.com/office/word/2010/wordprocessingShape">
+                    <wps:wsp>
+                      <wps:cNvCnPr/>
+                      <wps:spPr>
+                        <a:xfrm>
+                          <a:off x="0" y="0"/>
+                          <a:ext cx="6350" cy="635000"/>
+                        </a:xfrm>
+                        <a:prstGeom prst="straightConnector1">
+                          <a:avLst/>
+                        </a:prstGeom>
+                        <a:ln w="57150">
+                          <a:solidFill>
+                            <a:schemeClr val="bg2">
+                              <a:lumMod val="10000"/>
+                            </a:schemeClr>
+                          </a:solidFill>
+                          <a:tailEnd type="triangle"/>
+                        </a:ln>
+                      </wps:spPr>
+                      <wps:style>
+                        <a:lnRef idx="1">
+                          <a:schemeClr val="accent1"/>
+                        </a:lnRef>
+                        <a:fillRef idx="0">
+                          <a:schemeClr val="accent1"/>
+                        </a:fillRef>
+                        <a:effectRef idx="0">
+                          <a:schemeClr val="accent1"/>
+                        </a:effectRef>
+                        <a:fontRef idx="minor">
+                          <a:schemeClr val="tx1"/>
+                        </a:fontRef>
+                      </wps:style>
+                      <wps:bodyPr/>
+                    </wps:wsp>
+                  </a:graphicData>
+                </a:graphic>
+              </wp:anchor>
+            </w:drawing>
+          </mc:Choice>
+          <mc:Fallback>
+            <w:pict>
+              <v:shapetype w14:anchorId="37DF473A" id="_x0000_t32" coordsize="21600,21600" o:spt="32" o:oned="t" path="m,l21600,21600e" filled="f">
+                <v:path arrowok="t" fillok="f" o:connecttype="none"/>
+                <o:lock v:ext="edit" shapetype="t"/>
+              </v:shapetype>
+              <v:shape id="Straight Arrow Connector 9" o:spid="_x0000_s1026" type="#_x0000_t32" style="position:absolute;margin-left:168pt;margin-top:111.7pt;width:.5pt;height:50pt;z-index:251666432;visibility:visible;mso-wrap-style:square;mso-wrap-distance-left:9pt;mso-wrap-distance-top:0;mso-wrap-distance-right:9pt;mso-wrap-distance-bottom:0;mso-position-horizontal:absolute;mso-position-horizontal-relative:text;mso-position-vertical:absolute;mso-position-vertical-relative:text" o:gfxdata="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" strokecolor="#161616 [334]" strokeweight="4.5pt">
+                <v:stroke endarrow="block" joinstyle="miter"/>
+              </v:shape>
+            </w:pict>
+          </mc:Fallback>
+        </mc:AlternateContent>
+      </w:r>
+      <w:r>
+        <w:rPr>
+          <w:noProof/>
+        </w:rPr>
+        <mc:AlternateContent>
+          <mc:Choice Requires="wps">
+            <w:drawing>
+              <wp:anchor distT="0" distB="0" distL="114300" distR="114300" simplePos="0" relativeHeight="251665408" behindDoc="0" locked="0" layoutInCell="1" allowOverlap="1" wp14:anchorId="74A394FA" wp14:editId="42972153">
+                <wp:simplePos x="0" y="0"/>
+                <wp:positionH relativeFrom="column">
+                  <wp:posOffset>3587750</wp:posOffset>
+                </wp:positionH>
+                <wp:positionV relativeFrom="paragraph">
+                  <wp:posOffset>929640</wp:posOffset>
+                </wp:positionV>
+                <wp:extent cx="1587500" cy="520700"/>
+                <wp:effectExtent l="0" t="0" r="12700" b="12700"/>
+                <wp:wrapNone/>
+                <wp:docPr id="8" name="Text Box 8"/>
+                <wp:cNvGraphicFramePr/>
+                <a:graphic xmlns:a="http://schemas.openxmlformats.org/drawingml/2006/main">
+                  <a:graphicData uri="http://schemas.microsoft.com/office/word/2010/wordprocessingShape">
+                    <wps:wsp>
+                      <wps:cNvSpPr txBox="1"/>
+                      <wps:spPr>
+                        <a:xfrm>
+                          <a:off x="0" y="0"/>
+                          <a:ext cx="1587500" cy="520700"/>
+                        </a:xfrm>
+                        <a:prstGeom prst="rect">
+                          <a:avLst/>
+                        </a:prstGeom>
+                        <a:solidFill>
+                          <a:schemeClr val="accent6">
+                            <a:lumMod val="75000"/>
+                          </a:schemeClr>
+                        </a:solidFill>
+                        <a:ln w="9525">
+                          <a:solidFill>
+                            <a:schemeClr val="bg2">
+                              <a:lumMod val="10000"/>
+                            </a:schemeClr>
+                          </a:solidFill>
+                        </a:ln>
+                      </wps:spPr>
+                      <wps:txbx>
+                        <w:txbxContent>
+                          <w:p>
+                            <w:r>
+                              <w:t xml:space="preserve">AIRLINE SERVICE QUALITY </w:t>
+                            </w:r>
+                          </w:p>
+                        </w:txbxContent>
+                      </wps:txbx>
+                      <wps:bodyPr rot="0" spcFirstLastPara="0" vertOverflow="overflow" horzOverflow="overflow" vert="horz" wrap="square" lIns="91440" tIns="45720" rIns="91440" bIns="45720" numCol="1" spcCol="0" rtlCol="0" fromWordArt="0" anchor="t" anchorCtr="0" forceAA="0" compatLnSpc="1">
+                        <a:prstTxWarp prst="textNoShape">
+                          <a:avLst/>
+                        </a:prstTxWarp>
+                        <a:noAutofit/>
+                      </wps:bodyPr>
+                    </wps:wsp>
+                  </a:graphicData>
+                </a:graphic>
+              </wp:anchor>
+            </w:drawing>
+          </mc:Choice>
+          <mc:Fallback>
+            <w:pict>
+              <v:shape w14:anchorId="74A394FA" id="Text Box 8" o:spid="_x0000_s1028" type="#_x0000_t202" style="position:absolute;margin-left:282.5pt;margin-top:73.2pt;width:125pt;height:41pt;z-index:251665408;visibility:visible;mso-wrap-style:square;mso-wrap-distance-left:9pt;mso-wrap-distance-top:0;mso-wrap-distance-right:9pt;mso-wrap-distance-bottom:0;mso-position-horizontal:absolute;mso-position-horizontal-relative:text;mso-position-vertical:absolute;mso-position-vertical-relative:text;v-text-anchor:top" o:gfxdata="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" fillcolor="#538135 [2409]" strokecolor="#161616 [334]">
+                <v:textbox>
+                  <w:txbxContent>
+                    <w:p>
+                      <w:r>
+                        <w:t xml:space="preserve">AIRLINE SERVICE QUALITY </w:t>
+                      </w:r>
+                    </w:p>
+                  </w:txbxContent>
+                </v:textbox>
+              </v:shape>
+            </w:pict>
+          </mc:Fallback>
+        </mc:AlternateContent>
+      </w:r>
+      <w:r>
+        <w:rPr>
+          <w:noProof/>
+        </w:rPr>
+        <mc:AlternateContent>
+          <mc:Choice Requires="wps">
+            <w:drawing>
+              <wp:anchor distT="0" distB="0" distL="114300" distR="114300" simplePos="0" relativeHeight="251664384" behindDoc="0" locked="0" layoutInCell="1" allowOverlap="1" wp14:anchorId="3AE63336" wp14:editId="2C477217">
+                <wp:simplePos x="0" y="0"/>
+                <wp:positionH relativeFrom="column">
+                  <wp:posOffset>2933700</wp:posOffset>
+                </wp:positionH>
+                <wp:positionV relativeFrom="paragraph">
+                  <wp:posOffset>1177290</wp:posOffset>
+                </wp:positionV>
+                <wp:extent cx="717550" cy="0"/>
+                <wp:effectExtent l="0" t="114300" r="0" b="133350"/>
+                <wp:wrapNone/>
+                <wp:docPr id="7" name="Straight Arrow Connector 7"/>
+                <wp:cNvGraphicFramePr/>
+                <a:graphic xmlns:a="http://schemas.openxmlformats.org/drawingml/2006/main">
+                  <a:graphicData uri="http://schemas.microsoft.com/office/word/2010/wordprocessingShape">
+                    <wps:wsp>
+                      <wps:cNvCnPr/>
+                      <wps:spPr>
+                        <a:xfrm>
+                          <a:off x="0" y="0"/>
+                          <a:ext cx="717550" cy="0"/>
+                        </a:xfrm>
+                        <a:prstGeom prst="straightConnector1">
+                          <a:avLst/>
+                        </a:prstGeom>
+                        <a:ln w="57150">
+                          <a:solidFill>
+                            <a:schemeClr val="bg2">
+                              <a:lumMod val="10000"/>
+                            </a:schemeClr>
+                          </a:solidFill>
+                          <a:tailEnd type="triangle"/>
+                        </a:ln>
+                      </wps:spPr>
+                      <wps:style>
+                        <a:lnRef idx="1">
+                          <a:schemeClr val="accent1"/>
+                        </a:lnRef>
+                        <a:fillRef idx="0">
+                          <a:schemeClr val="accent1"/>
+                        </a:fillRef>
+                        <a:effectRef idx="0">
+                          <a:schemeClr val="accent1"/>
+                        </a:effectRef>
+                        <a:fontRef idx="minor">
+                          <a:schemeClr val="tx1"/>
+                        </a:fontRef>
+                      </wps:style>
+                      <wps:bodyPr/>
+                    </wps:wsp>
+                  </a:graphicData>
+                </a:graphic>
+              </wp:anchor>
+            </w:drawing>
+          </mc:Choice>
+          <mc:Fallback>
+            <w:pict>
+              <v:shape w14:anchorId="17766B48" id="Straight Arrow Connector 7" o:spid="_x0000_s1026" type="#_x0000_t32" style="position:absolute;margin-left:231pt;margin-top:92.7pt;width:56.5pt;height:0;z-index:251664384;visibility:visible;mso-wrap-style:square;mso-wrap-distance-left:9pt;mso-wrap-distance-top:0;mso-wrap-distance-right:9pt;mso-wrap-distance-bottom:0;mso-position-horizontal:absolute;mso-position-horizontal-relative:text;mso-position-vertical:absolute;mso-position-vertical-relative:text" o:gfxdata="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" strokecolor="#161616 [334]" strokeweight="4.5pt">
+                <v:stroke endarrow="block" joinstyle="miter"/>
+              </v:shape>
+            </w:pict>
+          </mc:Fallback>
+        </mc:AlternateContent>
+      </w:r>
+      <w:r>
+        <w:rPr>
+          <w:noProof/>
+        </w:rPr>
+        <mc:AlternateContent>
+          <mc:Choice Requires="wps">
+            <w:drawing>
+              <wp:anchor distT="0" distB="0" distL="114300" distR="114300" simplePos="0" relativeHeight="251663360" behindDoc="0" locked="0" layoutInCell="1" allowOverlap="1" wp14:anchorId="4BF09D2B" wp14:editId="68CA5907">
+                <wp:simplePos x="0" y="0"/>
+                <wp:positionH relativeFrom="column">
+                  <wp:posOffset>-685800</wp:posOffset>
+                </wp:positionH>
+                <wp:positionV relativeFrom="paragraph">
+                  <wp:posOffset>948690</wp:posOffset>
+                </wp:positionV>
+                <wp:extent cx="1377950" cy="450850"/>
+                <wp:effectExtent l="0" t="0" r="12700" b="25400"/>
+                <wp:wrapNone/>
+                <wp:docPr id="6" name="Text Box 6"/>
+                <wp:cNvGraphicFramePr/>
+                <a:graphic xmlns:a="http://schemas.openxmlformats.org/drawingml/2006/main">
+                  <a:graphicData uri="http://schemas.microsoft.com/office/word/2010/wordprocessingShape">
+                    <wps:wsp>
+                      <wps:cNvSpPr txBox="1"/>
+                      <wps:spPr>
+                        <a:xfrm>
+                          <a:off x="0" y="0"/>
+                          <a:ext cx="1377950" cy="450850"/>
+                        </a:xfrm>
+                        <a:prstGeom prst="rect">
+                          <a:avLst/>
+                        </a:prstGeom>
+                        <a:solidFill>
+                          <a:schemeClr val="accent6">
+                            <a:lumMod val="75000"/>
+                          </a:schemeClr>
+                        </a:solidFill>
+                        <a:ln w="9525">
+                          <a:solidFill>
+                            <a:schemeClr val="bg2">
+                              <a:lumMod val="10000"/>
+                            </a:schemeClr>
+                          </a:solidFill>
+                        </a:ln>
+                      </wps:spPr>
+                      <wps:txbx>
+                        <w:txbxContent>
+                          <w:p>
+                            <w:r>
+                              <w:t>NAME, EMAIL ADDRESS</w:t>
+                            </w:r>
+                          </w:p>
+                        </w:txbxContent>
+                      </wps:txbx>
+                      <wps:bodyPr rot="0" spcFirstLastPara="0" vertOverflow="overflow" horzOverflow="overflow" vert="horz" wrap="square" lIns="91440" tIns="45720" rIns="91440" bIns="45720" numCol="1" spcCol="0" rtlCol="0" fromWordArt="0" anchor="t" anchorCtr="0" forceAA="0" compatLnSpc="1">
+                        <a:prstTxWarp prst="textNoShape">
+                          <a:avLst/>
+                        </a:prstTxWarp>
+                        <a:noAutofit/>
+                      </wps:bodyPr>
+                    </wps:wsp>
+                  </a:graphicData>
+                </a:graphic>
+              </wp:anchor>
+            </w:drawing>
+          </mc:Choice>
+          <mc:Fallback>
+            <w:pict>
+              <v:shape w14:anchorId="4BF09D2B" id="Text Box 6" o:spid="_x0000_s1029" type="#_x0000_t202" style="position:absolute;margin-left:-54pt;margin-top:74.7pt;width:108.5pt;height:35.5pt;z-index:251663360;visibility:visible;mso-wrap-style:square;mso-wrap-distance-left:9pt;mso-wrap-distance-top:0;mso-wrap-distance-right:9pt;mso-wrap-distance-bottom:0;mso-position-horizontal:absolute;mso-position-horizontal-relative:text;mso-position-vertical:absolute;mso-position-vertical-relative:text;v-text-anchor:top" o:gfxdata="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" fillcolor="#538135 [2409]" strokecolor="#161616 [334]">
+                <v:textbox>
+                  <w:txbxContent>
+                    <w:p>
+                      <w:r>
+                        <w:t>NAME, EMAIL ADDRESS</w:t>
+                      </w:r>
+                    </w:p>
+                  </w:txbxContent>
+                </v:textbox>
+              </v:shape>
+            </w:pict>
+          </mc:Fallback>
+        </mc:AlternateContent>
+      </w:r>
+      <w:r>
+        <w:rPr>
+          <w:noProof/>
+        </w:rPr>
+        <mc:AlternateContent>
+          <mc:Choice Requires="wps">
+            <w:drawing>
+              <wp:anchor distT="0" distB="0" distL="114300" distR="114300" simplePos="0" relativeHeight="251662336" behindDoc="0" locked="0" layoutInCell="1" allowOverlap="1" wp14:anchorId="35C65CA7" wp14:editId="15DD36DB">
+                <wp:simplePos x="0" y="0"/>
+                <wp:positionH relativeFrom="column">
+                  <wp:posOffset>679450</wp:posOffset>
+                </wp:positionH>
+                <wp:positionV relativeFrom="paragraph">
+                  <wp:posOffset>1151890</wp:posOffset>
+                </wp:positionV>
+                <wp:extent cx="615950" cy="0"/>
+                <wp:effectExtent l="0" t="114300" r="0" b="133350"/>
+                <wp:wrapNone/>
+                <wp:docPr id="2" name="Straight Arrow Connector 2"/>
+                <wp:cNvGraphicFramePr/>
+                <a:graphic xmlns:a="http://schemas.openxmlformats.org/drawingml/2006/main">
+                  <a:graphicData uri="http://schemas.microsoft.com/office/word/2010/wordprocessingShape">
+                    <wps:wsp>
+                      <wps:cNvCnPr/>
+                      <wps:spPr>
+                        <a:xfrm flipH="1">
+                          <a:off x="0" y="0"/>
+                          <a:ext cx="615950" cy="0"/>
+                        </a:xfrm>
+                        <a:prstGeom prst="straightConnector1">
+                          <a:avLst/>
+                        </a:prstGeom>
+                        <a:ln w="57150">
+                          <a:solidFill>
+                            <a:schemeClr val="bg2">
+                              <a:lumMod val="10000"/>
+                            </a:schemeClr>
+                          </a:solidFill>
+                          <a:tailEnd type="triangle"/>
+                        </a:ln>
+                      </wps:spPr>
+                      <wps:style>
+                        <a:lnRef idx="1">
+                          <a:schemeClr val="accent1"/>
+                        </a:lnRef>
+                        <a:fillRef idx="0">
+                          <a:schemeClr val="accent1"/>
+                        </a:fillRef>
+                        <a:effectRef idx="0">
+                          <a:schemeClr val="accent1"/>
+                        </a:effectRef>
+                        <a:fontRef idx="minor">
+                          <a:schemeClr val="tx1"/>
+                        </a:fontRef>
+                      </wps:style>
+                      <wps:bodyPr/>
+                    </wps:wsp>
+                  </a:graphicData>
+                </a:graphic>
+              </wp:anchor>
+            </w:drawing>
+          </mc:Choice>
+          <mc:Fallback>
+            <w:pict>
+              <v:shape w14:anchorId="53DF37AA" id="Straight Arrow Connector 2" o:spid="_x0000_s1026" type="#_x0000_t32" style="position:absolute;margin-left:53.5pt;margin-top:90.7pt;width:48.5pt;height:0;flip:x;z-index:251662336;visibility:visible;mso-wrap-style:square;mso-wrap-distance-left:9pt;mso-wrap-distance-top:0;mso-wrap-distance-right:9pt;mso-wrap-distance-bottom:0;mso-position-horizontal:absolute;mso-position-horizontal-relative:text;mso-position-vertical:absolute;mso-position-vertical-relative:text" o:gfxdata="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" strokecolor="#161616 [334]" strokeweight="4.5pt">
+                <v:stroke endarrow="block" joinstyle="miter"/>
+              </v:shape>
+            </w:pict>
+          </mc:Fallback>
+        </mc:AlternateContent>
+      </w:r>
+      <w:r>
+        <w:rPr>
+          <w:noProof/>
+        </w:rPr>
+        <mc:AlternateContent>
+          <mc:Choice Requires="wps">
+            <w:drawing>
+              <wp:anchor distT="0" distB="0" distL="114300" distR="114300" simplePos="0" relativeHeight="251661312" behindDoc="0" locked="0" layoutInCell="1" allowOverlap="1" wp14:anchorId="628E2E46" wp14:editId="03920E8C">
+                <wp:simplePos x="0" y="0"/>
+                <wp:positionH relativeFrom="column">
+                  <wp:posOffset>1301750</wp:posOffset>
+                </wp:positionH>
+                <wp:positionV relativeFrom="paragraph">
+                  <wp:posOffset>923290</wp:posOffset>
+                </wp:positionV>
+                <wp:extent cx="1631950" cy="508000"/>
+                <wp:effectExtent l="0" t="0" r="25400" b="25400"/>
+                <wp:wrapNone/>
+                <wp:docPr id="3" name="Text Box 3"/>
+                <wp:cNvGraphicFramePr/>
+                <a:graphic xmlns:a="http://schemas.openxmlformats.org/drawingml/2006/main">
+                  <a:graphicData uri="http://schemas.microsoft.com/office/word/2010/wordprocessingShape">
+                    <wps:wsp>
+                      <wps:cNvSpPr txBox="1"/>
+                      <wps:spPr>
+                        <a:xfrm>
+                          <a:off x="0" y="0"/>
+                          <a:ext cx="1631950" cy="508000"/>
+                        </a:xfrm>
+                        <a:prstGeom prst="rect">
+                          <a:avLst/>
+                        </a:prstGeom>
+                        <a:solidFill>
+                          <a:schemeClr val="accent6">
+                            <a:lumMod val="75000"/>
+                          </a:schemeClr>
+                        </a:solidFill>
+                        <a:ln w="9525">
+                          <a:solidFill>
+                            <a:schemeClr val="bg2">
+                              <a:lumMod val="10000"/>
+                            </a:schemeClr>
+                          </a:solidFill>
+                        </a:ln>
+                      </wps:spPr>
+                      <wps:txbx>
+                        <w:txbxContent>
+                          <w:p>
+                            <w:r>
+                              <w:t>INPUT FROM USER</w:t>
+                            </w:r>
+                          </w:p>
+                        </w:txbxContent>
+                      </wps:txbx>
+                      <wps:bodyPr rot="0" spcFirstLastPara="0" vertOverflow="overflow" horzOverflow="overflow" vert="horz" wrap="square" lIns="91440" tIns="45720" rIns="91440" bIns="45720" numCol="1" spcCol="0" rtlCol="0" fromWordArt="0" anchor="b" anchorCtr="0" forceAA="0" compatLnSpc="1">
+                        <a:prstTxWarp prst="textNoShape">
+                          <a:avLst/>
+                        </a:prstTxWarp>
+                        <a:noAutofit/>
+                      </wps:bodyPr>
+                    </wps:wsp>
+                  </a:graphicData>
+                </a:graphic>
+              </wp:anchor>
+            </w:drawing>
+          </mc:Choice>
+          <mc:Fallback>
+            <w:pict>
+              <v:shape w14:anchorId="628E2E46" id="Text Box 3" o:spid="_x0000_s1030" type="#_x0000_t202" style="position:absolute;margin-left:102.5pt;margin-top:72.7pt;width:128.5pt;height:40pt;z-index:251661312;visibility:visible;mso-wrap-style:square;mso-wrap-distance-left:9pt;mso-wrap-distance-top:0;mso-wrap-distance-right:9pt;mso-wrap-distance-bottom:0;mso-position-horizontal:absolute;mso-position-horizontal-relative:text;mso-position-vertical:absolute;mso-position-vertical-relative:text;v-text-anchor:bottom" o:gfxdata="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" fillcolor="#538135 [2409]" strokecolor="#161616 [334]">
+                <v:textbox>
+                  <w:txbxContent>
+                    <w:p>
+                      <w:r>
+                        <w:t>INPUT FROM USER</w:t>
+                      </w:r>
+                    </w:p>
+                  </w:txbxContent>
+                </v:textbox>
+              </v:shape>
+            </w:pict>
+          </mc:Fallback>
+        </mc:AlternateContent>
+      </w:r>
+      <w:r>
+        <w:rPr>
+          <w:noProof/>
+        </w:rPr>
+        <mc:AlternateContent>
+          <mc:Choice Requires="wps">
+            <w:drawing>
+              <wp:anchor distT="0" distB="0" distL="114300" distR="114300" simplePos="0" relativeHeight="251660288" behindDoc="0" locked="0" layoutInCell="1" allowOverlap="1" wp14:anchorId="1544BF8B" wp14:editId="0974F132">
+                <wp:simplePos x="0" y="0"/>
+                <wp:positionH relativeFrom="column">
+                  <wp:posOffset>2082800</wp:posOffset>
+                </wp:positionH>
+                <wp:positionV relativeFrom="paragraph">
+                  <wp:posOffset>389890</wp:posOffset>
+                </wp:positionV>
+                <wp:extent cx="12700" cy="539750"/>
+                <wp:effectExtent l="114300" t="0" r="82550" b="50800"/>
+                <wp:wrapNone/>
+                <wp:docPr id="4" name="Straight Arrow Connector 4"/>
+                <wp:cNvGraphicFramePr/>
+                <a:graphic xmlns:a="http://schemas.openxmlformats.org/drawingml/2006/main">
+                  <a:graphicData uri="http://schemas.microsoft.com/office/word/2010/wordprocessingShape">
+                    <wps:wsp>
+                      <wps:cNvCnPr/>
+                      <wps:spPr>
+                        <a:xfrm>
+                          <a:off x="0" y="0"/>
+                          <a:ext cx="12700" cy="539750"/>
+                        </a:xfrm>
+                        <a:prstGeom prst="straightConnector1">
+                          <a:avLst/>
+                        </a:prstGeom>
+                        <a:ln w="57150">
+                          <a:solidFill>
+                            <a:schemeClr val="bg2">
+                              <a:lumMod val="10000"/>
+                            </a:schemeClr>
+                          </a:solidFill>
+                          <a:tailEnd type="triangle"/>
+                        </a:ln>
+                      </wps:spPr>
+                      <wps:style>
+                        <a:lnRef idx="1">
+                          <a:schemeClr val="accent1"/>
+                        </a:lnRef>
+                        <a:fillRef idx="0">
+                          <a:schemeClr val="accent1"/>
+                        </a:fillRef>
+                        <a:effectRef idx="0">
+                          <a:schemeClr val="accent1"/>
+                        </a:effectRef>
+                        <a:fontRef idx="minor">
+                          <a:schemeClr val="tx1"/>
+                        </a:fontRef>
+                      </wps:style>
+                      <wps:bodyPr/>
+                    </wps:wsp>
+                  </a:graphicData>
+                </a:graphic>
+              </wp:anchor>
+            </w:drawing>
+          </mc:Choice>
+          <mc:Fallback>
+            <w:pict>
+              <v:shape w14:anchorId="43C9E9AE" id="Straight Arrow Connector 4" o:spid="_x0000_s1026" type="#_x0000_t32" style="position:absolute;margin-left:164pt;margin-top:30.7pt;width:1pt;height:42.5pt;z-index:251660288;visibility:visible;mso-wrap-style:square;mso-wrap-distance-left:9pt;mso-wrap-distance-top:0;mso-wrap-distance-right:9pt;mso-wrap-distance-bottom:0;mso-position-horizontal:absolute;mso-position-horizontal-relative:text;mso-position-vertical:absolute;mso-position-vertical-relative:text" o:gfxdata="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" strokecolor="#161616 [334]" strokeweight="4.5pt">
+                <v:stroke endarrow="block" joinstyle="miter"/>
+              </v:shape>
+            </w:pict>
+          </mc:Fallback>
+        </mc:AlternateContent>
+      </w:r>
+    </w:p>
+    <w:p/>
+    <w:p/>
+    <w:p/>
+    <w:p/>
+    <w:p/>
+    <w:p/>
+    <w:p/>
+    <w:p/>
+    <w:p/>
+    <w:tbl>
+      <w:tblPr>
+        <w:tblStyle w:val="TableGrid"/>
+        <w:tblW w:w="0" w:type="auto"/>
+        <w:tblInd w:w="0" w:type="dxa"/>
+        <w:tblLook w:val="04A0" w:firstRow="1" w:lastRow="0" w:firstColumn="1" w:lastColumn="0" w:noHBand="0" w:noVBand="1"/>
+      </w:tblPr>
+      <w:tblGrid>
+        <w:gridCol w:w="1970"/>
+        <w:gridCol w:w="1971"/>
+      </w:tblGrid>
+      <w:tr>
+        <w:trPr>
+          <w:trHeight w:val="400"/>
+        </w:trPr>
+        <w:tc>
+          <w:tcPr>
+            <w:tcW w:w="3941" w:type="dxa"/>
+            <w:gridSpan w:val="2"/>
+            <w:tcBorders>
+              <w:top w:val="single" w:sz="4" w:space="0" w:color="auto"/>
+              <w:left w:val="single" w:sz="4" w:space="0" w:color="auto"/>
+              <w:bottom w:val="single" w:sz="4" w:space="0" w:color="auto"/>
+              <w:right w:val="single" w:sz="4" w:space="0" w:color="auto"/>
+            </w:tcBorders>
+            <w:hideMark/>
+          </w:tcPr>
+          <w:p>
+            <w:pPr>
+              <w:rPr>
+                <w:rFonts w:ascii="Times New Roman" w:hAnsi="Times New Roman" w:cs="Times New Roman"/>
+              </w:rPr>
+            </w:pPr>
+            <w:r>
+              <w:rPr>
+                <w:rFonts w:ascii="Times New Roman" w:hAnsi="Times New Roman" w:cs="Times New Roman"/>
+              </w:rPr>
+              <w:t>FEEDBACK</w:t>
+            </w:r>
+          </w:p>
+        </w:tc>
+      </w:tr>
+      <w:tr>
+        <w:trPr>
+          <w:trHeight w:val="378"/>
+        </w:trPr>
+        <w:tc>
+          <w:tcPr>
+            <w:tcW w:w="1970" w:type="dxa"/>
+            <w:tcBorders>
+              <w:top w:val="single" w:sz="4" w:space="0" w:color="auto"/>
+              <w:left w:val="single" w:sz="4" w:space="0" w:color="auto"/>
+              <w:bottom w:val="single" w:sz="4" w:space="0" w:color="auto"/>
+              <w:right w:val="single" w:sz="4" w:space="0" w:color="auto"/>
+            </w:tcBorders>
+            <w:hideMark/>
+          </w:tcPr>
+          <w:p>
+            <w:pPr>
+              <w:rPr>
+                <w:rFonts w:ascii="Times New Roman" w:hAnsi="Times New Roman" w:cs="Times New Roman"/>
+              </w:rPr>
+            </w:pPr>
+            <w:proofErr w:type="spellStart"/>
+            <w:r>
+              <w:rPr>
+                <w:rFonts w:ascii="Times New Roman" w:hAnsi="Times New Roman" w:cs="Times New Roman"/>
+              </w:rPr>
+              <w:t>userName</w:t>
+            </w:r>
+            <w:proofErr w:type="spellEnd"/>
+          </w:p>
+        </w:tc>
+        <w:tc>
+          <w:tcPr>
+            <w:tcW w:w="1971" w:type="dxa"/>
+            <w:tcBorders>
+              <w:top w:val="single" w:sz="4" w:space="0" w:color="auto"/>
+              <w:left w:val="single" w:sz="4" w:space="0" w:color="auto"/>
+              <w:bottom w:val="single" w:sz="4" w:space="0" w:color="auto"/>
+              <w:right w:val="single" w:sz="4" w:space="0" w:color="auto"/>
+            </w:tcBorders>
+            <w:hideMark/>
+          </w:tcPr>
+          <w:p>
+            <w:pPr>
+              <w:rPr>
+                <w:rFonts w:ascii="Times New Roman" w:hAnsi="Times New Roman" w:cs="Times New Roman"/>
+              </w:rPr>
+            </w:pPr>
+            <w:proofErr w:type="gramStart"/>
+            <w:r>
+              <w:rPr>
+                <w:rFonts w:ascii="Times New Roman" w:hAnsi="Times New Roman" w:cs="Times New Roman"/>
+              </w:rPr>
+              <w:t>Varchar(</w:t>
+            </w:r>
+            <w:proofErr w:type="gramEnd"/>
+            <w:r>
+              <w:rPr>
+                <w:rFonts w:ascii="Times New Roman" w:hAnsi="Times New Roman" w:cs="Times New Roman"/>
+              </w:rPr>
+              <w:t>255)</w:t>
+            </w:r>
+          </w:p>
+        </w:tc>
+      </w:tr>
+      <w:tr>
+        <w:trPr>
+          <w:trHeight w:val="400"/>
+        </w:trPr>
+        <w:tc>
+          <w:tcPr>
+            <w:tcW w:w="1970" w:type="dxa"/>
+            <w:tcBorders>
+              <w:top w:val="single" w:sz="4" w:space="0" w:color="auto"/>
+              <w:left w:val="single" w:sz="4" w:space="0" w:color="auto"/>
+              <w:bottom w:val="single" w:sz="4" w:space="0" w:color="auto"/>
+              <w:right w:val="single" w:sz="4" w:space="0" w:color="auto"/>
+            </w:tcBorders>
+            <w:hideMark/>
+          </w:tcPr>
+          <w:p>
+            <w:pPr>
+              <w:rPr>
+                <w:rFonts w:ascii="Times New Roman" w:hAnsi="Times New Roman" w:cs="Times New Roman"/>
+              </w:rPr>
+            </w:pPr>
+            <w:r>
+              <w:rPr>
+                <w:rFonts w:ascii="Times New Roman" w:hAnsi="Times New Roman" w:cs="Times New Roman"/>
+              </w:rPr>
+              <w:t>phone</w:t>
+            </w:r>
+          </w:p>
+        </w:tc>
+        <w:tc>
+          <w:tcPr>
+            <w:tcW w:w="1971" w:type="dxa"/>
+            <w:tcBorders>
+              <w:top w:val="single" w:sz="4" w:space="0" w:color="auto"/>
+              <w:left w:val="single" w:sz="4" w:space="0" w:color="auto"/>
+              <w:bottom w:val="single" w:sz="4" w:space="0" w:color="auto"/>
+              <w:right w:val="single" w:sz="4" w:space="0" w:color="auto"/>
+            </w:tcBorders>
+            <w:hideMark/>
+          </w:tcPr>
+          <w:p>
+            <w:pPr>
+              <w:rPr>
+                <w:rFonts w:ascii="Times New Roman" w:hAnsi="Times New Roman" w:cs="Times New Roman"/>
+              </w:rPr>
+            </w:pPr>
+            <w:proofErr w:type="gramStart"/>
+            <w:r>
+              <w:rPr>
+                <w:rFonts w:ascii="Times New Roman" w:hAnsi="Times New Roman" w:cs="Times New Roman"/>
+              </w:rPr>
+              <w:t>Varchar(</w:t>
+            </w:r>
+            <w:proofErr w:type="gramEnd"/>
+            <w:r>
+              <w:rPr>
+                <w:rFonts w:ascii="Times New Roman" w:hAnsi="Times New Roman" w:cs="Times New Roman"/>
+              </w:rPr>
+              <w:t>255)</w:t>
+            </w:r>
+          </w:p>
+        </w:tc>
+      </w:tr>
+      <w:tr>
+        <w:trPr>
+          <w:trHeight w:val="378"/>
+        </w:trPr>
+        <w:tc>
+          <w:tcPr>
+            <w:tcW w:w="1970" w:type="dxa"/>
+            <w:tcBorders>
+              <w:top w:val="single" w:sz="4" w:space="0" w:color="auto"/>
+              <w:left w:val="single" w:sz="4" w:space="0" w:color="auto"/>
+              <w:bottom w:val="single" w:sz="4" w:space="0" w:color="auto"/>
+              <w:right w:val="single" w:sz="4" w:space="0" w:color="auto"/>
+            </w:tcBorders>
+            <w:hideMark/>
+          </w:tcPr>
+          <w:p>
+            <w:pPr>
+              <w:rPr>
+                <w:rFonts w:ascii="Times New Roman" w:hAnsi="Times New Roman" w:cs="Times New Roman"/>
+              </w:rPr>
+            </w:pPr>
+            <w:r>
+              <w:rPr>
+                <w:rFonts w:ascii="Times New Roman" w:hAnsi="Times New Roman" w:cs="Times New Roman"/>
+              </w:rPr>
+              <w:t>email</w:t>
+            </w:r>
+          </w:p>
+        </w:tc>
+        <w:tc>
+          <w:tcPr>
+            <w:tcW w:w="1971" w:type="dxa"/>
+            <w:tcBorders>
+              <w:top w:val="single" w:sz="4" w:space="0" w:color="auto"/>
+              <w:left w:val="single" w:sz="4" w:space="0" w:color="auto"/>
+              <w:bottom w:val="single" w:sz="4" w:space="0" w:color="auto"/>
+              <w:right w:val="single" w:sz="4" w:space="0" w:color="auto"/>
+            </w:tcBorders>
+            <w:hideMark/>
+          </w:tcPr>
+          <w:p>
+            <w:pPr>
+              <w:rPr>
+                <w:rFonts w:ascii="Times New Roman" w:hAnsi="Times New Roman" w:cs="Times New Roman"/>
+              </w:rPr>
+            </w:pPr>
+            <w:proofErr w:type="gramStart"/>
+            <w:r>
+              <w:rPr>
+                <w:rFonts w:ascii="Times New Roman" w:hAnsi="Times New Roman" w:cs="Times New Roman"/>
+              </w:rPr>
+              <w:t>Varchar(</w:t>
+            </w:r>
+            <w:proofErr w:type="gramEnd"/>
+            <w:r>
+              <w:rPr>
+                <w:rFonts w:ascii="Times New Roman" w:hAnsi="Times New Roman" w:cs="Times New Roman"/>
+              </w:rPr>
+              <w:t>20)</w:t>
+            </w:r>
+          </w:p>
+        </w:tc>
+      </w:tr>
+      <w:tr>
+        <w:trPr>
+          <w:trHeight w:val="400"/>
+        </w:trPr>
+        <w:tc>
+          <w:tcPr>
+            <w:tcW w:w="1970" w:type="dxa"/>
+            <w:tcBorders>
+              <w:top w:val="single" w:sz="4" w:space="0" w:color="auto"/>
+              <w:left w:val="single" w:sz="4" w:space="0" w:color="auto"/>
+              <w:bottom w:val="single" w:sz="4" w:space="0" w:color="auto"/>
+              <w:right w:val="single" w:sz="4" w:space="0" w:color="auto"/>
+            </w:tcBorders>
+            <w:hideMark/>
+          </w:tcPr>
+          <w:p>
+            <w:pPr>
+              <w:rPr>
+                <w:rFonts w:ascii="Times New Roman" w:hAnsi="Times New Roman" w:cs="Times New Roman"/>
+              </w:rPr>
+            </w:pPr>
+            <w:r>
+              <w:rPr>
+                <w:rFonts w:ascii="Times New Roman" w:hAnsi="Times New Roman" w:cs="Times New Roman"/>
+              </w:rPr>
+              <w:t>address</w:t>
+            </w:r>
+          </w:p>
+        </w:tc>
+        <w:tc>
+          <w:tcPr>
+            <w:tcW w:w="1971" w:type="dxa"/>
+            <w:tcBorders>
+              <w:top w:val="single" w:sz="4" w:space="0" w:color="auto"/>
+              <w:left w:val="single" w:sz="4" w:space="0" w:color="auto"/>
+              <w:bottom w:val="single" w:sz="4" w:space="0" w:color="auto"/>
+              <w:right w:val="single" w:sz="4" w:space="0" w:color="auto"/>
+            </w:tcBorders>
+            <w:hideMark/>
+          </w:tcPr>
+          <w:p>
+            <w:pPr>
+              <w:rPr>
+                <w:rFonts w:ascii="Times New Roman" w:hAnsi="Times New Roman" w:cs="Times New Roman"/>
+              </w:rPr>
+            </w:pPr>
+            <w:proofErr w:type="gramStart"/>
+            <w:r>
+              <w:rPr>
+                <w:rFonts w:ascii="Times New Roman" w:hAnsi="Times New Roman" w:cs="Times New Roman"/>
+              </w:rPr>
+              <w:t>Varchar(</w:t>
+            </w:r>
+            <w:proofErr w:type="gramEnd"/>
+            <w:r>
+              <w:rPr>
+                <w:rFonts w:ascii="Times New Roman" w:hAnsi="Times New Roman" w:cs="Times New Roman"/>
+              </w:rPr>
+              <w:t>255)</w:t>
+            </w:r>
+          </w:p>
+        </w:tc>
+      </w:tr>
+    </w:tbl>
     <w:p/>
     <w:sectPr>
       <w:pgSz w:w="12240" w:h="15840"/>
@@ -4021,15 +5148,6 @@
   </w:num>
   <w:num w:numId="2">
     <w:abstractNumId w:val="1"/>
-    <w:lvlOverride w:ilvl="0"/>
-    <w:lvlOverride w:ilvl="1"/>
-    <w:lvlOverride w:ilvl="2"/>
-    <w:lvlOverride w:ilvl="3"/>
-    <w:lvlOverride w:ilvl="4"/>
-    <w:lvlOverride w:ilvl="5"/>
-    <w:lvlOverride w:ilvl="6"/>
-    <w:lvlOverride w:ilvl="7"/>
-    <w:lvlOverride w:ilvl="8"/>
   </w:num>
 </w:numbering>
 </file>
@@ -4157,6 +5275,7 @@
     <w:lsdException w:name="HTML Sample" w:semiHidden="1" w:unhideWhenUsed="1"/>
     <w:lsdException w:name="HTML Typewriter" w:semiHidden="1" w:unhideWhenUsed="1"/>
     <w:lsdException w:name="HTML Variable" w:semiHidden="1" w:unhideWhenUsed="1"/>
+    <w:lsdException w:name="Normal Table" w:semiHidden="1" w:unhideWhenUsed="1"/>
     <w:lsdException w:name="annotation subject" w:semiHidden="1" w:unhideWhenUsed="1"/>
     <w:lsdException w:name="No List" w:semiHidden="1" w:unhideWhenUsed="1"/>
     <w:lsdException w:name="Outline List 1" w:semiHidden="1" w:unhideWhenUsed="1"/>
@@ -4199,8 +5318,11 @@
     <w:lsdException w:name="Table Contemporary" w:semiHidden="1" w:unhideWhenUsed="1"/>
     <w:lsdException w:name="Table Elegant" w:semiHidden="1" w:unhideWhenUsed="1"/>
     <w:lsdException w:name="Table Professional" w:semiHidden="1" w:unhideWhenUsed="1"/>
+    <w:lsdException w:name="Table Subtle 1" w:semiHidden="1" w:unhideWhenUsed="1"/>
     <w:lsdException w:name="Table Subtle 2" w:semiHidden="1" w:unhideWhenUsed="1"/>
     <w:lsdException w:name="Table Web 1" w:semiHidden="1" w:unhideWhenUsed="1"/>
+    <w:lsdException w:name="Table Web 2" w:semiHidden="1" w:unhideWhenUsed="1"/>
+    <w:lsdException w:name="Table Web 3" w:semiHidden="1" w:unhideWhenUsed="1"/>
     <w:lsdException w:name="Balloon Text" w:semiHidden="1" w:unhideWhenUsed="1"/>
     <w:lsdException w:name="Table Grid" w:uiPriority="39"/>
     <w:lsdException w:name="Table Theme" w:semiHidden="1" w:unhideWhenUsed="1"/>

</xml_diff>

<commit_message>
project screenshots and lab work
</commit_message>
<xml_diff>
--- a/semester project progress.docx
+++ b/semester project progress.docx
@@ -1,7 +1,9 @@
 
 <file path=word/document.xml><?xml version="1.0" encoding="utf-8"?>
-<w:document xmlns:wpc="http://schemas.microsoft.com/office/word/2010/wordprocessingCanvas" xmlns:cx="http://schemas.microsoft.com/office/drawing/2014/chartex" xmlns:cx1="http://schemas.microsoft.com/office/drawing/2015/9/8/chartex" xmlns:cx2="http://schemas.microsoft.com/office/drawing/2015/10/21/chartex" xmlns:cx3="http://schemas.microsoft.com/office/drawing/2016/5/9/chartex" xmlns:cx4="http://schemas.microsoft.com/office/drawing/2016/5/10/chartex" xmlns:cx5="http://schemas.microsoft.com/office/drawing/2016/5/11/chartex" xmlns:cx6="http://schemas.microsoft.com/office/drawing/2016/5/12/chartex" xmlns:cx7="http://schemas.microsoft.com/office/drawing/2016/5/13/chartex" xmlns:cx8="http://schemas.microsoft.com/office/drawing/2016/5/14/chartex" xmlns:mc="http://schemas.openxmlformats.org/markup-compatibility/2006" xmlns:aink="http://schemas.microsoft.com/office/drawing/2016/ink" xmlns:am3d="http://schemas.microsoft.com/office/drawing/2017/model3d" xmlns:o="urn:schemas-microsoft-com:office:office" xmlns:r="http://schemas.openxmlformats.org/officeDocument/2006/relationships" xmlns:m="http://schemas.openxmlformats.org/officeDocument/2006/math" xmlns:v="urn:schemas-microsoft-com:vml" xmlns:wp14="http://schemas.microsoft.com/office/word/2010/wordprocessingDrawing" xmlns:wp="http://schemas.openxmlformats.org/drawingml/2006/wordprocessingDrawing" xmlns:w10="urn:schemas-microsoft-com:office:word" xmlns:w="http://schemas.openxmlformats.org/wordprocessingml/2006/main" xmlns:w14="http://schemas.microsoft.com/office/word/2010/wordml" xmlns:w15="http://schemas.microsoft.com/office/word/2012/wordml" xmlns:w16cex="http://schemas.microsoft.com/office/word/2018/wordml/cex" xmlns:w16cid="http://schemas.microsoft.com/office/word/2016/wordml/cid" xmlns:w16="http://schemas.microsoft.com/office/word/2018/wordml" xmlns:w16se="http://schemas.microsoft.com/office/word/2015/wordml/symex" xmlns:wpg="http://schemas.microsoft.com/office/word/2010/wordprocessingGroup" xmlns:wpi="http://schemas.microsoft.com/office/word/2010/wordprocessingInk" xmlns:wne="http://schemas.microsoft.com/office/word/2006/wordml" xmlns:wps="http://schemas.microsoft.com/office/word/2010/wordprocessingShape" mc:Ignorable="w14 w15 w16se w16cid w16 w16cex wp14">
+<w:document xmlns:wpc="http://schemas.microsoft.com/office/word/2010/wordprocessingCanvas" xmlns:mc="http://schemas.openxmlformats.org/markup-compatibility/2006" xmlns:o="urn:schemas-microsoft-com:office:office" xmlns:r="http://schemas.openxmlformats.org/officeDocument/2006/relationships" xmlns:m="http://schemas.openxmlformats.org/officeDocument/2006/math" xmlns:v="urn:schemas-microsoft-com:vml" xmlns:wp14="http://schemas.microsoft.com/office/word/2010/wordprocessingDrawing" xmlns:wp="http://schemas.openxmlformats.org/drawingml/2006/wordprocessingDrawing" xmlns:w10="urn:schemas-microsoft-com:office:word" xmlns:w="http://schemas.openxmlformats.org/wordprocessingml/2006/main" xmlns:w14="http://schemas.microsoft.com/office/word/2010/wordml" xmlns:w15="http://schemas.microsoft.com/office/word/2012/wordml" xmlns:wpg="http://schemas.microsoft.com/office/word/2010/wordprocessingGroup" xmlns:wpi="http://schemas.microsoft.com/office/word/2010/wordprocessingInk" xmlns:wne="http://schemas.microsoft.com/office/word/2006/wordml" xmlns:wps="http://schemas.microsoft.com/office/word/2010/wordprocessingShape" mc:Ignorable="w14 w15 wp14">
   <w:body>
+    <w:bookmarkStart w:id="0" w:name="_GoBack" w:displacedByCustomXml="next"/>
+    <w:bookmarkEnd w:id="0" w:displacedByCustomXml="next"/>
     <w:sdt>
       <w:sdtPr>
         <w:rPr>
@@ -688,7 +690,7 @@
                 <w:noProof/>
                 <w:webHidden/>
               </w:rPr>
-              <w:t>10</w:t>
+              <w:t>14</w:t>
             </w:r>
             <w:r>
               <w:rPr>
@@ -760,7 +762,7 @@
                 <w:noProof/>
                 <w:webHidden/>
               </w:rPr>
-              <w:t>10</w:t>
+              <w:t>14</w:t>
             </w:r>
             <w:r>
               <w:rPr>
@@ -831,7 +833,7 @@
                 <w:noProof/>
                 <w:webHidden/>
               </w:rPr>
-              <w:t>10</w:t>
+              <w:t>14</w:t>
             </w:r>
             <w:r>
               <w:rPr>
@@ -910,7 +912,7 @@
                 <w:noProof/>
                 <w:webHidden/>
               </w:rPr>
-              <w:t>10</w:t>
+              <w:t>14</w:t>
             </w:r>
             <w:r>
               <w:rPr>
@@ -982,7 +984,7 @@
                 <w:noProof/>
                 <w:webHidden/>
               </w:rPr>
-              <w:t>10</w:t>
+              <w:t>14</w:t>
             </w:r>
             <w:r>
               <w:rPr>
@@ -1054,7 +1056,7 @@
                 <w:noProof/>
                 <w:webHidden/>
               </w:rPr>
-              <w:t>11</w:t>
+              <w:t>15</w:t>
             </w:r>
             <w:r>
               <w:rPr>
@@ -1126,7 +1128,7 @@
                 <w:noProof/>
                 <w:webHidden/>
               </w:rPr>
-              <w:t>13</w:t>
+              <w:t>17</w:t>
             </w:r>
             <w:r>
               <w:rPr>
@@ -1198,7 +1200,7 @@
                 <w:noProof/>
                 <w:webHidden/>
               </w:rPr>
-              <w:t>14</w:t>
+              <w:t>18</w:t>
             </w:r>
             <w:r>
               <w:rPr>
@@ -1269,7 +1271,7 @@
                 <w:noProof/>
                 <w:webHidden/>
               </w:rPr>
-              <w:t>14</w:t>
+              <w:t>18</w:t>
             </w:r>
             <w:r>
               <w:rPr>
@@ -1346,7 +1348,7 @@
                 <w:noProof/>
                 <w:webHidden/>
               </w:rPr>
-              <w:t>14</w:t>
+              <w:t>18</w:t>
             </w:r>
             <w:r>
               <w:rPr>
@@ -1418,7 +1420,7 @@
                 <w:noProof/>
                 <w:webHidden/>
               </w:rPr>
-              <w:t>14</w:t>
+              <w:t>18</w:t>
             </w:r>
             <w:r>
               <w:rPr>
@@ -1490,7 +1492,7 @@
                 <w:noProof/>
                 <w:webHidden/>
               </w:rPr>
-              <w:t>15</w:t>
+              <w:t>19</w:t>
             </w:r>
             <w:r>
               <w:rPr>
@@ -1562,7 +1564,7 @@
                 <w:noProof/>
                 <w:webHidden/>
               </w:rPr>
-              <w:t>16</w:t>
+              <w:t>20</w:t>
             </w:r>
             <w:r>
               <w:rPr>
@@ -1634,7 +1636,7 @@
                 <w:noProof/>
                 <w:webHidden/>
               </w:rPr>
-              <w:t>17</w:t>
+              <w:t>21</w:t>
             </w:r>
             <w:r>
               <w:rPr>
@@ -1705,7 +1707,7 @@
                 <w:noProof/>
                 <w:webHidden/>
               </w:rPr>
-              <w:t>17</w:t>
+              <w:t>21</w:t>
             </w:r>
             <w:r>
               <w:rPr>
@@ -1783,7 +1785,7 @@
                 <w:noProof/>
                 <w:webHidden/>
               </w:rPr>
-              <w:t>17</w:t>
+              <w:t>21</w:t>
             </w:r>
             <w:r>
               <w:rPr>
@@ -1855,7 +1857,7 @@
                 <w:noProof/>
                 <w:webHidden/>
               </w:rPr>
-              <w:t>17</w:t>
+              <w:t>21</w:t>
             </w:r>
             <w:r>
               <w:rPr>
@@ -1927,7 +1929,7 @@
                 <w:noProof/>
                 <w:webHidden/>
               </w:rPr>
-              <w:t>18</w:t>
+              <w:t>22</w:t>
             </w:r>
             <w:r>
               <w:rPr>
@@ -1996,7 +1998,7 @@
                 <w:noProof/>
                 <w:webHidden/>
               </w:rPr>
-              <w:t>18</w:t>
+              <w:t>22</w:t>
             </w:r>
             <w:r>
               <w:rPr>
@@ -2068,7 +2070,7 @@
                 <w:noProof/>
                 <w:webHidden/>
               </w:rPr>
-              <w:t>19</w:t>
+              <w:t>23</w:t>
             </w:r>
             <w:r>
               <w:rPr>
@@ -2139,7 +2141,7 @@
                 <w:noProof/>
                 <w:webHidden/>
               </w:rPr>
-              <w:t>19</w:t>
+              <w:t>23</w:t>
             </w:r>
             <w:r>
               <w:rPr>
@@ -2256,8 +2258,8 @@
           <w:u w:val="single"/>
         </w:rPr>
       </w:pPr>
-      <w:bookmarkStart w:id="0" w:name="_Toc55392959"/>
-      <w:bookmarkStart w:id="1" w:name="_Toc57661981"/>
+      <w:bookmarkStart w:id="1" w:name="_Toc55392959"/>
+      <w:bookmarkStart w:id="2" w:name="_Toc57661981"/>
       <w:r>
         <w:rPr>
           <w:rFonts w:ascii="Times New Roman" w:hAnsi="Times New Roman" w:cs="Times New Roman"/>
@@ -2267,8 +2269,8 @@
         </w:rPr>
         <w:t>Airplane Ticket Management System</w:t>
       </w:r>
-      <w:bookmarkEnd w:id="0"/>
       <w:bookmarkEnd w:id="1"/>
+      <w:bookmarkEnd w:id="2"/>
     </w:p>
     <w:p>
       <w:pPr>
@@ -2301,8 +2303,8 @@
           <w:u w:val="single"/>
         </w:rPr>
       </w:pPr>
-      <w:bookmarkStart w:id="2" w:name="_Toc55392960"/>
-      <w:bookmarkStart w:id="3" w:name="_Toc57661982"/>
+      <w:bookmarkStart w:id="3" w:name="_Toc55392960"/>
+      <w:bookmarkStart w:id="4" w:name="_Toc57661982"/>
       <w:r>
         <w:rPr>
           <w:rFonts w:ascii="Times New Roman" w:hAnsi="Times New Roman" w:cs="Times New Roman"/>
@@ -2312,8 +2314,8 @@
         </w:rPr>
         <w:t>Database Planning</w:t>
       </w:r>
-      <w:bookmarkEnd w:id="2"/>
       <w:bookmarkEnd w:id="3"/>
+      <w:bookmarkEnd w:id="4"/>
     </w:p>
     <w:p>
       <w:pPr>
@@ -2351,8 +2353,8 @@
           <w:color w:val="000000" w:themeColor="text1"/>
         </w:rPr>
       </w:pPr>
-      <w:bookmarkStart w:id="4" w:name="_Toc55392961"/>
-      <w:bookmarkStart w:id="5" w:name="_Toc57661983"/>
+      <w:bookmarkStart w:id="5" w:name="_Toc55392961"/>
+      <w:bookmarkStart w:id="6" w:name="_Toc57661983"/>
       <w:r>
         <w:rPr>
           <w:rFonts w:ascii="Times New Roman" w:hAnsi="Times New Roman" w:cs="Times New Roman"/>
@@ -2361,7 +2363,7 @@
         </w:rPr>
         <w:t>Mission Objectives</w:t>
       </w:r>
-      <w:bookmarkEnd w:id="4"/>
+      <w:bookmarkEnd w:id="5"/>
       <w:r>
         <w:rPr>
           <w:rFonts w:ascii="Times New Roman" w:hAnsi="Times New Roman" w:cs="Times New Roman"/>
@@ -2370,7 +2372,7 @@
         </w:rPr>
         <w:t>:</w:t>
       </w:r>
-      <w:bookmarkEnd w:id="5"/>
+      <w:bookmarkEnd w:id="6"/>
     </w:p>
     <w:p>
       <w:pPr>
@@ -2388,27 +2390,7 @@
           <w:iCs/>
           <w:color w:val="000000" w:themeColor="text1"/>
         </w:rPr>
-        <w:t xml:space="preserve">“The purpose of Airplane Ticket Management System is to allow stake-holders to easily pre-book flight tickets towards their destination and at time of their choice, they will be able to pre-plan </w:t>
-      </w:r>
-      <w:proofErr w:type="gramStart"/>
-      <w:r>
-        <w:rPr>
-          <w:rFonts w:ascii="Times New Roman" w:hAnsi="Times New Roman" w:cs="Times New Roman"/>
-          <w:i/>
-          <w:iCs/>
-          <w:color w:val="000000" w:themeColor="text1"/>
-        </w:rPr>
-        <w:t>there</w:t>
-      </w:r>
-      <w:proofErr w:type="gramEnd"/>
-      <w:r>
-        <w:rPr>
-          <w:rFonts w:ascii="Times New Roman" w:hAnsi="Times New Roman" w:cs="Times New Roman"/>
-          <w:i/>
-          <w:iCs/>
-          <w:color w:val="000000" w:themeColor="text1"/>
-        </w:rPr>
-        <w:t xml:space="preserve"> whole flight plan from meal selection to car-services at the departure terminal. The system will manage a user profile with the history of their reserved flights and in-depth budget details of the selections. System will auto-evaluate airplanes from passenger feedbacks and air customer support.”</w:t>
+        <w:t>“The purpose of Airplane Ticket Management System is to allow stake-holders to easily pre-book flight tickets towards their destination and at time of their choice, they will be able to pre-plan there whole flight plan from meal selection to car-services at the departure terminal. The system will manage a user profile with the history of their reserved flights and in-depth budget details of the selections. System will auto-evaluate airplanes from passenger feedbacks and air customer support.”</w:t>
       </w:r>
     </w:p>
     <w:p>
@@ -2429,8 +2411,8 @@
           <w:color w:val="000000" w:themeColor="text1"/>
         </w:rPr>
       </w:pPr>
-      <w:bookmarkStart w:id="6" w:name="_Toc55392962"/>
-      <w:bookmarkStart w:id="7" w:name="_Toc57661984"/>
+      <w:bookmarkStart w:id="7" w:name="_Toc55392962"/>
+      <w:bookmarkStart w:id="8" w:name="_Toc57661984"/>
       <w:r>
         <w:rPr>
           <w:rFonts w:ascii="Times New Roman" w:hAnsi="Times New Roman" w:cs="Times New Roman"/>
@@ -2440,7 +2422,7 @@
         </w:rPr>
         <w:t>Mission Objective of Database</w:t>
       </w:r>
-      <w:bookmarkEnd w:id="6"/>
+      <w:bookmarkEnd w:id="7"/>
       <w:r>
         <w:rPr>
           <w:rFonts w:ascii="Times New Roman" w:hAnsi="Times New Roman" w:cs="Times New Roman"/>
@@ -2450,7 +2432,7 @@
         </w:rPr>
         <w:t>:</w:t>
       </w:r>
-      <w:bookmarkEnd w:id="7"/>
+      <w:bookmarkEnd w:id="8"/>
     </w:p>
     <w:p>
       <w:pPr>
@@ -2509,23 +2491,7 @@
           <w:rFonts w:ascii="Times New Roman" w:hAnsi="Times New Roman" w:cs="Times New Roman"/>
           <w:color w:val="000000" w:themeColor="text1"/>
         </w:rPr>
-        <w:t xml:space="preserve">To maintain (Enter, Update and Delete) data </w:t>
-      </w:r>
-      <w:proofErr w:type="gramStart"/>
-      <w:r>
-        <w:rPr>
-          <w:rFonts w:ascii="Times New Roman" w:hAnsi="Times New Roman" w:cs="Times New Roman"/>
-          <w:color w:val="000000" w:themeColor="text1"/>
-        </w:rPr>
-        <w:t>on  Plane</w:t>
-      </w:r>
-      <w:proofErr w:type="gramEnd"/>
-      <w:r>
-        <w:rPr>
-          <w:rFonts w:ascii="Times New Roman" w:hAnsi="Times New Roman" w:cs="Times New Roman"/>
-          <w:color w:val="000000" w:themeColor="text1"/>
-        </w:rPr>
-        <w:t xml:space="preserve"> Customer Service Providers</w:t>
+        <w:t>To maintain (Enter, Update and Delete) data on  Plane Customer Service Providers</w:t>
       </w:r>
     </w:p>
     <w:p>
@@ -2880,21 +2846,12 @@
           <w:color w:val="000000" w:themeColor="text1"/>
         </w:rPr>
       </w:pPr>
-      <w:proofErr w:type="gramStart"/>
-      <w:r>
-        <w:rPr>
-          <w:rFonts w:ascii="Times New Roman" w:hAnsi="Times New Roman" w:cs="Times New Roman"/>
-          <w:color w:val="000000" w:themeColor="text1"/>
-        </w:rPr>
-        <w:t>To  track</w:t>
-      </w:r>
-      <w:proofErr w:type="gramEnd"/>
-      <w:r>
-        <w:rPr>
-          <w:rFonts w:ascii="Times New Roman" w:hAnsi="Times New Roman" w:cs="Times New Roman"/>
-          <w:color w:val="000000" w:themeColor="text1"/>
-        </w:rPr>
-        <w:t xml:space="preserve"> on Available Seats</w:t>
+      <w:r>
+        <w:rPr>
+          <w:rFonts w:ascii="Times New Roman" w:hAnsi="Times New Roman" w:cs="Times New Roman"/>
+          <w:color w:val="000000" w:themeColor="text1"/>
+        </w:rPr>
+        <w:t>To  track on Available Seats</w:t>
       </w:r>
     </w:p>
     <w:p>
@@ -2909,21 +2866,12 @@
           <w:color w:val="000000" w:themeColor="text1"/>
         </w:rPr>
       </w:pPr>
-      <w:proofErr w:type="gramStart"/>
-      <w:r>
-        <w:rPr>
-          <w:rFonts w:ascii="Times New Roman" w:hAnsi="Times New Roman" w:cs="Times New Roman"/>
-          <w:color w:val="000000" w:themeColor="text1"/>
-        </w:rPr>
-        <w:t>To  track</w:t>
-      </w:r>
-      <w:proofErr w:type="gramEnd"/>
-      <w:r>
-        <w:rPr>
-          <w:rFonts w:ascii="Times New Roman" w:hAnsi="Times New Roman" w:cs="Times New Roman"/>
-          <w:color w:val="000000" w:themeColor="text1"/>
-        </w:rPr>
-        <w:t xml:space="preserve"> on Reserved /Booked Seats</w:t>
+      <w:r>
+        <w:rPr>
+          <w:rFonts w:ascii="Times New Roman" w:hAnsi="Times New Roman" w:cs="Times New Roman"/>
+          <w:color w:val="000000" w:themeColor="text1"/>
+        </w:rPr>
+        <w:t>To  track on Reserved /Booked Seats</w:t>
       </w:r>
     </w:p>
     <w:p>
@@ -3098,7 +3046,7 @@
           <w:u w:val="single"/>
         </w:rPr>
       </w:pPr>
-      <w:bookmarkStart w:id="8" w:name="_Toc57661985"/>
+      <w:bookmarkStart w:id="9" w:name="_Toc57661985"/>
       <w:r>
         <w:rPr>
           <w:rFonts w:ascii="Times New Roman" w:hAnsi="Times New Roman" w:cs="Times New Roman"/>
@@ -3112,7 +3060,7 @@
         <w:lastRenderedPageBreak/>
         <w:t>PROJECT ERD:</w:t>
       </w:r>
-      <w:bookmarkEnd w:id="8"/>
+      <w:bookmarkEnd w:id="9"/>
     </w:p>
     <w:p>
       <w:pPr>
@@ -3191,7 +3139,7 @@
           <w:u w:val="single"/>
         </w:rPr>
       </w:pPr>
-      <w:bookmarkStart w:id="9" w:name="_Toc57661986"/>
+      <w:bookmarkStart w:id="10" w:name="_Toc57661986"/>
       <w:r>
         <w:rPr>
           <w:rFonts w:ascii="Times New Roman" w:eastAsia="Times New Roman" w:hAnsi="Times New Roman" w:cs="Times New Roman"/>
@@ -3212,33 +3160,9 @@
           <w:sz w:val="28"/>
           <w:u w:val="single"/>
         </w:rPr>
-        <w:t xml:space="preserve"> (SP19-BCS-</w:t>
-      </w:r>
-      <w:proofErr w:type="gramStart"/>
-      <w:r>
-        <w:rPr>
-          <w:rFonts w:ascii="Times New Roman" w:eastAsia="Times New Roman" w:hAnsi="Times New Roman" w:cs="Times New Roman"/>
-          <w:b/>
-          <w:bCs/>
-          <w:color w:val="000000" w:themeColor="text1"/>
-          <w:sz w:val="28"/>
-          <w:u w:val="single"/>
-        </w:rPr>
-        <w:t>014)AND</w:t>
-      </w:r>
-      <w:proofErr w:type="gramEnd"/>
-      <w:r>
-        <w:rPr>
-          <w:rFonts w:ascii="Times New Roman" w:eastAsia="Times New Roman" w:hAnsi="Times New Roman" w:cs="Times New Roman"/>
-          <w:b/>
-          <w:bCs/>
-          <w:color w:val="000000" w:themeColor="text1"/>
-          <w:sz w:val="28"/>
-          <w:u w:val="single"/>
-        </w:rPr>
-        <w:t xml:space="preserve"> AYESHA LATIF (SP19-BCS-030)</w:t>
-      </w:r>
-      <w:bookmarkEnd w:id="9"/>
+        <w:t xml:space="preserve"> (SP19-BCS-014)AND AYESHA LATIF (SP19-BCS-030)</w:t>
+      </w:r>
+      <w:bookmarkEnd w:id="10"/>
     </w:p>
     <w:p>
       <w:pPr>
@@ -3252,7 +3176,7 @@
           <w:u w:val="single"/>
         </w:rPr>
       </w:pPr>
-      <w:bookmarkStart w:id="10" w:name="_Toc57661987"/>
+      <w:bookmarkStart w:id="11" w:name="_Toc57661987"/>
       <w:r>
         <w:rPr>
           <w:rFonts w:ascii="Times New Roman" w:hAnsi="Times New Roman" w:cs="Times New Roman"/>
@@ -3263,7 +3187,7 @@
         </w:rPr>
         <w:t>OBJECTIVE:</w:t>
       </w:r>
-      <w:bookmarkEnd w:id="10"/>
+      <w:bookmarkEnd w:id="11"/>
     </w:p>
     <w:p>
       <w:pPr>
@@ -3337,99 +3261,7 @@
         <w:rPr>
           <w:rFonts w:ascii="Times New Roman" w:hAnsi="Times New Roman" w:cs="Times New Roman"/>
         </w:rPr>
-        <w:t xml:space="preserve">We will </w:t>
-      </w:r>
-      <w:proofErr w:type="spellStart"/>
-      <w:proofErr w:type="gramStart"/>
-      <w:r>
-        <w:rPr>
-          <w:rFonts w:ascii="Times New Roman" w:hAnsi="Times New Roman" w:cs="Times New Roman"/>
-        </w:rPr>
-        <w:t>creat</w:t>
-      </w:r>
-      <w:proofErr w:type="spellEnd"/>
-      <w:r>
-        <w:rPr>
-          <w:rFonts w:ascii="Times New Roman" w:hAnsi="Times New Roman" w:cs="Times New Roman"/>
-        </w:rPr>
-        <w:t xml:space="preserve">  profile</w:t>
-      </w:r>
-      <w:proofErr w:type="gramEnd"/>
-      <w:r>
-        <w:rPr>
-          <w:rFonts w:ascii="Times New Roman" w:hAnsi="Times New Roman" w:cs="Times New Roman"/>
-        </w:rPr>
-        <w:t xml:space="preserve"> </w:t>
-      </w:r>
-      <w:proofErr w:type="spellStart"/>
-      <w:r>
-        <w:rPr>
-          <w:rFonts w:ascii="Times New Roman" w:hAnsi="Times New Roman" w:cs="Times New Roman"/>
-        </w:rPr>
-        <w:t>managament</w:t>
-      </w:r>
-      <w:proofErr w:type="spellEnd"/>
-      <w:r>
-        <w:rPr>
-          <w:rFonts w:ascii="Times New Roman" w:hAnsi="Times New Roman" w:cs="Times New Roman"/>
-        </w:rPr>
-        <w:t xml:space="preserve"> module of this app. In this </w:t>
-      </w:r>
-      <w:proofErr w:type="gramStart"/>
-      <w:r>
-        <w:rPr>
-          <w:rFonts w:ascii="Times New Roman" w:hAnsi="Times New Roman" w:cs="Times New Roman"/>
-        </w:rPr>
-        <w:t>module  company</w:t>
-      </w:r>
-      <w:proofErr w:type="gramEnd"/>
-      <w:r>
-        <w:rPr>
-          <w:rFonts w:ascii="Times New Roman" w:hAnsi="Times New Roman" w:cs="Times New Roman"/>
-        </w:rPr>
-        <w:t xml:space="preserve"> </w:t>
-      </w:r>
-      <w:proofErr w:type="spellStart"/>
-      <w:r>
-        <w:rPr>
-          <w:rFonts w:ascii="Times New Roman" w:hAnsi="Times New Roman" w:cs="Times New Roman"/>
-        </w:rPr>
-        <w:t>creat</w:t>
-      </w:r>
-      <w:proofErr w:type="spellEnd"/>
-      <w:r>
-        <w:rPr>
-          <w:rFonts w:ascii="Times New Roman" w:hAnsi="Times New Roman" w:cs="Times New Roman"/>
-        </w:rPr>
-        <w:t xml:space="preserve"> his profile  and edit  it and </w:t>
-      </w:r>
-      <w:proofErr w:type="spellStart"/>
-      <w:r>
-        <w:rPr>
-          <w:rFonts w:ascii="Times New Roman" w:hAnsi="Times New Roman" w:cs="Times New Roman"/>
-        </w:rPr>
-        <w:t>alow</w:t>
-      </w:r>
-      <w:proofErr w:type="spellEnd"/>
-      <w:r>
-        <w:rPr>
-          <w:rFonts w:ascii="Times New Roman" w:hAnsi="Times New Roman" w:cs="Times New Roman"/>
-        </w:rPr>
-        <w:t xml:space="preserve"> user to </w:t>
-      </w:r>
-      <w:proofErr w:type="spellStart"/>
-      <w:r>
-        <w:rPr>
-          <w:rFonts w:ascii="Times New Roman" w:hAnsi="Times New Roman" w:cs="Times New Roman"/>
-        </w:rPr>
-        <w:t>creat</w:t>
-      </w:r>
-      <w:proofErr w:type="spellEnd"/>
-      <w:r>
-        <w:rPr>
-          <w:rFonts w:ascii="Times New Roman" w:hAnsi="Times New Roman" w:cs="Times New Roman"/>
-        </w:rPr>
-        <w:t xml:space="preserve"> his profile .Company  add his information about his  </w:t>
+        <w:t xml:space="preserve">We will creat  profile managament module of this app. In this module  company creat his profile  and edit  it and alow user to creat his profile .Company  add his information about his  </w:t>
       </w:r>
       <w:r>
         <w:rPr>
@@ -3456,7 +3288,6 @@
           <w:u w:val="single"/>
         </w:rPr>
       </w:pPr>
-      <w:proofErr w:type="gramStart"/>
       <w:r>
         <w:rPr>
           <w:rFonts w:ascii="Times New Roman" w:hAnsi="Times New Roman" w:cs="Times New Roman"/>
@@ -3467,7 +3298,6 @@
         </w:rPr>
         <w:t>Required  time</w:t>
       </w:r>
-      <w:proofErr w:type="gramEnd"/>
     </w:p>
     <w:p>
       <w:pPr>
@@ -3481,7 +3311,6 @@
         </w:rPr>
         <w:t xml:space="preserve"> </w:t>
       </w:r>
-      <w:proofErr w:type="gramStart"/>
       <w:r>
         <w:rPr>
           <w:rFonts w:ascii="Times New Roman" w:hAnsi="Times New Roman" w:cs="Times New Roman"/>
@@ -3494,23 +3323,15 @@
         <w:rPr>
           <w:rFonts w:ascii="Times New Roman" w:hAnsi="Times New Roman" w:cs="Times New Roman"/>
         </w:rPr>
-        <w:t xml:space="preserve">  2</w:t>
-      </w:r>
-      <w:proofErr w:type="gramEnd"/>
-      <w:r>
-        <w:rPr>
-          <w:rFonts w:ascii="Times New Roman" w:hAnsi="Times New Roman" w:cs="Times New Roman"/>
-        </w:rPr>
-        <w:t xml:space="preserve"> months to be completed.</w:t>
-      </w:r>
-    </w:p>
-    <w:p>
-      <w:pPr>
-        <w:rPr>
-          <w:rFonts w:ascii="Times New Roman" w:hAnsi="Times New Roman" w:cs="Times New Roman"/>
-        </w:rPr>
-      </w:pPr>
-      <w:proofErr w:type="gramStart"/>
+        <w:t xml:space="preserve">  2 months to be completed.</w:t>
+      </w:r>
+    </w:p>
+    <w:p>
+      <w:pPr>
+        <w:rPr>
+          <w:rFonts w:ascii="Times New Roman" w:hAnsi="Times New Roman" w:cs="Times New Roman"/>
+        </w:rPr>
+      </w:pPr>
       <w:r>
         <w:rPr>
           <w:rFonts w:ascii="Times New Roman" w:hAnsi="Times New Roman" w:cs="Times New Roman"/>
@@ -3521,7 +3342,6 @@
         </w:rPr>
         <w:t>Mission  statement</w:t>
       </w:r>
-      <w:proofErr w:type="gramEnd"/>
       <w:r>
         <w:rPr>
           <w:rFonts w:ascii="Times New Roman" w:hAnsi="Times New Roman" w:cs="Times New Roman"/>
@@ -3540,29 +3360,7 @@
         <w:rPr>
           <w:rFonts w:ascii="Times New Roman" w:hAnsi="Times New Roman" w:cs="Times New Roman"/>
         </w:rPr>
-        <w:t xml:space="preserve">We </w:t>
-      </w:r>
-      <w:proofErr w:type="spellStart"/>
-      <w:proofErr w:type="gramStart"/>
-      <w:r>
-        <w:rPr>
-          <w:rFonts w:ascii="Times New Roman" w:hAnsi="Times New Roman" w:cs="Times New Roman"/>
-        </w:rPr>
-        <w:t>wil</w:t>
-      </w:r>
-      <w:proofErr w:type="spellEnd"/>
-      <w:r>
-        <w:rPr>
-          <w:rFonts w:ascii="Times New Roman" w:hAnsi="Times New Roman" w:cs="Times New Roman"/>
-        </w:rPr>
-        <w:t xml:space="preserve">  make</w:t>
-      </w:r>
-      <w:proofErr w:type="gramEnd"/>
-      <w:r>
-        <w:rPr>
-          <w:rFonts w:ascii="Times New Roman" w:hAnsi="Times New Roman" w:cs="Times New Roman"/>
-        </w:rPr>
-        <w:t xml:space="preserve">  profile management  module .</w:t>
+        <w:t>We wil  make  profile management  module .</w:t>
       </w:r>
     </w:p>
     <w:p>
@@ -3602,63 +3400,7 @@
         <w:rPr>
           <w:rFonts w:ascii="Times New Roman" w:hAnsi="Times New Roman" w:cs="Times New Roman"/>
         </w:rPr>
-        <w:t xml:space="preserve">We have to learn </w:t>
-      </w:r>
-      <w:proofErr w:type="spellStart"/>
-      <w:r>
-        <w:rPr>
-          <w:rFonts w:ascii="Times New Roman" w:hAnsi="Times New Roman" w:cs="Times New Roman"/>
-        </w:rPr>
-        <w:t>objact</w:t>
-      </w:r>
-      <w:proofErr w:type="spellEnd"/>
-      <w:r>
-        <w:rPr>
-          <w:rFonts w:ascii="Times New Roman" w:hAnsi="Times New Roman" w:cs="Times New Roman"/>
-        </w:rPr>
-        <w:t xml:space="preserve"> oriented concept of </w:t>
-      </w:r>
-      <w:proofErr w:type="gramStart"/>
-      <w:r>
-        <w:rPr>
-          <w:rFonts w:ascii="Times New Roman" w:hAnsi="Times New Roman" w:cs="Times New Roman"/>
-        </w:rPr>
-        <w:t>java .Beside</w:t>
-      </w:r>
-      <w:proofErr w:type="gramEnd"/>
-      <w:r>
-        <w:rPr>
-          <w:rFonts w:ascii="Times New Roman" w:hAnsi="Times New Roman" w:cs="Times New Roman"/>
-        </w:rPr>
-        <w:t xml:space="preserve">  we will use swing frame work of java .We face </w:t>
-      </w:r>
-      <w:proofErr w:type="spellStart"/>
-      <w:r>
-        <w:rPr>
-          <w:rFonts w:ascii="Times New Roman" w:hAnsi="Times New Roman" w:cs="Times New Roman"/>
-        </w:rPr>
-        <w:t>diificuties</w:t>
-      </w:r>
-      <w:proofErr w:type="spellEnd"/>
-      <w:r>
-        <w:rPr>
-          <w:rFonts w:ascii="Times New Roman" w:hAnsi="Times New Roman" w:cs="Times New Roman"/>
-        </w:rPr>
-        <w:t xml:space="preserve"> to use  swing frame work. Because they </w:t>
-      </w:r>
-      <w:proofErr w:type="spellStart"/>
-      <w:r>
-        <w:rPr>
-          <w:rFonts w:ascii="Times New Roman" w:hAnsi="Times New Roman" w:cs="Times New Roman"/>
-        </w:rPr>
-        <w:t>dose</w:t>
-      </w:r>
-      <w:proofErr w:type="spellEnd"/>
-      <w:r>
-        <w:rPr>
-          <w:rFonts w:ascii="Times New Roman" w:hAnsi="Times New Roman" w:cs="Times New Roman"/>
-        </w:rPr>
-        <w:t xml:space="preserve"> not have wide community or extensive tutorials.</w:t>
+        <w:t>We have to learn objact oriented concept of java .Beside  we will use swing frame work of java .We face diificuties to use  swing frame work. Because they dose not have wide community or extensive tutorials.</w:t>
       </w:r>
       <w:r>
         <w:rPr>
@@ -3711,63 +3453,7 @@
           <w:i w:val="0"/>
           <w:color w:val="auto"/>
         </w:rPr>
-        <w:t xml:space="preserve">In this module company can </w:t>
-      </w:r>
-      <w:proofErr w:type="spellStart"/>
-      <w:r>
-        <w:rPr>
-          <w:rFonts w:ascii="Times New Roman" w:hAnsi="Times New Roman" w:cs="Times New Roman"/>
-          <w:i w:val="0"/>
-          <w:color w:val="auto"/>
-        </w:rPr>
-        <w:t>creat</w:t>
-      </w:r>
-      <w:proofErr w:type="spellEnd"/>
-      <w:r>
-        <w:rPr>
-          <w:rFonts w:ascii="Times New Roman" w:hAnsi="Times New Roman" w:cs="Times New Roman"/>
-          <w:i w:val="0"/>
-          <w:color w:val="auto"/>
-        </w:rPr>
-        <w:t xml:space="preserve"> his profile and </w:t>
-      </w:r>
-      <w:proofErr w:type="spellStart"/>
-      <w:r>
-        <w:rPr>
-          <w:rFonts w:ascii="Times New Roman" w:hAnsi="Times New Roman" w:cs="Times New Roman"/>
-          <w:i w:val="0"/>
-          <w:color w:val="auto"/>
-        </w:rPr>
-        <w:t>fucture</w:t>
-      </w:r>
-      <w:proofErr w:type="spellEnd"/>
-      <w:r>
-        <w:rPr>
-          <w:rFonts w:ascii="Times New Roman" w:hAnsi="Times New Roman" w:cs="Times New Roman"/>
-          <w:i w:val="0"/>
-          <w:color w:val="auto"/>
-        </w:rPr>
-        <w:t xml:space="preserve"> </w:t>
-      </w:r>
-      <w:proofErr w:type="spellStart"/>
-      <w:proofErr w:type="gramStart"/>
-      <w:r>
-        <w:rPr>
-          <w:rFonts w:ascii="Times New Roman" w:hAnsi="Times New Roman" w:cs="Times New Roman"/>
-          <w:i w:val="0"/>
-          <w:color w:val="auto"/>
-        </w:rPr>
-        <w:t>plan.where</w:t>
-      </w:r>
-      <w:proofErr w:type="spellEnd"/>
-      <w:proofErr w:type="gramEnd"/>
-      <w:r>
-        <w:rPr>
-          <w:rFonts w:ascii="Times New Roman" w:hAnsi="Times New Roman" w:cs="Times New Roman"/>
-          <w:i w:val="0"/>
-          <w:color w:val="auto"/>
-        </w:rPr>
-        <w:t xml:space="preserve"> administrator can </w:t>
+        <w:t xml:space="preserve">In this module company can creat his profile and fucture plan.where administrator can </w:t>
       </w:r>
       <w:r>
         <w:rPr>
@@ -3777,58 +3463,30 @@
         </w:rPr>
         <w:t>Login into the application. Add flight, schedule and route details. View the flight, schedule and route details. Cancel or modify the flight, schedule and route details. </w:t>
       </w:r>
-      <w:bookmarkStart w:id="11" w:name="outscope%C2%A0"/>
-      <w:bookmarkEnd w:id="11"/>
+      <w:bookmarkStart w:id="12" w:name="outscope%C2%A0"/>
+      <w:bookmarkEnd w:id="12"/>
       <w:r>
         <w:rPr>
           <w:rFonts w:ascii="Times New Roman" w:eastAsia="Times New Roman" w:hAnsi="Times New Roman" w:cs="Times New Roman"/>
           <w:i w:val="0"/>
           <w:color w:val="auto"/>
         </w:rPr>
-        <w:t xml:space="preserve">User </w:t>
-      </w:r>
-      <w:proofErr w:type="gramStart"/>
+        <w:t xml:space="preserve">User can  creat his profile </w:t>
+      </w:r>
+      <w:r>
+        <w:rPr>
+          <w:rFonts w:ascii="Times New Roman" w:hAnsi="Times New Roman" w:cs="Times New Roman"/>
+          <w:i w:val="0"/>
+          <w:color w:val="auto"/>
+        </w:rPr>
+        <w:t xml:space="preserve">In this module where   they  easily  updated about their flight </w:t>
+      </w:r>
       <w:r>
         <w:rPr>
           <w:rFonts w:ascii="Times New Roman" w:eastAsia="Times New Roman" w:hAnsi="Times New Roman" w:cs="Times New Roman"/>
           <w:i w:val="0"/>
           <w:color w:val="auto"/>
         </w:rPr>
-        <w:t xml:space="preserve">can  </w:t>
-      </w:r>
-      <w:proofErr w:type="spellStart"/>
-      <w:r>
-        <w:rPr>
-          <w:rFonts w:ascii="Times New Roman" w:eastAsia="Times New Roman" w:hAnsi="Times New Roman" w:cs="Times New Roman"/>
-          <w:i w:val="0"/>
-          <w:color w:val="auto"/>
-        </w:rPr>
-        <w:t>creat</w:t>
-      </w:r>
-      <w:proofErr w:type="spellEnd"/>
-      <w:proofErr w:type="gramEnd"/>
-      <w:r>
-        <w:rPr>
-          <w:rFonts w:ascii="Times New Roman" w:eastAsia="Times New Roman" w:hAnsi="Times New Roman" w:cs="Times New Roman"/>
-          <w:i w:val="0"/>
-          <w:color w:val="auto"/>
-        </w:rPr>
-        <w:t xml:space="preserve"> his profile </w:t>
-      </w:r>
-      <w:r>
-        <w:rPr>
-          <w:rFonts w:ascii="Times New Roman" w:hAnsi="Times New Roman" w:cs="Times New Roman"/>
-          <w:i w:val="0"/>
-          <w:color w:val="auto"/>
-        </w:rPr>
-        <w:t xml:space="preserve">In this module where   they  easily  updated about their flight </w:t>
-      </w:r>
-      <w:r>
-        <w:rPr>
-          <w:rFonts w:ascii="Times New Roman" w:eastAsia="Times New Roman" w:hAnsi="Times New Roman" w:cs="Times New Roman"/>
-          <w:i w:val="0"/>
-          <w:color w:val="auto"/>
-        </w:rPr>
         <w:t>schedule.</w:t>
       </w:r>
     </w:p>
@@ -3858,7 +3516,7 @@
           <w:u w:val="single"/>
         </w:rPr>
       </w:pPr>
-      <w:bookmarkStart w:id="12" w:name="_Toc57661988"/>
+      <w:bookmarkStart w:id="13" w:name="_Toc57661988"/>
       <w:r>
         <w:rPr>
           <w:rFonts w:ascii="Times New Roman" w:hAnsi="Times New Roman" w:cs="Times New Roman"/>
@@ -3880,7 +3538,7 @@
         </w:rPr>
         <w:t>:</w:t>
       </w:r>
-      <w:bookmarkEnd w:id="12"/>
+      <w:bookmarkEnd w:id="13"/>
     </w:p>
     <w:p>
       <w:pPr>
@@ -4062,6 +3720,212 @@
     </w:p>
     <w:p>
       <w:pPr>
+        <w:rPr>
+          <w:rFonts w:ascii="Times New Roman" w:hAnsi="Times New Roman" w:cs="Times New Roman"/>
+        </w:rPr>
+      </w:pPr>
+    </w:p>
+    <w:p>
+      <w:pPr>
+        <w:rPr>
+          <w:rFonts w:ascii="Times New Roman" w:hAnsi="Times New Roman" w:cs="Times New Roman"/>
+        </w:rPr>
+      </w:pPr>
+      <w:r>
+        <w:rPr>
+          <w:rFonts w:ascii="Times New Roman" w:hAnsi="Times New Roman" w:cs="Times New Roman"/>
+          <w:noProof/>
+        </w:rPr>
+        <w:lastRenderedPageBreak/>
+        <w:drawing>
+          <wp:inline distT="0" distB="0" distL="0" distR="0" wp14:anchorId="245E18F1" wp14:editId="642A0904">
+            <wp:extent cx="5943600" cy="4460875"/>
+            <wp:effectExtent l="0" t="0" r="0" b="0"/>
+            <wp:docPr id="9" name="Picture 9"/>
+            <wp:cNvGraphicFramePr>
+              <a:graphicFrameLocks xmlns:a="http://schemas.openxmlformats.org/drawingml/2006/main" noChangeAspect="1"/>
+            </wp:cNvGraphicFramePr>
+            <a:graphic xmlns:a="http://schemas.openxmlformats.org/drawingml/2006/main">
+              <a:graphicData uri="http://schemas.openxmlformats.org/drawingml/2006/picture">
+                <pic:pic xmlns:pic="http://schemas.openxmlformats.org/drawingml/2006/picture">
+                  <pic:nvPicPr>
+                    <pic:cNvPr id="9" name="accounts.png"/>
+                    <pic:cNvPicPr/>
+                  </pic:nvPicPr>
+                  <pic:blipFill>
+                    <a:blip r:embed="rId12">
+                      <a:extLst>
+                        <a:ext uri="{28A0092B-C50C-407E-A947-70E740481C1C}">
+                          <a14:useLocalDpi xmlns:a14="http://schemas.microsoft.com/office/drawing/2010/main" val="0"/>
+                        </a:ext>
+                      </a:extLst>
+                    </a:blip>
+                    <a:stretch>
+                      <a:fillRect/>
+                    </a:stretch>
+                  </pic:blipFill>
+                  <pic:spPr>
+                    <a:xfrm>
+                      <a:off x="0" y="0"/>
+                      <a:ext cx="5943600" cy="4460875"/>
+                    </a:xfrm>
+                    <a:prstGeom prst="rect">
+                      <a:avLst/>
+                    </a:prstGeom>
+                  </pic:spPr>
+                </pic:pic>
+              </a:graphicData>
+            </a:graphic>
+          </wp:inline>
+        </w:drawing>
+      </w:r>
+      <w:r>
+        <w:rPr>
+          <w:rFonts w:ascii="Times New Roman" w:hAnsi="Times New Roman" w:cs="Times New Roman"/>
+          <w:noProof/>
+        </w:rPr>
+        <w:lastRenderedPageBreak/>
+        <w:drawing>
+          <wp:inline distT="0" distB="0" distL="0" distR="0" wp14:anchorId="70D0955A" wp14:editId="3BA8BC0A">
+            <wp:extent cx="5943600" cy="4478655"/>
+            <wp:effectExtent l="0" t="0" r="0" b="0"/>
+            <wp:docPr id="10" name="Picture 10"/>
+            <wp:cNvGraphicFramePr>
+              <a:graphicFrameLocks xmlns:a="http://schemas.openxmlformats.org/drawingml/2006/main" noChangeAspect="1"/>
+            </wp:cNvGraphicFramePr>
+            <a:graphic xmlns:a="http://schemas.openxmlformats.org/drawingml/2006/main">
+              <a:graphicData uri="http://schemas.openxmlformats.org/drawingml/2006/picture">
+                <pic:pic xmlns:pic="http://schemas.openxmlformats.org/drawingml/2006/picture">
+                  <pic:nvPicPr>
+                    <pic:cNvPr id="10" name="manage flights.png"/>
+                    <pic:cNvPicPr/>
+                  </pic:nvPicPr>
+                  <pic:blipFill>
+                    <a:blip r:embed="rId13">
+                      <a:extLst>
+                        <a:ext uri="{28A0092B-C50C-407E-A947-70E740481C1C}">
+                          <a14:useLocalDpi xmlns:a14="http://schemas.microsoft.com/office/drawing/2010/main" val="0"/>
+                        </a:ext>
+                      </a:extLst>
+                    </a:blip>
+                    <a:stretch>
+                      <a:fillRect/>
+                    </a:stretch>
+                  </pic:blipFill>
+                  <pic:spPr>
+                    <a:xfrm>
+                      <a:off x="0" y="0"/>
+                      <a:ext cx="5943600" cy="4478655"/>
+                    </a:xfrm>
+                    <a:prstGeom prst="rect">
+                      <a:avLst/>
+                    </a:prstGeom>
+                  </pic:spPr>
+                </pic:pic>
+              </a:graphicData>
+            </a:graphic>
+          </wp:inline>
+        </w:drawing>
+      </w:r>
+      <w:r>
+        <w:rPr>
+          <w:rFonts w:ascii="Times New Roman" w:hAnsi="Times New Roman" w:cs="Times New Roman"/>
+          <w:noProof/>
+        </w:rPr>
+        <w:lastRenderedPageBreak/>
+        <w:drawing>
+          <wp:inline distT="0" distB="0" distL="0" distR="0" wp14:anchorId="29EB7A33" wp14:editId="5342A073">
+            <wp:extent cx="5943600" cy="4509770"/>
+            <wp:effectExtent l="0" t="0" r="0" b="0"/>
+            <wp:docPr id="16" name="Picture 16"/>
+            <wp:cNvGraphicFramePr>
+              <a:graphicFrameLocks xmlns:a="http://schemas.openxmlformats.org/drawingml/2006/main" noChangeAspect="1"/>
+            </wp:cNvGraphicFramePr>
+            <a:graphic xmlns:a="http://schemas.openxmlformats.org/drawingml/2006/main">
+              <a:graphicData uri="http://schemas.openxmlformats.org/drawingml/2006/picture">
+                <pic:pic xmlns:pic="http://schemas.openxmlformats.org/drawingml/2006/picture">
+                  <pic:nvPicPr>
+                    <pic:cNvPr id="16" name="new airbus.png"/>
+                    <pic:cNvPicPr/>
+                  </pic:nvPicPr>
+                  <pic:blipFill>
+                    <a:blip r:embed="rId14">
+                      <a:extLst>
+                        <a:ext uri="{28A0092B-C50C-407E-A947-70E740481C1C}">
+                          <a14:useLocalDpi xmlns:a14="http://schemas.microsoft.com/office/drawing/2010/main" val="0"/>
+                        </a:ext>
+                      </a:extLst>
+                    </a:blip>
+                    <a:stretch>
+                      <a:fillRect/>
+                    </a:stretch>
+                  </pic:blipFill>
+                  <pic:spPr>
+                    <a:xfrm>
+                      <a:off x="0" y="0"/>
+                      <a:ext cx="5943600" cy="4509770"/>
+                    </a:xfrm>
+                    <a:prstGeom prst="rect">
+                      <a:avLst/>
+                    </a:prstGeom>
+                  </pic:spPr>
+                </pic:pic>
+              </a:graphicData>
+            </a:graphic>
+          </wp:inline>
+        </w:drawing>
+      </w:r>
+      <w:r>
+        <w:rPr>
+          <w:rFonts w:ascii="Times New Roman" w:hAnsi="Times New Roman" w:cs="Times New Roman"/>
+          <w:noProof/>
+        </w:rPr>
+        <w:lastRenderedPageBreak/>
+        <w:drawing>
+          <wp:inline distT="0" distB="0" distL="0" distR="0" wp14:anchorId="10199D05" wp14:editId="3E124D4B">
+            <wp:extent cx="5943600" cy="4443730"/>
+            <wp:effectExtent l="0" t="0" r="0" b="0"/>
+            <wp:docPr id="17" name="Picture 17"/>
+            <wp:cNvGraphicFramePr>
+              <a:graphicFrameLocks xmlns:a="http://schemas.openxmlformats.org/drawingml/2006/main" noChangeAspect="1"/>
+            </wp:cNvGraphicFramePr>
+            <a:graphic xmlns:a="http://schemas.openxmlformats.org/drawingml/2006/main">
+              <a:graphicData uri="http://schemas.openxmlformats.org/drawingml/2006/picture">
+                <pic:pic xmlns:pic="http://schemas.openxmlformats.org/drawingml/2006/picture">
+                  <pic:nvPicPr>
+                    <pic:cNvPr id="17" name="new flight.png"/>
+                    <pic:cNvPicPr/>
+                  </pic:nvPicPr>
+                  <pic:blipFill>
+                    <a:blip r:embed="rId15">
+                      <a:extLst>
+                        <a:ext uri="{28A0092B-C50C-407E-A947-70E740481C1C}">
+                          <a14:useLocalDpi xmlns:a14="http://schemas.microsoft.com/office/drawing/2010/main" val="0"/>
+                        </a:ext>
+                      </a:extLst>
+                    </a:blip>
+                    <a:stretch>
+                      <a:fillRect/>
+                    </a:stretch>
+                  </pic:blipFill>
+                  <pic:spPr>
+                    <a:xfrm>
+                      <a:off x="0" y="0"/>
+                      <a:ext cx="5943600" cy="4443730"/>
+                    </a:xfrm>
+                    <a:prstGeom prst="rect">
+                      <a:avLst/>
+                    </a:prstGeom>
+                  </pic:spPr>
+                </pic:pic>
+              </a:graphicData>
+            </a:graphic>
+          </wp:inline>
+        </w:drawing>
+      </w:r>
+    </w:p>
+    <w:p>
+      <w:pPr>
         <w:pStyle w:val="Heading3"/>
         <w:spacing w:line="276" w:lineRule="auto"/>
         <w:rPr>
@@ -4072,7 +3936,7 @@
           <w:u w:val="single"/>
         </w:rPr>
       </w:pPr>
-      <w:bookmarkStart w:id="13" w:name="_Toc57661989"/>
+      <w:bookmarkStart w:id="14" w:name="_Toc57661989"/>
       <w:r>
         <w:rPr>
           <w:rFonts w:ascii="Times New Roman" w:hAnsi="Times New Roman" w:cs="Times New Roman"/>
@@ -4094,7 +3958,7 @@
         </w:rPr>
         <w:t>:</w:t>
       </w:r>
-      <w:bookmarkEnd w:id="13"/>
+      <w:bookmarkEnd w:id="14"/>
     </w:p>
     <w:p>
       <w:pPr>
@@ -4123,7 +3987,7 @@
                     <pic:cNvPicPr/>
                   </pic:nvPicPr>
                   <pic:blipFill>
-                    <a:blip r:embed="rId12">
+                    <a:blip r:embed="rId16">
                       <a:extLst>
                         <a:ext uri="{28A0092B-C50C-407E-A947-70E740481C1C}">
                           <a14:useLocalDpi xmlns:a14="http://schemas.microsoft.com/office/drawing/2010/main" val="0"/>
@@ -4162,7 +4026,7 @@
           <w:szCs w:val="32"/>
         </w:rPr>
       </w:pPr>
-      <w:bookmarkStart w:id="14" w:name="_Toc57661990"/>
+      <w:bookmarkStart w:id="15" w:name="_Toc57661990"/>
       <w:r>
         <w:rPr>
           <w:rFonts w:ascii="Times New Roman" w:hAnsi="Times New Roman" w:cs="Times New Roman"/>
@@ -4174,54 +4038,32 @@
         </w:rPr>
         <w:t>Reviewed by:</w:t>
       </w:r>
-      <w:bookmarkEnd w:id="14"/>
-    </w:p>
-    <w:p>
-      <w:pPr>
-        <w:rPr>
-          <w:rFonts w:ascii="Times New Roman" w:hAnsi="Times New Roman" w:cs="Times New Roman"/>
-        </w:rPr>
-      </w:pPr>
-      <w:r>
-        <w:rPr>
-          <w:rFonts w:ascii="Times New Roman" w:hAnsi="Times New Roman" w:cs="Times New Roman"/>
-        </w:rPr>
-        <w:t xml:space="preserve">Syed Huzaifa </w:t>
-      </w:r>
-      <w:proofErr w:type="gramStart"/>
-      <w:r>
-        <w:rPr>
-          <w:rFonts w:ascii="Times New Roman" w:hAnsi="Times New Roman" w:cs="Times New Roman"/>
-        </w:rPr>
-        <w:t>Abid(</w:t>
-      </w:r>
-      <w:proofErr w:type="gramEnd"/>
-      <w:r>
-        <w:rPr>
-          <w:rFonts w:ascii="Times New Roman" w:hAnsi="Times New Roman" w:cs="Times New Roman"/>
-        </w:rPr>
-        <w:t>SP19-Bcs-025)</w:t>
-      </w:r>
-    </w:p>
-    <w:p>
-      <w:pPr>
-        <w:rPr>
-          <w:rFonts w:ascii="Times New Roman" w:hAnsi="Times New Roman" w:cs="Times New Roman"/>
-        </w:rPr>
-      </w:pPr>
-      <w:proofErr w:type="spellStart"/>
-      <w:r>
-        <w:rPr>
-          <w:rFonts w:ascii="Times New Roman" w:hAnsi="Times New Roman" w:cs="Times New Roman"/>
-        </w:rPr>
-        <w:t>Zulkifil</w:t>
-      </w:r>
-      <w:proofErr w:type="spellEnd"/>
-      <w:r>
-        <w:rPr>
-          <w:rFonts w:ascii="Times New Roman" w:hAnsi="Times New Roman" w:cs="Times New Roman"/>
-        </w:rPr>
-        <w:t xml:space="preserve"> Rehman</w:t>
+      <w:bookmarkEnd w:id="15"/>
+    </w:p>
+    <w:p>
+      <w:pPr>
+        <w:rPr>
+          <w:rFonts w:ascii="Times New Roman" w:hAnsi="Times New Roman" w:cs="Times New Roman"/>
+        </w:rPr>
+      </w:pPr>
+      <w:r>
+        <w:rPr>
+          <w:rFonts w:ascii="Times New Roman" w:hAnsi="Times New Roman" w:cs="Times New Roman"/>
+        </w:rPr>
+        <w:t>Syed Huzaifa Abid(SP19-Bcs-025)</w:t>
+      </w:r>
+    </w:p>
+    <w:p>
+      <w:pPr>
+        <w:rPr>
+          <w:rFonts w:ascii="Times New Roman" w:hAnsi="Times New Roman" w:cs="Times New Roman"/>
+        </w:rPr>
+      </w:pPr>
+      <w:r>
+        <w:rPr>
+          <w:rFonts w:ascii="Times New Roman" w:hAnsi="Times New Roman" w:cs="Times New Roman"/>
+        </w:rPr>
+        <w:t>Zulkifil Rehman</w:t>
       </w:r>
     </w:p>
     <w:p>
@@ -4235,7 +4077,7 @@
           <w:u w:val="single"/>
         </w:rPr>
       </w:pPr>
-      <w:bookmarkStart w:id="15" w:name="_Toc57661991"/>
+      <w:bookmarkStart w:id="16" w:name="_Toc57661991"/>
       <w:r>
         <w:rPr>
           <w:rFonts w:ascii="Times New Roman" w:hAnsi="Times New Roman" w:cs="Times New Roman"/>
@@ -4246,7 +4088,7 @@
         </w:rPr>
         <w:t>Comments:</w:t>
       </w:r>
-      <w:bookmarkEnd w:id="15"/>
+      <w:bookmarkEnd w:id="16"/>
     </w:p>
     <w:p>
       <w:pPr>
@@ -4273,55 +4115,11 @@
           <w:rFonts w:ascii="Times New Roman" w:hAnsi="Times New Roman" w:cs="Times New Roman"/>
         </w:rPr>
       </w:pPr>
-      <w:proofErr w:type="spellStart"/>
-      <w:r>
-        <w:rPr>
-          <w:rFonts w:ascii="Times New Roman" w:hAnsi="Times New Roman" w:cs="Times New Roman"/>
-        </w:rPr>
-        <w:t>Zulkifil</w:t>
-      </w:r>
-      <w:proofErr w:type="spellEnd"/>
-      <w:r>
-        <w:rPr>
-          <w:rFonts w:ascii="Times New Roman" w:hAnsi="Times New Roman" w:cs="Times New Roman"/>
-        </w:rPr>
-        <w:t xml:space="preserve"> </w:t>
-      </w:r>
-      <w:proofErr w:type="spellStart"/>
-      <w:proofErr w:type="gramStart"/>
-      <w:r>
-        <w:rPr>
-          <w:rFonts w:ascii="Times New Roman" w:hAnsi="Times New Roman" w:cs="Times New Roman"/>
-        </w:rPr>
-        <w:t>rehman</w:t>
-      </w:r>
-      <w:proofErr w:type="spellEnd"/>
-      <w:r>
-        <w:rPr>
-          <w:rFonts w:ascii="Times New Roman" w:hAnsi="Times New Roman" w:cs="Times New Roman"/>
-        </w:rPr>
-        <w:t xml:space="preserve"> :</w:t>
-      </w:r>
-      <w:proofErr w:type="gramEnd"/>
-      <w:r>
-        <w:rPr>
-          <w:rFonts w:ascii="Times New Roman" w:hAnsi="Times New Roman" w:cs="Times New Roman"/>
-        </w:rPr>
-        <w:t xml:space="preserve">  Adil and </w:t>
-      </w:r>
-      <w:proofErr w:type="spellStart"/>
-      <w:r>
-        <w:rPr>
-          <w:rFonts w:ascii="Times New Roman" w:hAnsi="Times New Roman" w:cs="Times New Roman"/>
-        </w:rPr>
-        <w:t>ayesha</w:t>
-      </w:r>
-      <w:proofErr w:type="spellEnd"/>
-      <w:r>
-        <w:rPr>
-          <w:rFonts w:ascii="Times New Roman" w:hAnsi="Times New Roman" w:cs="Times New Roman"/>
-        </w:rPr>
-        <w:t xml:space="preserve">  did a great job by designing main panels and profile management system.</w:t>
+      <w:r>
+        <w:rPr>
+          <w:rFonts w:ascii="Times New Roman" w:hAnsi="Times New Roman" w:cs="Times New Roman"/>
+        </w:rPr>
+        <w:t>Zulkifil rehman :  Adil and ayesha  did a great job by designing main panels and profile management system.</w:t>
       </w:r>
     </w:p>
     <w:p>
@@ -4345,7 +4143,7 @@
           <w:u w:val="single"/>
         </w:rPr>
       </w:pPr>
-      <w:bookmarkStart w:id="16" w:name="_Toc57661992"/>
+      <w:bookmarkStart w:id="17" w:name="_Toc57661992"/>
       <w:r>
         <w:rPr>
           <w:rFonts w:ascii="Times New Roman" w:eastAsia="Times New Roman" w:hAnsi="Times New Roman" w:cs="Times New Roman"/>
@@ -4383,7 +4181,7 @@
         </w:rPr>
         <w:t>HAMZA MUSHTAQ (SP19-BCS-007)</w:t>
       </w:r>
-      <w:bookmarkEnd w:id="16"/>
+      <w:bookmarkEnd w:id="17"/>
     </w:p>
     <w:p>
       <w:pPr>
@@ -4397,7 +4195,7 @@
           <w:u w:val="single"/>
         </w:rPr>
       </w:pPr>
-      <w:bookmarkStart w:id="17" w:name="_Toc57661993"/>
+      <w:bookmarkStart w:id="18" w:name="_Toc57661993"/>
       <w:r>
         <w:rPr>
           <w:rFonts w:ascii="Times New Roman" w:hAnsi="Times New Roman" w:cs="Times New Roman"/>
@@ -4408,7 +4206,7 @@
         </w:rPr>
         <w:t>OBJECTIVE:</w:t>
       </w:r>
-      <w:bookmarkEnd w:id="17"/>
+      <w:bookmarkEnd w:id="18"/>
     </w:p>
     <w:p>
       <w:pPr>
@@ -4558,27 +4356,7 @@
           <w:sz w:val="24"/>
           <w:szCs w:val="24"/>
         </w:rPr>
-        <w:t xml:space="preserve">Integrity is the most vital part of any application. Our main focus would be secure our </w:t>
-      </w:r>
-      <w:proofErr w:type="gramStart"/>
-      <w:r>
-        <w:rPr>
-          <w:rFonts w:ascii="Times New Roman" w:hAnsi="Times New Roman" w:cs="Times New Roman"/>
-          <w:color w:val="000000" w:themeColor="text1"/>
-          <w:sz w:val="24"/>
-          <w:szCs w:val="24"/>
-        </w:rPr>
-        <w:t>clients</w:t>
-      </w:r>
-      <w:proofErr w:type="gramEnd"/>
-      <w:r>
-        <w:rPr>
-          <w:rFonts w:ascii="Times New Roman" w:hAnsi="Times New Roman" w:cs="Times New Roman"/>
-          <w:color w:val="000000" w:themeColor="text1"/>
-          <w:sz w:val="24"/>
-          <w:szCs w:val="24"/>
-        </w:rPr>
-        <w:t xml:space="preserve"> data and access restriction according to role of user.</w:t>
+        <w:t>Integrity is the most vital part of any application. Our main focus would be secure our clients data and access restriction according to role of user.</w:t>
       </w:r>
     </w:p>
     <w:p>
@@ -4807,7 +4585,7 @@
           <w:u w:val="single"/>
         </w:rPr>
       </w:pPr>
-      <w:bookmarkStart w:id="18" w:name="_Toc57661994"/>
+      <w:bookmarkStart w:id="19" w:name="_Toc57661994"/>
       <w:r>
         <w:rPr>
           <w:rFonts w:ascii="Times New Roman" w:hAnsi="Times New Roman" w:cs="Times New Roman"/>
@@ -4818,7 +4596,7 @@
         </w:rPr>
         <w:t>USER INTERFACES:</w:t>
       </w:r>
-      <w:bookmarkEnd w:id="18"/>
+      <w:bookmarkEnd w:id="19"/>
     </w:p>
     <w:p>
       <w:pPr>
@@ -4886,7 +4664,7 @@
                     <pic:cNvPicPr/>
                   </pic:nvPicPr>
                   <pic:blipFill>
-                    <a:blip r:embed="rId13"/>
+                    <a:blip r:embed="rId17"/>
                     <a:stretch>
                       <a:fillRect/>
                     </a:stretch>
@@ -4987,7 +4765,7 @@
                     <pic:cNvPicPr/>
                   </pic:nvPicPr>
                   <pic:blipFill>
-                    <a:blip r:embed="rId14"/>
+                    <a:blip r:embed="rId18"/>
                     <a:stretch>
                       <a:fillRect/>
                     </a:stretch>
@@ -5027,7 +4805,7 @@
           <w:szCs w:val="32"/>
         </w:rPr>
       </w:pPr>
-      <w:bookmarkStart w:id="19" w:name="_Toc57661995"/>
+      <w:bookmarkStart w:id="20" w:name="_Toc57661995"/>
       <w:r>
         <w:rPr>
           <w:rFonts w:ascii="Times New Roman" w:hAnsi="Times New Roman" w:cs="Times New Roman"/>
@@ -5040,7 +4818,7 @@
         <w:lastRenderedPageBreak/>
         <w:t>ERD DIAGRAM:</w:t>
       </w:r>
-      <w:bookmarkEnd w:id="19"/>
+      <w:bookmarkEnd w:id="20"/>
       <w:r>
         <w:rPr>
           <w:rFonts w:ascii="Times New Roman" w:eastAsia="Times New Roman" w:hAnsi="Times New Roman" w:cs="Times New Roman"/>
@@ -5086,7 +4864,7 @@
                     </pic:cNvPicPr>
                   </pic:nvPicPr>
                   <pic:blipFill>
-                    <a:blip r:embed="rId15">
+                    <a:blip r:embed="rId19">
                       <a:extLst>
                         <a:ext uri="{28A0092B-C50C-407E-A947-70E740481C1C}">
                           <a14:useLocalDpi xmlns:a14="http://schemas.microsoft.com/office/drawing/2010/main" val="0"/>
@@ -5197,143 +4975,59 @@
         <w:rPr>
           <w:rFonts w:ascii="Times New Roman" w:hAnsi="Times New Roman" w:cs="Times New Roman"/>
         </w:rPr>
-        <w:t>-</w:t>
-      </w:r>
-      <w:proofErr w:type="spellStart"/>
-      <w:r>
-        <w:rPr>
-          <w:rFonts w:ascii="Times New Roman" w:hAnsi="Times New Roman" w:cs="Times New Roman"/>
-        </w:rPr>
-        <w:t>userName</w:t>
-      </w:r>
-      <w:proofErr w:type="spellEnd"/>
-      <w:r>
-        <w:rPr>
-          <w:rFonts w:ascii="Times New Roman" w:hAnsi="Times New Roman" w:cs="Times New Roman"/>
-        </w:rPr>
-        <w:t xml:space="preserve"> Primary Key (Contains Alphabets, </w:t>
-      </w:r>
-      <w:proofErr w:type="gramStart"/>
-      <w:r>
-        <w:rPr>
-          <w:rFonts w:ascii="Times New Roman" w:hAnsi="Times New Roman" w:cs="Times New Roman"/>
-        </w:rPr>
-        <w:t>Numbers,(.)</w:t>
-      </w:r>
-      <w:proofErr w:type="gramEnd"/>
-      <w:r>
-        <w:rPr>
-          <w:rFonts w:ascii="Times New Roman" w:hAnsi="Times New Roman" w:cs="Times New Roman"/>
-        </w:rPr>
-        <w:t xml:space="preserve"> and (_))</w:t>
-      </w:r>
-    </w:p>
-    <w:p>
-      <w:pPr>
-        <w:rPr>
-          <w:rFonts w:ascii="Times New Roman" w:hAnsi="Times New Roman" w:cs="Times New Roman"/>
-        </w:rPr>
-      </w:pPr>
-      <w:r>
-        <w:rPr>
-          <w:rFonts w:ascii="Times New Roman" w:hAnsi="Times New Roman" w:cs="Times New Roman"/>
-        </w:rPr>
-        <w:t xml:space="preserve">-password (Must contain </w:t>
-      </w:r>
-      <w:proofErr w:type="spellStart"/>
-      <w:r>
-        <w:rPr>
-          <w:rFonts w:ascii="Times New Roman" w:hAnsi="Times New Roman" w:cs="Times New Roman"/>
-        </w:rPr>
-        <w:t>atleast</w:t>
-      </w:r>
-      <w:proofErr w:type="spellEnd"/>
-      <w:r>
-        <w:rPr>
-          <w:rFonts w:ascii="Times New Roman" w:hAnsi="Times New Roman" w:cs="Times New Roman"/>
-        </w:rPr>
-        <w:t xml:space="preserve"> 8 alphanumeric characters)</w:t>
-      </w:r>
-    </w:p>
-    <w:p>
-      <w:pPr>
-        <w:rPr>
-          <w:rFonts w:ascii="Times New Roman" w:hAnsi="Times New Roman" w:cs="Times New Roman"/>
-        </w:rPr>
-      </w:pPr>
-      <w:r>
-        <w:rPr>
-          <w:rFonts w:ascii="Times New Roman" w:hAnsi="Times New Roman" w:cs="Times New Roman"/>
-        </w:rPr>
-        <w:t>-</w:t>
-      </w:r>
-      <w:proofErr w:type="spellStart"/>
-      <w:r>
-        <w:rPr>
-          <w:rFonts w:ascii="Times New Roman" w:hAnsi="Times New Roman" w:cs="Times New Roman"/>
-        </w:rPr>
-        <w:t>fullName</w:t>
-      </w:r>
-      <w:proofErr w:type="spellEnd"/>
-      <w:r>
-        <w:rPr>
-          <w:rFonts w:ascii="Times New Roman" w:hAnsi="Times New Roman" w:cs="Times New Roman"/>
-        </w:rPr>
-        <w:t xml:space="preserve"> (Only alphabets)</w:t>
-      </w:r>
-    </w:p>
-    <w:p>
-      <w:pPr>
-        <w:rPr>
-          <w:rFonts w:ascii="Times New Roman" w:hAnsi="Times New Roman" w:cs="Times New Roman"/>
-        </w:rPr>
-      </w:pPr>
-      <w:r>
-        <w:rPr>
-          <w:rFonts w:ascii="Times New Roman" w:hAnsi="Times New Roman" w:cs="Times New Roman"/>
-        </w:rPr>
-        <w:t>-</w:t>
-      </w:r>
-      <w:proofErr w:type="spellStart"/>
-      <w:r>
-        <w:rPr>
-          <w:rFonts w:ascii="Times New Roman" w:hAnsi="Times New Roman" w:cs="Times New Roman"/>
-        </w:rPr>
-        <w:t>fatherName</w:t>
-      </w:r>
-      <w:proofErr w:type="spellEnd"/>
-      <w:r>
-        <w:rPr>
-          <w:rFonts w:ascii="Times New Roman" w:hAnsi="Times New Roman" w:cs="Times New Roman"/>
-        </w:rPr>
-        <w:t xml:space="preserve"> (Only alphabets)</w:t>
-      </w:r>
-    </w:p>
-    <w:p>
-      <w:pPr>
-        <w:rPr>
-          <w:rFonts w:ascii="Times New Roman" w:hAnsi="Times New Roman" w:cs="Times New Roman"/>
-        </w:rPr>
-      </w:pPr>
-      <w:r>
-        <w:rPr>
-          <w:rFonts w:ascii="Times New Roman" w:hAnsi="Times New Roman" w:cs="Times New Roman"/>
-        </w:rPr>
-        <w:t>-</w:t>
-      </w:r>
-      <w:proofErr w:type="spellStart"/>
-      <w:r>
-        <w:rPr>
-          <w:rFonts w:ascii="Times New Roman" w:hAnsi="Times New Roman" w:cs="Times New Roman"/>
-        </w:rPr>
-        <w:t>phNumber</w:t>
-      </w:r>
-      <w:proofErr w:type="spellEnd"/>
-      <w:r>
-        <w:rPr>
-          <w:rFonts w:ascii="Times New Roman" w:hAnsi="Times New Roman" w:cs="Times New Roman"/>
-        </w:rPr>
-        <w:t xml:space="preserve"> Unique Key (Only Numbers and (+))</w:t>
+        <w:t>-userName Primary Key (Contains Alphabets, Numbers,(.) and (_))</w:t>
+      </w:r>
+    </w:p>
+    <w:p>
+      <w:pPr>
+        <w:rPr>
+          <w:rFonts w:ascii="Times New Roman" w:hAnsi="Times New Roman" w:cs="Times New Roman"/>
+        </w:rPr>
+      </w:pPr>
+      <w:r>
+        <w:rPr>
+          <w:rFonts w:ascii="Times New Roman" w:hAnsi="Times New Roman" w:cs="Times New Roman"/>
+        </w:rPr>
+        <w:t>-password (Must contain atleast 8 alphanumeric characters)</w:t>
+      </w:r>
+    </w:p>
+    <w:p>
+      <w:pPr>
+        <w:rPr>
+          <w:rFonts w:ascii="Times New Roman" w:hAnsi="Times New Roman" w:cs="Times New Roman"/>
+        </w:rPr>
+      </w:pPr>
+      <w:r>
+        <w:rPr>
+          <w:rFonts w:ascii="Times New Roman" w:hAnsi="Times New Roman" w:cs="Times New Roman"/>
+        </w:rPr>
+        <w:t>-fullName (Only alphabets)</w:t>
+      </w:r>
+    </w:p>
+    <w:p>
+      <w:pPr>
+        <w:rPr>
+          <w:rFonts w:ascii="Times New Roman" w:hAnsi="Times New Roman" w:cs="Times New Roman"/>
+        </w:rPr>
+      </w:pPr>
+      <w:r>
+        <w:rPr>
+          <w:rFonts w:ascii="Times New Roman" w:hAnsi="Times New Roman" w:cs="Times New Roman"/>
+        </w:rPr>
+        <w:t>-fatherName (Only alphabets)</w:t>
+      </w:r>
+    </w:p>
+    <w:p>
+      <w:pPr>
+        <w:rPr>
+          <w:rFonts w:ascii="Times New Roman" w:hAnsi="Times New Roman" w:cs="Times New Roman"/>
+        </w:rPr>
+      </w:pPr>
+      <w:r>
+        <w:rPr>
+          <w:rFonts w:ascii="Times New Roman" w:hAnsi="Times New Roman" w:cs="Times New Roman"/>
+        </w:rPr>
+        <w:t>-phNumber Unique Key (Only Numbers and (+))</w:t>
       </w:r>
     </w:p>
     <w:p>
@@ -5359,21 +5053,7 @@
         <w:rPr>
           <w:rFonts w:ascii="Times New Roman" w:hAnsi="Times New Roman" w:cs="Times New Roman"/>
         </w:rPr>
-        <w:t>-</w:t>
-      </w:r>
-      <w:proofErr w:type="spellStart"/>
-      <w:r>
-        <w:rPr>
-          <w:rFonts w:ascii="Times New Roman" w:hAnsi="Times New Roman" w:cs="Times New Roman"/>
-        </w:rPr>
-        <w:t>dateOfBirth</w:t>
-      </w:r>
-      <w:proofErr w:type="spellEnd"/>
-      <w:r>
-        <w:rPr>
-          <w:rFonts w:ascii="Times New Roman" w:hAnsi="Times New Roman" w:cs="Times New Roman"/>
-        </w:rPr>
-        <w:t xml:space="preserve"> (Numbers and (-))</w:t>
+        <w:t>-dateOfBirth (Numbers and (-))</w:t>
       </w:r>
     </w:p>
     <w:p>
@@ -5463,89 +5143,33 @@
         <w:rPr>
           <w:rFonts w:ascii="Times New Roman" w:hAnsi="Times New Roman" w:cs="Times New Roman"/>
         </w:rPr>
-        <w:t>-</w:t>
-      </w:r>
-      <w:proofErr w:type="spellStart"/>
-      <w:r>
-        <w:rPr>
-          <w:rFonts w:ascii="Times New Roman" w:hAnsi="Times New Roman" w:cs="Times New Roman"/>
-        </w:rPr>
-        <w:t>userName</w:t>
-      </w:r>
-      <w:proofErr w:type="spellEnd"/>
-      <w:r>
-        <w:rPr>
-          <w:rFonts w:ascii="Times New Roman" w:hAnsi="Times New Roman" w:cs="Times New Roman"/>
-        </w:rPr>
-        <w:t xml:space="preserve"> Primary Key (Contains Alphabets, </w:t>
-      </w:r>
-      <w:proofErr w:type="gramStart"/>
-      <w:r>
-        <w:rPr>
-          <w:rFonts w:ascii="Times New Roman" w:hAnsi="Times New Roman" w:cs="Times New Roman"/>
-        </w:rPr>
-        <w:t>Numbers,(.)</w:t>
-      </w:r>
-      <w:proofErr w:type="gramEnd"/>
-      <w:r>
-        <w:rPr>
-          <w:rFonts w:ascii="Times New Roman" w:hAnsi="Times New Roman" w:cs="Times New Roman"/>
-        </w:rPr>
-        <w:t xml:space="preserve"> and (_))</w:t>
-      </w:r>
-    </w:p>
-    <w:p>
-      <w:pPr>
-        <w:rPr>
-          <w:rFonts w:ascii="Times New Roman" w:hAnsi="Times New Roman" w:cs="Times New Roman"/>
-        </w:rPr>
-      </w:pPr>
-      <w:r>
-        <w:rPr>
-          <w:rFonts w:ascii="Times New Roman" w:hAnsi="Times New Roman" w:cs="Times New Roman"/>
-        </w:rPr>
-        <w:t xml:space="preserve">-password (Must contain </w:t>
-      </w:r>
-      <w:proofErr w:type="spellStart"/>
-      <w:r>
-        <w:rPr>
-          <w:rFonts w:ascii="Times New Roman" w:hAnsi="Times New Roman" w:cs="Times New Roman"/>
-        </w:rPr>
-        <w:t>atleast</w:t>
-      </w:r>
-      <w:proofErr w:type="spellEnd"/>
-      <w:r>
-        <w:rPr>
-          <w:rFonts w:ascii="Times New Roman" w:hAnsi="Times New Roman" w:cs="Times New Roman"/>
-        </w:rPr>
-        <w:t xml:space="preserve"> 8 alphanumeric characters)</w:t>
-      </w:r>
-    </w:p>
-    <w:p>
-      <w:pPr>
-        <w:rPr>
-          <w:rFonts w:ascii="Times New Roman" w:hAnsi="Times New Roman" w:cs="Times New Roman"/>
-        </w:rPr>
-      </w:pPr>
-      <w:r>
-        <w:rPr>
-          <w:rFonts w:ascii="Times New Roman" w:hAnsi="Times New Roman" w:cs="Times New Roman"/>
-        </w:rPr>
-        <w:t>-</w:t>
-      </w:r>
-      <w:proofErr w:type="spellStart"/>
-      <w:r>
-        <w:rPr>
-          <w:rFonts w:ascii="Times New Roman" w:hAnsi="Times New Roman" w:cs="Times New Roman"/>
-        </w:rPr>
-        <w:t>companyName</w:t>
-      </w:r>
-      <w:proofErr w:type="spellEnd"/>
-      <w:r>
-        <w:rPr>
-          <w:rFonts w:ascii="Times New Roman" w:hAnsi="Times New Roman" w:cs="Times New Roman"/>
-        </w:rPr>
-        <w:t xml:space="preserve"> (Only alphabets)</w:t>
+        <w:t>-userName Primary Key (Contains Alphabets, Numbers,(.) and (_))</w:t>
+      </w:r>
+    </w:p>
+    <w:p>
+      <w:pPr>
+        <w:rPr>
+          <w:rFonts w:ascii="Times New Roman" w:hAnsi="Times New Roman" w:cs="Times New Roman"/>
+        </w:rPr>
+      </w:pPr>
+      <w:r>
+        <w:rPr>
+          <w:rFonts w:ascii="Times New Roman" w:hAnsi="Times New Roman" w:cs="Times New Roman"/>
+        </w:rPr>
+        <w:t>-password (Must contain atleast 8 alphanumeric characters)</w:t>
+      </w:r>
+    </w:p>
+    <w:p>
+      <w:pPr>
+        <w:rPr>
+          <w:rFonts w:ascii="Times New Roman" w:hAnsi="Times New Roman" w:cs="Times New Roman"/>
+        </w:rPr>
+      </w:pPr>
+      <w:r>
+        <w:rPr>
+          <w:rFonts w:ascii="Times New Roman" w:hAnsi="Times New Roman" w:cs="Times New Roman"/>
+        </w:rPr>
+        <w:t>-companyName (Only alphabets)</w:t>
       </w:r>
     </w:p>
     <w:p>
@@ -5609,7 +5233,7 @@
           <w:szCs w:val="32"/>
         </w:rPr>
       </w:pPr>
-      <w:bookmarkStart w:id="20" w:name="_Toc57661996"/>
+      <w:bookmarkStart w:id="21" w:name="_Toc57661996"/>
       <w:r>
         <w:rPr>
           <w:rFonts w:ascii="Times New Roman" w:hAnsi="Times New Roman" w:cs="Times New Roman"/>
@@ -5620,7 +5244,7 @@
         </w:rPr>
         <w:t>Reviewed by:</w:t>
       </w:r>
-      <w:bookmarkEnd w:id="20"/>
+      <w:bookmarkEnd w:id="21"/>
     </w:p>
     <w:p>
       <w:pPr>
@@ -5649,19 +5273,11 @@
           <w:sz w:val="28"/>
         </w:rPr>
       </w:pPr>
-      <w:proofErr w:type="spellStart"/>
-      <w:r>
-        <w:rPr>
-          <w:rFonts w:ascii="Times New Roman" w:hAnsi="Times New Roman" w:cs="Times New Roman"/>
-        </w:rPr>
-        <w:t>Zulkifil</w:t>
-      </w:r>
-      <w:proofErr w:type="spellEnd"/>
-      <w:r>
-        <w:rPr>
-          <w:rFonts w:ascii="Times New Roman" w:hAnsi="Times New Roman" w:cs="Times New Roman"/>
-        </w:rPr>
-        <w:t xml:space="preserve"> Rehman</w:t>
+      <w:r>
+        <w:rPr>
+          <w:rFonts w:ascii="Times New Roman" w:hAnsi="Times New Roman" w:cs="Times New Roman"/>
+        </w:rPr>
+        <w:t>Zulkifil Rehman</w:t>
       </w:r>
     </w:p>
     <w:p>
@@ -5675,7 +5291,7 @@
           <w:u w:val="single"/>
         </w:rPr>
       </w:pPr>
-      <w:bookmarkStart w:id="21" w:name="_Toc57661997"/>
+      <w:bookmarkStart w:id="22" w:name="_Toc57661997"/>
       <w:r>
         <w:rPr>
           <w:rFonts w:ascii="Times New Roman" w:hAnsi="Times New Roman" w:cs="Times New Roman"/>
@@ -5686,7 +5302,7 @@
         </w:rPr>
         <w:t>Comments:</w:t>
       </w:r>
-      <w:bookmarkEnd w:id="21"/>
+      <w:bookmarkEnd w:id="22"/>
     </w:p>
     <w:p>
       <w:pPr>
@@ -5719,55 +5335,11 @@
           <w:rFonts w:ascii="Times New Roman" w:hAnsi="Times New Roman" w:cs="Times New Roman"/>
         </w:rPr>
       </w:pPr>
-      <w:proofErr w:type="spellStart"/>
-      <w:r>
-        <w:rPr>
-          <w:rFonts w:ascii="Times New Roman" w:hAnsi="Times New Roman" w:cs="Times New Roman"/>
-        </w:rPr>
-        <w:t>Zulkifil</w:t>
-      </w:r>
-      <w:proofErr w:type="spellEnd"/>
-      <w:r>
-        <w:rPr>
-          <w:rFonts w:ascii="Times New Roman" w:hAnsi="Times New Roman" w:cs="Times New Roman"/>
-        </w:rPr>
-        <w:t xml:space="preserve"> </w:t>
-      </w:r>
-      <w:proofErr w:type="spellStart"/>
-      <w:proofErr w:type="gramStart"/>
-      <w:r>
-        <w:rPr>
-          <w:rFonts w:ascii="Times New Roman" w:hAnsi="Times New Roman" w:cs="Times New Roman"/>
-        </w:rPr>
-        <w:t>rehman</w:t>
-      </w:r>
-      <w:proofErr w:type="spellEnd"/>
-      <w:r>
-        <w:rPr>
-          <w:rFonts w:ascii="Times New Roman" w:hAnsi="Times New Roman" w:cs="Times New Roman"/>
-        </w:rPr>
-        <w:t xml:space="preserve"> :</w:t>
-      </w:r>
-      <w:proofErr w:type="gramEnd"/>
-      <w:r>
-        <w:rPr>
-          <w:rFonts w:ascii="Times New Roman" w:hAnsi="Times New Roman" w:cs="Times New Roman"/>
-        </w:rPr>
-        <w:t xml:space="preserve">  Hamza and </w:t>
-      </w:r>
-      <w:proofErr w:type="spellStart"/>
-      <w:r>
-        <w:rPr>
-          <w:rFonts w:ascii="Times New Roman" w:hAnsi="Times New Roman" w:cs="Times New Roman"/>
-        </w:rPr>
-        <w:t>hozaifa</w:t>
-      </w:r>
-      <w:proofErr w:type="spellEnd"/>
-      <w:r>
-        <w:rPr>
-          <w:rFonts w:ascii="Times New Roman" w:hAnsi="Times New Roman" w:cs="Times New Roman"/>
-        </w:rPr>
-        <w:t xml:space="preserve"> made  login interface look great . </w:t>
+      <w:r>
+        <w:rPr>
+          <w:rFonts w:ascii="Times New Roman" w:hAnsi="Times New Roman" w:cs="Times New Roman"/>
+        </w:rPr>
+        <w:t xml:space="preserve">Zulkifil rehman :  Hamza and hozaifa made  login interface look great . </w:t>
       </w:r>
     </w:p>
     <w:p>
@@ -5800,7 +5372,7 @@
           <w:u w:val="single"/>
         </w:rPr>
       </w:pPr>
-      <w:bookmarkStart w:id="22" w:name="_Toc57661998"/>
+      <w:bookmarkStart w:id="23" w:name="_Toc57661998"/>
       <w:r>
         <w:rPr>
           <w:rFonts w:ascii="Times New Roman" w:eastAsia="Times New Roman" w:hAnsi="Times New Roman" w:cs="Times New Roman"/>
@@ -5823,7 +5395,6 @@
         </w:rPr>
         <w:t xml:space="preserve"> AND </w:t>
       </w:r>
-      <w:proofErr w:type="spellStart"/>
       <w:r>
         <w:rPr>
           <w:rFonts w:ascii="Times New Roman" w:hAnsi="Times New Roman" w:cs="Times New Roman"/>
@@ -5832,20 +5403,9 @@
           <w:sz w:val="28"/>
           <w:u w:val="single"/>
         </w:rPr>
-        <w:t>Zulkifil</w:t>
-      </w:r>
-      <w:proofErr w:type="spellEnd"/>
-      <w:r>
-        <w:rPr>
-          <w:rFonts w:ascii="Times New Roman" w:hAnsi="Times New Roman" w:cs="Times New Roman"/>
-          <w:b/>
-          <w:color w:val="000000" w:themeColor="text1"/>
-          <w:sz w:val="28"/>
-          <w:u w:val="single"/>
-        </w:rPr>
-        <w:t xml:space="preserve"> Rehman (SP19-BCS-027)</w:t>
-      </w:r>
-      <w:bookmarkEnd w:id="22"/>
+        <w:t>Zulkifil Rehman (SP19-BCS-027)</w:t>
+      </w:r>
+      <w:bookmarkEnd w:id="23"/>
     </w:p>
     <w:p>
       <w:pPr>
@@ -5859,7 +5419,7 @@
           <w:u w:val="single"/>
         </w:rPr>
       </w:pPr>
-      <w:bookmarkStart w:id="23" w:name="_Toc57661999"/>
+      <w:bookmarkStart w:id="24" w:name="_Toc57661999"/>
       <w:r>
         <w:rPr>
           <w:rFonts w:ascii="Times New Roman" w:hAnsi="Times New Roman" w:cs="Times New Roman"/>
@@ -5870,7 +5430,7 @@
         </w:rPr>
         <w:t>OBJECTIVE:</w:t>
       </w:r>
-      <w:bookmarkEnd w:id="23"/>
+      <w:bookmarkEnd w:id="24"/>
     </w:p>
     <w:p>
       <w:pPr>
@@ -5949,41 +5509,13 @@
           <w:szCs w:val="28"/>
         </w:rPr>
       </w:pPr>
-      <w:proofErr w:type="gramStart"/>
       <w:r>
         <w:rPr>
           <w:rFonts w:ascii="Times New Roman" w:hAnsi="Times New Roman" w:cs="Times New Roman"/>
           <w:sz w:val="28"/>
           <w:szCs w:val="28"/>
         </w:rPr>
-        <w:t>First</w:t>
-      </w:r>
-      <w:proofErr w:type="gramEnd"/>
-      <w:r>
-        <w:rPr>
-          <w:rFonts w:ascii="Times New Roman" w:hAnsi="Times New Roman" w:cs="Times New Roman"/>
-          <w:sz w:val="28"/>
-          <w:szCs w:val="28"/>
-        </w:rPr>
-        <w:t xml:space="preserve"> we will learn java then </w:t>
-      </w:r>
-      <w:proofErr w:type="spellStart"/>
-      <w:r>
-        <w:rPr>
-          <w:rFonts w:ascii="Times New Roman" w:hAnsi="Times New Roman" w:cs="Times New Roman"/>
-          <w:sz w:val="28"/>
-          <w:szCs w:val="28"/>
-        </w:rPr>
-        <w:t>oop</w:t>
-      </w:r>
-      <w:proofErr w:type="spellEnd"/>
-      <w:r>
-        <w:rPr>
-          <w:rFonts w:ascii="Times New Roman" w:hAnsi="Times New Roman" w:cs="Times New Roman"/>
-          <w:sz w:val="28"/>
-          <w:szCs w:val="28"/>
-        </w:rPr>
-        <w:t xml:space="preserve"> then swing framework of java afterwards we will apply the given knowledge.</w:t>
+        <w:t>First we will learn java then oop then swing framework of java afterwards we will apply the given knowledge.</w:t>
       </w:r>
     </w:p>
     <w:p>
@@ -6221,49 +5753,7 @@
         <w:rPr>
           <w:rFonts w:ascii="Times New Roman" w:hAnsi="Times New Roman" w:cs="Times New Roman"/>
         </w:rPr>
-        <w:t xml:space="preserve">We will design a UI search bar that displays airplane ticket </w:t>
-      </w:r>
-      <w:proofErr w:type="gramStart"/>
-      <w:r>
-        <w:rPr>
-          <w:rFonts w:ascii="Times New Roman" w:hAnsi="Times New Roman" w:cs="Times New Roman"/>
-        </w:rPr>
-        <w:t>details .store</w:t>
-      </w:r>
-      <w:proofErr w:type="gramEnd"/>
-      <w:r>
-        <w:rPr>
-          <w:rFonts w:ascii="Times New Roman" w:hAnsi="Times New Roman" w:cs="Times New Roman"/>
-        </w:rPr>
-        <w:t xml:space="preserve"> the details in </w:t>
-      </w:r>
-      <w:proofErr w:type="spellStart"/>
-      <w:r>
-        <w:rPr>
-          <w:rFonts w:ascii="Times New Roman" w:hAnsi="Times New Roman" w:cs="Times New Roman"/>
-        </w:rPr>
-        <w:t>myqsl</w:t>
-      </w:r>
-      <w:proofErr w:type="spellEnd"/>
-      <w:r>
-        <w:rPr>
-          <w:rFonts w:ascii="Times New Roman" w:hAnsi="Times New Roman" w:cs="Times New Roman"/>
-        </w:rPr>
-        <w:t xml:space="preserve"> and design it in html </w:t>
-      </w:r>
-      <w:proofErr w:type="spellStart"/>
-      <w:r>
-        <w:rPr>
-          <w:rFonts w:ascii="Times New Roman" w:hAnsi="Times New Roman" w:cs="Times New Roman"/>
-        </w:rPr>
-        <w:t>css,php</w:t>
-      </w:r>
-      <w:proofErr w:type="spellEnd"/>
-      <w:r>
-        <w:rPr>
-          <w:rFonts w:ascii="Times New Roman" w:hAnsi="Times New Roman" w:cs="Times New Roman"/>
-        </w:rPr>
-        <w:t xml:space="preserve"> .</w:t>
+        <w:t>We will design a UI search bar that displays airplane ticket details .store the details in myqsl and design it in html css,php .</w:t>
       </w:r>
     </w:p>
     <w:p>
@@ -6320,24 +5810,8 @@
         <w:rPr>
           <w:rFonts w:ascii="Times New Roman" w:hAnsi="Times New Roman" w:cs="Times New Roman"/>
         </w:rPr>
-        <w:t xml:space="preserve">Add email form and store data in </w:t>
-      </w:r>
-      <w:proofErr w:type="spellStart"/>
-      <w:proofErr w:type="gramStart"/>
-      <w:r>
-        <w:rPr>
-          <w:rFonts w:ascii="Times New Roman" w:hAnsi="Times New Roman" w:cs="Times New Roman"/>
-        </w:rPr>
-        <w:t>mqsllibrary</w:t>
-      </w:r>
-      <w:proofErr w:type="spellEnd"/>
-      <w:r>
-        <w:rPr>
-          <w:rFonts w:ascii="Times New Roman" w:hAnsi="Times New Roman" w:cs="Times New Roman"/>
-        </w:rPr>
-        <w:t xml:space="preserve"> .</w:t>
-      </w:r>
-      <w:proofErr w:type="gramEnd"/>
+        <w:t>Add email form and store data in mqsllibrary .</w:t>
+      </w:r>
     </w:p>
     <w:p>
       <w:pPr>
@@ -6382,18 +5856,8 @@
           <w:b/>
           <w:bCs/>
         </w:rPr>
-        <w:t xml:space="preserve">Flight (home </w:t>
-      </w:r>
-      <w:proofErr w:type="gramStart"/>
-      <w:r>
-        <w:rPr>
-          <w:rFonts w:ascii="Times New Roman" w:hAnsi="Times New Roman" w:cs="Times New Roman"/>
-          <w:b/>
-          <w:bCs/>
-        </w:rPr>
-        <w:t>page )</w:t>
-      </w:r>
-      <w:proofErr w:type="gramEnd"/>
+        <w:t>Flight (home page )</w:t>
+      </w:r>
     </w:p>
     <w:p>
       <w:pPr>
@@ -6410,25 +5874,7 @@
           <w:b/>
           <w:bCs/>
         </w:rPr>
-        <w:t xml:space="preserve">1 </w:t>
-      </w:r>
-      <w:proofErr w:type="spellStart"/>
-      <w:r>
-        <w:rPr>
-          <w:rFonts w:ascii="Times New Roman" w:hAnsi="Times New Roman" w:cs="Times New Roman"/>
-          <w:b/>
-          <w:bCs/>
-        </w:rPr>
-        <w:t>st</w:t>
-      </w:r>
-      <w:proofErr w:type="spellEnd"/>
-      <w:r>
-        <w:rPr>
-          <w:rFonts w:ascii="Times New Roman" w:hAnsi="Times New Roman" w:cs="Times New Roman"/>
-          <w:b/>
-          <w:bCs/>
-        </w:rPr>
-        <w:t xml:space="preserve"> section </w:t>
+        <w:t xml:space="preserve">1 st section </w:t>
       </w:r>
     </w:p>
     <w:p>
@@ -6442,35 +5888,7 @@
         <w:rPr>
           <w:rFonts w:ascii="Times New Roman" w:hAnsi="Times New Roman" w:cs="Times New Roman"/>
         </w:rPr>
-        <w:t xml:space="preserve">It would contain a simple flight search </w:t>
-      </w:r>
-      <w:proofErr w:type="gramStart"/>
-      <w:r>
-        <w:rPr>
-          <w:rFonts w:ascii="Times New Roman" w:hAnsi="Times New Roman" w:cs="Times New Roman"/>
-        </w:rPr>
-        <w:t>option .</w:t>
-      </w:r>
-      <w:proofErr w:type="gramEnd"/>
-      <w:r>
-        <w:rPr>
-          <w:rFonts w:ascii="Times New Roman" w:hAnsi="Times New Roman" w:cs="Times New Roman"/>
-        </w:rPr>
-        <w:t xml:space="preserve"> Which can contain flight </w:t>
-      </w:r>
-      <w:proofErr w:type="gramStart"/>
-      <w:r>
-        <w:rPr>
-          <w:rFonts w:ascii="Times New Roman" w:hAnsi="Times New Roman" w:cs="Times New Roman"/>
-        </w:rPr>
-        <w:t>from ,flight</w:t>
-      </w:r>
-      <w:proofErr w:type="gramEnd"/>
-      <w:r>
-        <w:rPr>
-          <w:rFonts w:ascii="Times New Roman" w:hAnsi="Times New Roman" w:cs="Times New Roman"/>
-        </w:rPr>
-        <w:t xml:space="preserve"> to ,departure ,returning .Here I  have attached an example . </w:t>
+        <w:t xml:space="preserve">It would contain a simple flight search option . Which can contain flight from ,flight to ,departure ,returning .Here I  have attached an example . </w:t>
       </w:r>
     </w:p>
     <w:p>
@@ -6492,7 +5910,7 @@
           <w:u w:val="single"/>
         </w:rPr>
       </w:pPr>
-      <w:bookmarkStart w:id="24" w:name="_Toc57662000"/>
+      <w:bookmarkStart w:id="25" w:name="_Toc57662000"/>
       <w:r>
         <w:rPr>
           <w:rFonts w:ascii="Times New Roman" w:hAnsi="Times New Roman" w:cs="Times New Roman"/>
@@ -6503,7 +5921,7 @@
         </w:rPr>
         <w:t>USER INTERFACES:</w:t>
       </w:r>
-      <w:bookmarkEnd w:id="24"/>
+      <w:bookmarkEnd w:id="25"/>
     </w:p>
     <w:p>
       <w:pPr>
@@ -6532,7 +5950,7 @@
                     <pic:cNvPicPr/>
                   </pic:nvPicPr>
                   <pic:blipFill>
-                    <a:blip r:embed="rId16" cstate="print">
+                    <a:blip r:embed="rId20" cstate="print">
                       <a:extLst>
                         <a:ext uri="{28A0092B-C50C-407E-A947-70E740481C1C}">
                           <a14:useLocalDpi xmlns:a14="http://schemas.microsoft.com/office/drawing/2010/main" val="0"/>
@@ -6573,35 +5991,7 @@
           <w:b/>
           <w:bCs/>
         </w:rPr>
-        <w:t xml:space="preserve"> 2 </w:t>
-      </w:r>
-      <w:proofErr w:type="spellStart"/>
-      <w:proofErr w:type="gramStart"/>
-      <w:r>
-        <w:rPr>
-          <w:rFonts w:ascii="Times New Roman" w:hAnsi="Times New Roman" w:cs="Times New Roman"/>
-          <w:b/>
-          <w:bCs/>
-        </w:rPr>
-        <w:t>ndSection</w:t>
-      </w:r>
-      <w:proofErr w:type="spellEnd"/>
-      <w:r>
-        <w:rPr>
-          <w:rFonts w:ascii="Times New Roman" w:hAnsi="Times New Roman" w:cs="Times New Roman"/>
-          <w:b/>
-          <w:bCs/>
-        </w:rPr>
-        <w:t xml:space="preserve"> :</w:t>
-      </w:r>
-      <w:proofErr w:type="gramEnd"/>
-      <w:r>
-        <w:rPr>
-          <w:rFonts w:ascii="Times New Roman" w:hAnsi="Times New Roman" w:cs="Times New Roman"/>
-          <w:b/>
-          <w:bCs/>
-        </w:rPr>
-        <w:t xml:space="preserve"> Airline reviews </w:t>
+        <w:t xml:space="preserve"> 2 ndSection : Airline reviews </w:t>
       </w:r>
     </w:p>
     <w:p>
@@ -6631,7 +6021,7 @@
                     <pic:cNvPicPr/>
                   </pic:nvPicPr>
                   <pic:blipFill>
-                    <a:blip r:embed="rId17" cstate="print">
+                    <a:blip r:embed="rId21" cstate="print">
                       <a:extLst>
                         <a:ext uri="{28A0092B-C50C-407E-A947-70E740481C1C}">
                           <a14:useLocalDpi xmlns:a14="http://schemas.microsoft.com/office/drawing/2010/main" val="0"/>
@@ -6703,7 +6093,7 @@
                     <pic:cNvPicPr/>
                   </pic:nvPicPr>
                   <pic:blipFill rotWithShape="1">
-                    <a:blip r:embed="rId18" cstate="print">
+                    <a:blip r:embed="rId22" cstate="print">
                       <a:extLst>
                         <a:ext uri="{28A0092B-C50C-407E-A947-70E740481C1C}">
                           <a14:useLocalDpi xmlns:a14="http://schemas.microsoft.com/office/drawing/2010/main" val="0"/>
@@ -6779,178 +6169,76 @@
           <w:rFonts w:ascii="Times New Roman" w:hAnsi="Times New Roman" w:cs="Times New Roman"/>
         </w:rPr>
       </w:pPr>
-      <w:proofErr w:type="spellStart"/>
-      <w:r>
-        <w:rPr>
-          <w:rFonts w:ascii="Times New Roman" w:hAnsi="Times New Roman" w:cs="Times New Roman"/>
-        </w:rPr>
-        <w:t>Arrival_</w:t>
-      </w:r>
-      <w:proofErr w:type="gramStart"/>
-      <w:r>
-        <w:rPr>
-          <w:rFonts w:ascii="Times New Roman" w:hAnsi="Times New Roman" w:cs="Times New Roman"/>
-        </w:rPr>
-        <w:t>time</w:t>
-      </w:r>
-      <w:proofErr w:type="spellEnd"/>
-      <w:r>
-        <w:rPr>
-          <w:rFonts w:ascii="Times New Roman" w:hAnsi="Times New Roman" w:cs="Times New Roman"/>
-        </w:rPr>
-        <w:t>( contains</w:t>
-      </w:r>
-      <w:proofErr w:type="gramEnd"/>
-      <w:r>
-        <w:rPr>
-          <w:rFonts w:ascii="Times New Roman" w:hAnsi="Times New Roman" w:cs="Times New Roman"/>
-        </w:rPr>
-        <w:t xml:space="preserve"> Alphabets, numbers, (:) )</w:t>
-      </w:r>
-    </w:p>
-    <w:p>
-      <w:pPr>
-        <w:rPr>
-          <w:rFonts w:ascii="Times New Roman" w:hAnsi="Times New Roman" w:cs="Times New Roman"/>
-        </w:rPr>
-      </w:pPr>
-      <w:proofErr w:type="spellStart"/>
-      <w:r>
-        <w:rPr>
-          <w:rFonts w:ascii="Times New Roman" w:hAnsi="Times New Roman" w:cs="Times New Roman"/>
-        </w:rPr>
-        <w:t>Departure_</w:t>
-      </w:r>
-      <w:proofErr w:type="gramStart"/>
-      <w:r>
-        <w:rPr>
-          <w:rFonts w:ascii="Times New Roman" w:hAnsi="Times New Roman" w:cs="Times New Roman"/>
-        </w:rPr>
-        <w:t>time</w:t>
-      </w:r>
-      <w:proofErr w:type="spellEnd"/>
-      <w:r>
-        <w:rPr>
-          <w:rFonts w:ascii="Times New Roman" w:hAnsi="Times New Roman" w:cs="Times New Roman"/>
-        </w:rPr>
-        <w:t>(</w:t>
-      </w:r>
-      <w:proofErr w:type="gramEnd"/>
-      <w:r>
-        <w:rPr>
-          <w:rFonts w:ascii="Times New Roman" w:hAnsi="Times New Roman" w:cs="Times New Roman"/>
-        </w:rPr>
-        <w:t>( contains Alphabets, numbers, (:) )</w:t>
-      </w:r>
-    </w:p>
-    <w:p>
-      <w:pPr>
-        <w:rPr>
-          <w:rFonts w:ascii="Times New Roman" w:hAnsi="Times New Roman" w:cs="Times New Roman"/>
-        </w:rPr>
-      </w:pPr>
-      <w:r>
-        <w:rPr>
-          <w:rFonts w:ascii="Times New Roman" w:hAnsi="Times New Roman" w:cs="Times New Roman"/>
-        </w:rPr>
-        <w:t xml:space="preserve">Price </w:t>
-      </w:r>
-      <w:proofErr w:type="gramStart"/>
-      <w:r>
-        <w:rPr>
-          <w:rFonts w:ascii="Times New Roman" w:hAnsi="Times New Roman" w:cs="Times New Roman"/>
-        </w:rPr>
-        <w:t>(( contains</w:t>
-      </w:r>
-      <w:proofErr w:type="gramEnd"/>
-      <w:r>
-        <w:rPr>
-          <w:rFonts w:ascii="Times New Roman" w:hAnsi="Times New Roman" w:cs="Times New Roman"/>
-        </w:rPr>
-        <w:t xml:space="preserve"> Alphabets, numbers, (.) )</w:t>
-      </w:r>
-    </w:p>
-    <w:p>
-      <w:pPr>
-        <w:rPr>
-          <w:rFonts w:ascii="Times New Roman" w:hAnsi="Times New Roman" w:cs="Times New Roman"/>
-        </w:rPr>
-      </w:pPr>
-      <w:proofErr w:type="spellStart"/>
-      <w:r>
-        <w:rPr>
-          <w:rFonts w:ascii="Times New Roman" w:hAnsi="Times New Roman" w:cs="Times New Roman"/>
-        </w:rPr>
-        <w:t>Flight_</w:t>
-      </w:r>
-      <w:proofErr w:type="gramStart"/>
-      <w:r>
-        <w:rPr>
-          <w:rFonts w:ascii="Times New Roman" w:hAnsi="Times New Roman" w:cs="Times New Roman"/>
-        </w:rPr>
-        <w:t>number</w:t>
-      </w:r>
-      <w:proofErr w:type="spellEnd"/>
-      <w:r>
-        <w:rPr>
-          <w:rFonts w:ascii="Times New Roman" w:hAnsi="Times New Roman" w:cs="Times New Roman"/>
-        </w:rPr>
-        <w:t>(</w:t>
-      </w:r>
-      <w:proofErr w:type="gramEnd"/>
-      <w:r>
-        <w:rPr>
-          <w:rFonts w:ascii="Times New Roman" w:hAnsi="Times New Roman" w:cs="Times New Roman"/>
-        </w:rPr>
-        <w:t>( contains Alphabets, numbers,)</w:t>
-      </w:r>
-    </w:p>
-    <w:p>
-      <w:pPr>
-        <w:rPr>
-          <w:rFonts w:ascii="Times New Roman" w:hAnsi="Times New Roman" w:cs="Times New Roman"/>
-        </w:rPr>
-      </w:pPr>
-      <w:r>
-        <w:rPr>
-          <w:rFonts w:ascii="Times New Roman" w:hAnsi="Times New Roman" w:cs="Times New Roman"/>
-        </w:rPr>
-        <w:t xml:space="preserve">Destination </w:t>
-      </w:r>
-      <w:proofErr w:type="gramStart"/>
-      <w:r>
-        <w:rPr>
-          <w:rFonts w:ascii="Times New Roman" w:hAnsi="Times New Roman" w:cs="Times New Roman"/>
-        </w:rPr>
-        <w:t>( only</w:t>
-      </w:r>
-      <w:proofErr w:type="gramEnd"/>
-      <w:r>
-        <w:rPr>
-          <w:rFonts w:ascii="Times New Roman" w:hAnsi="Times New Roman" w:cs="Times New Roman"/>
-        </w:rPr>
-        <w:t xml:space="preserve"> Alphabets)</w:t>
-      </w:r>
-    </w:p>
-    <w:p>
-      <w:pPr>
-        <w:rPr>
-          <w:rFonts w:ascii="Times New Roman" w:hAnsi="Times New Roman" w:cs="Times New Roman"/>
-        </w:rPr>
-      </w:pPr>
-      <w:proofErr w:type="gramStart"/>
-      <w:r>
-        <w:rPr>
-          <w:rFonts w:ascii="Times New Roman" w:hAnsi="Times New Roman" w:cs="Times New Roman"/>
-        </w:rPr>
-        <w:t xml:space="preserve">Departure(  </w:t>
-      </w:r>
-      <w:proofErr w:type="gramEnd"/>
-      <w:r>
-        <w:rPr>
-          <w:rFonts w:ascii="Times New Roman" w:hAnsi="Times New Roman" w:cs="Times New Roman"/>
-        </w:rPr>
-        <w:t xml:space="preserve"> only  Alphabets)</w:t>
+      <w:r>
+        <w:rPr>
+          <w:rFonts w:ascii="Times New Roman" w:hAnsi="Times New Roman" w:cs="Times New Roman"/>
+        </w:rPr>
+        <w:t>Arrival_time( contains Alphabets, numbers, (:) )</w:t>
+      </w:r>
+    </w:p>
+    <w:p>
+      <w:pPr>
+        <w:rPr>
+          <w:rFonts w:ascii="Times New Roman" w:hAnsi="Times New Roman" w:cs="Times New Roman"/>
+        </w:rPr>
+      </w:pPr>
+      <w:r>
+        <w:rPr>
+          <w:rFonts w:ascii="Times New Roman" w:hAnsi="Times New Roman" w:cs="Times New Roman"/>
+        </w:rPr>
+        <w:t>Departure_time(( contains Alphabets, numbers, (:) )</w:t>
+      </w:r>
+    </w:p>
+    <w:p>
+      <w:pPr>
+        <w:rPr>
+          <w:rFonts w:ascii="Times New Roman" w:hAnsi="Times New Roman" w:cs="Times New Roman"/>
+        </w:rPr>
+      </w:pPr>
+      <w:r>
+        <w:rPr>
+          <w:rFonts w:ascii="Times New Roman" w:hAnsi="Times New Roman" w:cs="Times New Roman"/>
+        </w:rPr>
+        <w:t>Price (( contains Alphabets, numbers, (.) )</w:t>
+      </w:r>
+    </w:p>
+    <w:p>
+      <w:pPr>
+        <w:rPr>
+          <w:rFonts w:ascii="Times New Roman" w:hAnsi="Times New Roman" w:cs="Times New Roman"/>
+        </w:rPr>
+      </w:pPr>
+      <w:r>
+        <w:rPr>
+          <w:rFonts w:ascii="Times New Roman" w:hAnsi="Times New Roman" w:cs="Times New Roman"/>
+        </w:rPr>
+        <w:t>Flight_number(( contains Alphabets, numbers,)</w:t>
+      </w:r>
+    </w:p>
+    <w:p>
+      <w:pPr>
+        <w:rPr>
+          <w:rFonts w:ascii="Times New Roman" w:hAnsi="Times New Roman" w:cs="Times New Roman"/>
+        </w:rPr>
+      </w:pPr>
+      <w:r>
+        <w:rPr>
+          <w:rFonts w:ascii="Times New Roman" w:hAnsi="Times New Roman" w:cs="Times New Roman"/>
+        </w:rPr>
+        <w:t>Destination ( only Alphabets)</w:t>
+      </w:r>
+    </w:p>
+    <w:p>
+      <w:pPr>
+        <w:rPr>
+          <w:rFonts w:ascii="Times New Roman" w:hAnsi="Times New Roman" w:cs="Times New Roman"/>
+        </w:rPr>
+      </w:pPr>
+      <w:r>
+        <w:rPr>
+          <w:rFonts w:ascii="Times New Roman" w:hAnsi="Times New Roman" w:cs="Times New Roman"/>
+        </w:rPr>
+        <w:t>Departure(   only  Alphabets)</w:t>
       </w:r>
     </w:p>
     <w:p>
@@ -6972,7 +6260,7 @@
           <w:u w:val="single"/>
         </w:rPr>
       </w:pPr>
-      <w:bookmarkStart w:id="25" w:name="_Toc57662001"/>
+      <w:bookmarkStart w:id="26" w:name="_Toc57662001"/>
       <w:r>
         <w:rPr>
           <w:rFonts w:ascii="Times New Roman" w:hAnsi="Times New Roman" w:cs="Times New Roman"/>
@@ -6983,7 +6271,7 @@
         </w:rPr>
         <w:t>ERD DIAGRAM:</w:t>
       </w:r>
-      <w:bookmarkEnd w:id="25"/>
+      <w:bookmarkEnd w:id="26"/>
     </w:p>
     <w:tbl>
       <w:tblPr>
@@ -7049,14 +6337,12 @@
                 <w:rFonts w:ascii="Times New Roman" w:hAnsi="Times New Roman" w:cs="Times New Roman"/>
               </w:rPr>
             </w:pPr>
-            <w:proofErr w:type="spellStart"/>
             <w:r>
               <w:rPr>
                 <w:rFonts w:ascii="Times New Roman" w:hAnsi="Times New Roman" w:cs="Times New Roman"/>
               </w:rPr>
               <w:t>Arrival_time</w:t>
             </w:r>
-            <w:proofErr w:type="spellEnd"/>
           </w:p>
         </w:tc>
         <w:tc>
@@ -7076,19 +6362,11 @@
                 <w:rFonts w:ascii="Times New Roman" w:hAnsi="Times New Roman" w:cs="Times New Roman"/>
               </w:rPr>
             </w:pPr>
-            <w:proofErr w:type="gramStart"/>
             <w:r>
               <w:rPr>
                 <w:rFonts w:ascii="Times New Roman" w:hAnsi="Times New Roman" w:cs="Times New Roman"/>
               </w:rPr>
-              <w:t>Varchar(</w:t>
-            </w:r>
-            <w:proofErr w:type="gramEnd"/>
-            <w:r>
-              <w:rPr>
-                <w:rFonts w:ascii="Times New Roman" w:hAnsi="Times New Roman" w:cs="Times New Roman"/>
-              </w:rPr>
-              <w:t>50)</w:t>
+              <w:t>Varchar(50)</w:t>
             </w:r>
           </w:p>
         </w:tc>
@@ -7114,14 +6392,12 @@
                 <w:rFonts w:ascii="Times New Roman" w:hAnsi="Times New Roman" w:cs="Times New Roman"/>
               </w:rPr>
             </w:pPr>
-            <w:proofErr w:type="spellStart"/>
             <w:r>
               <w:rPr>
                 <w:rFonts w:ascii="Times New Roman" w:hAnsi="Times New Roman" w:cs="Times New Roman"/>
               </w:rPr>
               <w:t>Departure_time</w:t>
             </w:r>
-            <w:proofErr w:type="spellEnd"/>
           </w:p>
         </w:tc>
         <w:tc>
@@ -7141,19 +6417,11 @@
                 <w:rFonts w:ascii="Times New Roman" w:hAnsi="Times New Roman" w:cs="Times New Roman"/>
               </w:rPr>
             </w:pPr>
-            <w:proofErr w:type="gramStart"/>
             <w:r>
               <w:rPr>
                 <w:rFonts w:ascii="Times New Roman" w:hAnsi="Times New Roman" w:cs="Times New Roman"/>
               </w:rPr>
-              <w:t>Varchar(</w:t>
-            </w:r>
-            <w:proofErr w:type="gramEnd"/>
-            <w:r>
-              <w:rPr>
-                <w:rFonts w:ascii="Times New Roman" w:hAnsi="Times New Roman" w:cs="Times New Roman"/>
-              </w:rPr>
-              <w:t>50)</w:t>
+              <w:t>Varchar(50)</w:t>
             </w:r>
           </w:p>
         </w:tc>
@@ -7204,19 +6472,11 @@
                 <w:rFonts w:ascii="Times New Roman" w:hAnsi="Times New Roman" w:cs="Times New Roman"/>
               </w:rPr>
             </w:pPr>
-            <w:proofErr w:type="gramStart"/>
             <w:r>
               <w:rPr>
                 <w:rFonts w:ascii="Times New Roman" w:hAnsi="Times New Roman" w:cs="Times New Roman"/>
               </w:rPr>
-              <w:t>Varchar(</w:t>
-            </w:r>
-            <w:proofErr w:type="gramEnd"/>
-            <w:r>
-              <w:rPr>
-                <w:rFonts w:ascii="Times New Roman" w:hAnsi="Times New Roman" w:cs="Times New Roman"/>
-              </w:rPr>
-              <w:t>255)</w:t>
+              <w:t>Varchar(255)</w:t>
             </w:r>
           </w:p>
         </w:tc>
@@ -7242,14 +6502,12 @@
                 <w:rFonts w:ascii="Times New Roman" w:hAnsi="Times New Roman" w:cs="Times New Roman"/>
               </w:rPr>
             </w:pPr>
-            <w:proofErr w:type="spellStart"/>
             <w:r>
               <w:rPr>
                 <w:rFonts w:ascii="Times New Roman" w:hAnsi="Times New Roman" w:cs="Times New Roman"/>
               </w:rPr>
               <w:t>Flight_number</w:t>
             </w:r>
-            <w:proofErr w:type="spellEnd"/>
           </w:p>
         </w:tc>
         <w:tc>
@@ -7269,19 +6527,11 @@
                 <w:rFonts w:ascii="Times New Roman" w:hAnsi="Times New Roman" w:cs="Times New Roman"/>
               </w:rPr>
             </w:pPr>
-            <w:proofErr w:type="gramStart"/>
             <w:r>
               <w:rPr>
                 <w:rFonts w:ascii="Times New Roman" w:hAnsi="Times New Roman" w:cs="Times New Roman"/>
               </w:rPr>
-              <w:t>Varchar(</w:t>
-            </w:r>
-            <w:proofErr w:type="gramEnd"/>
-            <w:r>
-              <w:rPr>
-                <w:rFonts w:ascii="Times New Roman" w:hAnsi="Times New Roman" w:cs="Times New Roman"/>
-              </w:rPr>
-              <w:t>255)</w:t>
+              <w:t>Varchar(255)</w:t>
             </w:r>
           </w:p>
         </w:tc>
@@ -7332,19 +6582,11 @@
                 <w:rFonts w:ascii="Times New Roman" w:hAnsi="Times New Roman" w:cs="Times New Roman"/>
               </w:rPr>
             </w:pPr>
-            <w:proofErr w:type="gramStart"/>
             <w:r>
               <w:rPr>
                 <w:rFonts w:ascii="Times New Roman" w:hAnsi="Times New Roman" w:cs="Times New Roman"/>
               </w:rPr>
-              <w:t>Varchar(</w:t>
-            </w:r>
-            <w:proofErr w:type="gramEnd"/>
-            <w:r>
-              <w:rPr>
-                <w:rFonts w:ascii="Times New Roman" w:hAnsi="Times New Roman" w:cs="Times New Roman"/>
-              </w:rPr>
-              <w:t>255)</w:t>
+              <w:t>Varchar(255)</w:t>
             </w:r>
           </w:p>
         </w:tc>
@@ -7395,19 +6637,11 @@
                 <w:rFonts w:ascii="Times New Roman" w:hAnsi="Times New Roman" w:cs="Times New Roman"/>
               </w:rPr>
             </w:pPr>
-            <w:proofErr w:type="gramStart"/>
             <w:r>
               <w:rPr>
                 <w:rFonts w:ascii="Times New Roman" w:hAnsi="Times New Roman" w:cs="Times New Roman"/>
               </w:rPr>
-              <w:t>Varchar(</w:t>
-            </w:r>
-            <w:proofErr w:type="gramEnd"/>
-            <w:r>
-              <w:rPr>
-                <w:rFonts w:ascii="Times New Roman" w:hAnsi="Times New Roman" w:cs="Times New Roman"/>
-              </w:rPr>
-              <w:t>50)</w:t>
+              <w:t>Varchar(50)</w:t>
             </w:r>
           </w:p>
         </w:tc>
@@ -7458,19 +6692,11 @@
                 <w:rFonts w:ascii="Times New Roman" w:hAnsi="Times New Roman" w:cs="Times New Roman"/>
               </w:rPr>
             </w:pPr>
-            <w:proofErr w:type="gramStart"/>
             <w:r>
               <w:rPr>
                 <w:rFonts w:ascii="Times New Roman" w:hAnsi="Times New Roman" w:cs="Times New Roman"/>
               </w:rPr>
-              <w:t>Varchar(</w:t>
-            </w:r>
-            <w:proofErr w:type="gramEnd"/>
-            <w:r>
-              <w:rPr>
-                <w:rFonts w:ascii="Times New Roman" w:hAnsi="Times New Roman" w:cs="Times New Roman"/>
-              </w:rPr>
-              <w:t>50)</w:t>
+              <w:t>Varchar(50)</w:t>
             </w:r>
           </w:p>
         </w:tc>
@@ -7511,7 +6737,7 @@
                     <pic:cNvPicPr/>
                   </pic:nvPicPr>
                   <pic:blipFill>
-                    <a:blip r:embed="rId19">
+                    <a:blip r:embed="rId23">
                       <a:extLst>
                         <a:ext uri="{28A0092B-C50C-407E-A947-70E740481C1C}">
                           <a14:useLocalDpi xmlns:a14="http://schemas.microsoft.com/office/drawing/2010/main" val="0"/>
@@ -7549,7 +6775,7 @@
           <w:szCs w:val="32"/>
         </w:rPr>
       </w:pPr>
-      <w:bookmarkStart w:id="26" w:name="_Toc57662002"/>
+      <w:bookmarkStart w:id="27" w:name="_Toc57662002"/>
       <w:r>
         <w:rPr>
           <w:rFonts w:ascii="Times New Roman" w:hAnsi="Times New Roman" w:cs="Times New Roman"/>
@@ -7560,7 +6786,7 @@
         </w:rPr>
         <w:t>Reviewed by:</w:t>
       </w:r>
-      <w:bookmarkEnd w:id="26"/>
+      <w:bookmarkEnd w:id="27"/>
     </w:p>
     <w:p>
       <w:pPr>
@@ -7594,25 +6820,7 @@
           <w:sz w:val="32"/>
           <w:szCs w:val="32"/>
         </w:rPr>
-        <w:t xml:space="preserve">Syed Huzaifa </w:t>
-      </w:r>
-      <w:proofErr w:type="gramStart"/>
-      <w:r>
-        <w:rPr>
-          <w:rFonts w:ascii="Times New Roman" w:hAnsi="Times New Roman" w:cs="Times New Roman"/>
-          <w:sz w:val="32"/>
-          <w:szCs w:val="32"/>
-        </w:rPr>
-        <w:t>Abid(</w:t>
-      </w:r>
-      <w:proofErr w:type="gramEnd"/>
-      <w:r>
-        <w:rPr>
-          <w:rFonts w:ascii="Times New Roman" w:hAnsi="Times New Roman" w:cs="Times New Roman"/>
-          <w:sz w:val="32"/>
-          <w:szCs w:val="32"/>
-        </w:rPr>
-        <w:t>SP19-Bcs-025)</w:t>
+        <w:t>Syed Huzaifa Abid(SP19-Bcs-025)</w:t>
       </w:r>
     </w:p>
     <w:p>
@@ -7626,7 +6834,7 @@
           <w:u w:val="single"/>
         </w:rPr>
       </w:pPr>
-      <w:bookmarkStart w:id="27" w:name="_Toc57662003"/>
+      <w:bookmarkStart w:id="28" w:name="_Toc57662003"/>
       <w:r>
         <w:rPr>
           <w:rFonts w:ascii="Times New Roman" w:hAnsi="Times New Roman" w:cs="Times New Roman"/>
@@ -7637,7 +6845,7 @@
         </w:rPr>
         <w:t>Comments:</w:t>
       </w:r>
-      <w:bookmarkEnd w:id="27"/>
+      <w:bookmarkEnd w:id="28"/>
     </w:p>
     <w:p>
       <w:pPr>
@@ -7690,8 +6898,7 @@
           <w:u w:val="single"/>
         </w:rPr>
       </w:pPr>
-      <w:bookmarkStart w:id="28" w:name="_Toc57662004"/>
-      <w:proofErr w:type="gramStart"/>
+      <w:bookmarkStart w:id="29" w:name="_Toc57662004"/>
       <w:r>
         <w:rPr>
           <w:rFonts w:ascii="Times New Roman" w:eastAsia="Times New Roman" w:hAnsi="Times New Roman" w:cs="Times New Roman"/>
@@ -7703,9 +6910,8 @@
           <w:u w:val="single"/>
           <w:lang w:val="en-GB"/>
         </w:rPr>
-        <w:t>ABDULLAH  JAVED</w:t>
-      </w:r>
-      <w:proofErr w:type="gramEnd"/>
+        <w:t>ABDULLAH  JAVED SP19-BCS-002</w:t>
+      </w:r>
       <w:r>
         <w:rPr>
           <w:rFonts w:ascii="Times New Roman" w:eastAsia="Times New Roman" w:hAnsi="Times New Roman" w:cs="Times New Roman"/>
@@ -7717,22 +6923,9 @@
           <w:u w:val="single"/>
           <w:lang w:val="en-GB"/>
         </w:rPr>
-        <w:t xml:space="preserve"> SP19-BCS-002</w:t>
-      </w:r>
-      <w:r>
-        <w:rPr>
-          <w:rFonts w:ascii="Times New Roman" w:eastAsia="Times New Roman" w:hAnsi="Times New Roman" w:cs="Times New Roman"/>
-          <w:b/>
-          <w:bCs/>
-          <w:color w:val="000000" w:themeColor="text1"/>
-          <w:sz w:val="28"/>
-          <w:szCs w:val="28"/>
-          <w:u w:val="single"/>
-          <w:lang w:val="en-GB"/>
-        </w:rPr>
         <w:t xml:space="preserve"> AND </w:t>
       </w:r>
-      <w:hyperlink r:id="rId20">
+      <w:hyperlink r:id="rId24">
         <w:r>
           <w:rPr>
             <w:rStyle w:val="Hyperlink"/>
@@ -7744,7 +6937,7 @@
           </w:rPr>
           <w:t>SAIF UR REHMAN (SP19-BCS-021)</w:t>
         </w:r>
-        <w:bookmarkEnd w:id="28"/>
+        <w:bookmarkEnd w:id="29"/>
       </w:hyperlink>
     </w:p>
     <w:p>
@@ -7759,7 +6952,7 @@
           <w:u w:val="single"/>
         </w:rPr>
       </w:pPr>
-      <w:bookmarkStart w:id="29" w:name="_Toc57662005"/>
+      <w:bookmarkStart w:id="30" w:name="_Toc57662005"/>
       <w:r>
         <w:rPr>
           <w:rFonts w:ascii="Times New Roman" w:hAnsi="Times New Roman" w:cs="Times New Roman"/>
@@ -7790,7 +6983,7 @@
         </w:rPr>
         <w:t>:</w:t>
       </w:r>
-      <w:bookmarkEnd w:id="29"/>
+      <w:bookmarkEnd w:id="30"/>
     </w:p>
     <w:p>
       <w:pPr>
@@ -8002,7 +7195,7 @@
           <w:u w:val="single"/>
         </w:rPr>
       </w:pPr>
-      <w:bookmarkStart w:id="30" w:name="_Toc57662006"/>
+      <w:bookmarkStart w:id="31" w:name="_Toc57662006"/>
       <w:r>
         <w:rPr>
           <w:rFonts w:ascii="Times New Roman" w:hAnsi="Times New Roman" w:cs="Times New Roman"/>
@@ -8013,7 +7206,7 @@
         </w:rPr>
         <w:t>USER INTERFACES:</w:t>
       </w:r>
-      <w:bookmarkEnd w:id="30"/>
+      <w:bookmarkEnd w:id="31"/>
     </w:p>
     <w:p>
       <w:pPr>
@@ -8058,7 +7251,7 @@
                     <pic:cNvPicPr/>
                   </pic:nvPicPr>
                   <pic:blipFill>
-                    <a:blip r:embed="rId21">
+                    <a:blip r:embed="rId25">
                       <a:extLst>
                         <a:ext uri="{28A0092B-C50C-407E-A947-70E740481C1C}">
                           <a14:useLocalDpi xmlns:a14="http://schemas.microsoft.com/office/drawing/2010/main" val="0"/>
@@ -8233,7 +7426,7 @@
           <w:u w:val="single"/>
         </w:rPr>
       </w:pPr>
-      <w:bookmarkStart w:id="31" w:name="_Toc57662007"/>
+      <w:bookmarkStart w:id="32" w:name="_Toc57662007"/>
       <w:r>
         <w:rPr>
           <w:rFonts w:ascii="Times New Roman" w:hAnsi="Times New Roman" w:cs="Times New Roman"/>
@@ -8244,7 +7437,7 @@
         </w:rPr>
         <w:t>ERD DIAGRAM:</w:t>
       </w:r>
-      <w:bookmarkEnd w:id="31"/>
+      <w:bookmarkEnd w:id="32"/>
     </w:p>
     <w:tbl>
       <w:tblPr>
@@ -8308,14 +7501,12 @@
                 <w:rFonts w:ascii="Times New Roman" w:hAnsi="Times New Roman" w:cs="Times New Roman"/>
               </w:rPr>
             </w:pPr>
-            <w:proofErr w:type="spellStart"/>
             <w:r>
               <w:rPr>
                 <w:rFonts w:ascii="Times New Roman" w:hAnsi="Times New Roman" w:cs="Times New Roman"/>
               </w:rPr>
               <w:t>userName</w:t>
             </w:r>
-            <w:proofErr w:type="spellEnd"/>
           </w:p>
         </w:tc>
         <w:tc>
@@ -8335,19 +7526,11 @@
                 <w:rFonts w:ascii="Times New Roman" w:hAnsi="Times New Roman" w:cs="Times New Roman"/>
               </w:rPr>
             </w:pPr>
-            <w:proofErr w:type="gramStart"/>
             <w:r>
               <w:rPr>
                 <w:rFonts w:ascii="Times New Roman" w:hAnsi="Times New Roman" w:cs="Times New Roman"/>
               </w:rPr>
-              <w:t>Varchar(</w:t>
-            </w:r>
-            <w:proofErr w:type="gramEnd"/>
-            <w:r>
-              <w:rPr>
-                <w:rFonts w:ascii="Times New Roman" w:hAnsi="Times New Roman" w:cs="Times New Roman"/>
-              </w:rPr>
-              <w:t>255)</w:t>
+              <w:t>Varchar(255)</w:t>
             </w:r>
           </w:p>
         </w:tc>
@@ -8398,19 +7581,11 @@
                 <w:rFonts w:ascii="Times New Roman" w:hAnsi="Times New Roman" w:cs="Times New Roman"/>
               </w:rPr>
             </w:pPr>
-            <w:proofErr w:type="gramStart"/>
             <w:r>
               <w:rPr>
                 <w:rFonts w:ascii="Times New Roman" w:hAnsi="Times New Roman" w:cs="Times New Roman"/>
               </w:rPr>
-              <w:t>Varchar(</w:t>
-            </w:r>
-            <w:proofErr w:type="gramEnd"/>
-            <w:r>
-              <w:rPr>
-                <w:rFonts w:ascii="Times New Roman" w:hAnsi="Times New Roman" w:cs="Times New Roman"/>
-              </w:rPr>
-              <w:t>255)</w:t>
+              <w:t>Varchar(255)</w:t>
             </w:r>
           </w:p>
         </w:tc>
@@ -8462,19 +7637,11 @@
                 <w:rFonts w:ascii="Times New Roman" w:hAnsi="Times New Roman" w:cs="Times New Roman"/>
               </w:rPr>
             </w:pPr>
-            <w:proofErr w:type="gramStart"/>
             <w:r>
               <w:rPr>
                 <w:rFonts w:ascii="Times New Roman" w:hAnsi="Times New Roman" w:cs="Times New Roman"/>
               </w:rPr>
-              <w:t>Varchar(</w:t>
-            </w:r>
-            <w:proofErr w:type="gramEnd"/>
-            <w:r>
-              <w:rPr>
-                <w:rFonts w:ascii="Times New Roman" w:hAnsi="Times New Roman" w:cs="Times New Roman"/>
-              </w:rPr>
-              <w:t>20)</w:t>
+              <w:t>Varchar(20)</w:t>
             </w:r>
           </w:p>
         </w:tc>
@@ -8525,19 +7692,11 @@
                 <w:rFonts w:ascii="Times New Roman" w:hAnsi="Times New Roman" w:cs="Times New Roman"/>
               </w:rPr>
             </w:pPr>
-            <w:proofErr w:type="gramStart"/>
             <w:r>
               <w:rPr>
                 <w:rFonts w:ascii="Times New Roman" w:hAnsi="Times New Roman" w:cs="Times New Roman"/>
               </w:rPr>
-              <w:t>Varchar(</w:t>
-            </w:r>
-            <w:proofErr w:type="gramEnd"/>
-            <w:r>
-              <w:rPr>
-                <w:rFonts w:ascii="Times New Roman" w:hAnsi="Times New Roman" w:cs="Times New Roman"/>
-              </w:rPr>
-              <w:t>255)</w:t>
+              <w:t>Varchar(255)</w:t>
             </w:r>
           </w:p>
         </w:tc>
@@ -8834,7 +7993,7 @@
           <w:szCs w:val="36"/>
         </w:rPr>
       </w:pPr>
-      <w:bookmarkStart w:id="32" w:name="_Toc57662008"/>
+      <w:bookmarkStart w:id="33" w:name="_Toc57662008"/>
       <w:r>
         <w:rPr>
           <w:rFonts w:ascii="Times New Roman" w:hAnsi="Times New Roman" w:cs="Times New Roman"/>
@@ -8845,54 +8004,32 @@
         </w:rPr>
         <w:t>Reviewed by:</w:t>
       </w:r>
-      <w:bookmarkEnd w:id="32"/>
-    </w:p>
-    <w:p>
-      <w:pPr>
-        <w:rPr>
-          <w:rFonts w:ascii="Times New Roman" w:hAnsi="Times New Roman" w:cs="Times New Roman"/>
-        </w:rPr>
-      </w:pPr>
-      <w:r>
-        <w:rPr>
-          <w:rFonts w:ascii="Times New Roman" w:hAnsi="Times New Roman" w:cs="Times New Roman"/>
-        </w:rPr>
-        <w:t xml:space="preserve">Syed Huzaifa </w:t>
-      </w:r>
-      <w:proofErr w:type="gramStart"/>
-      <w:r>
-        <w:rPr>
-          <w:rFonts w:ascii="Times New Roman" w:hAnsi="Times New Roman" w:cs="Times New Roman"/>
-        </w:rPr>
-        <w:t>Abid(</w:t>
-      </w:r>
-      <w:proofErr w:type="gramEnd"/>
-      <w:r>
-        <w:rPr>
-          <w:rFonts w:ascii="Times New Roman" w:hAnsi="Times New Roman" w:cs="Times New Roman"/>
-        </w:rPr>
-        <w:t>SP19-BCS-025)</w:t>
-      </w:r>
-    </w:p>
-    <w:p>
-      <w:pPr>
-        <w:rPr>
-          <w:rFonts w:ascii="Times New Roman" w:hAnsi="Times New Roman" w:cs="Times New Roman"/>
-        </w:rPr>
-      </w:pPr>
-      <w:proofErr w:type="spellStart"/>
-      <w:r>
-        <w:rPr>
-          <w:rFonts w:ascii="Times New Roman" w:hAnsi="Times New Roman" w:cs="Times New Roman"/>
-        </w:rPr>
-        <w:t>Zulkifil</w:t>
-      </w:r>
-      <w:proofErr w:type="spellEnd"/>
-      <w:r>
-        <w:rPr>
-          <w:rFonts w:ascii="Times New Roman" w:hAnsi="Times New Roman" w:cs="Times New Roman"/>
-        </w:rPr>
-        <w:t xml:space="preserve"> Rehman</w:t>
+      <w:bookmarkEnd w:id="33"/>
+    </w:p>
+    <w:p>
+      <w:pPr>
+        <w:rPr>
+          <w:rFonts w:ascii="Times New Roman" w:hAnsi="Times New Roman" w:cs="Times New Roman"/>
+        </w:rPr>
+      </w:pPr>
+      <w:r>
+        <w:rPr>
+          <w:rFonts w:ascii="Times New Roman" w:hAnsi="Times New Roman" w:cs="Times New Roman"/>
+        </w:rPr>
+        <w:t>Syed Huzaifa Abid(SP19-BCS-025)</w:t>
+      </w:r>
+    </w:p>
+    <w:p>
+      <w:pPr>
+        <w:rPr>
+          <w:rFonts w:ascii="Times New Roman" w:hAnsi="Times New Roman" w:cs="Times New Roman"/>
+        </w:rPr>
+      </w:pPr>
+      <w:r>
+        <w:rPr>
+          <w:rFonts w:ascii="Times New Roman" w:hAnsi="Times New Roman" w:cs="Times New Roman"/>
+        </w:rPr>
+        <w:t>Zulkifil Rehman</w:t>
       </w:r>
     </w:p>
     <w:p>
@@ -8906,7 +8043,7 @@
           <w:u w:val="single"/>
         </w:rPr>
       </w:pPr>
-      <w:bookmarkStart w:id="33" w:name="_Toc57662009"/>
+      <w:bookmarkStart w:id="34" w:name="_Toc57662009"/>
       <w:r>
         <w:rPr>
           <w:rFonts w:ascii="Times New Roman" w:hAnsi="Times New Roman" w:cs="Times New Roman"/>
@@ -8917,7 +8054,7 @@
         </w:rPr>
         <w:t>Comments:</w:t>
       </w:r>
-      <w:bookmarkEnd w:id="33"/>
+      <w:bookmarkEnd w:id="34"/>
     </w:p>
     <w:p>
       <w:pPr>
@@ -8938,49 +8075,11 @@
           <w:rFonts w:ascii="Times New Roman" w:hAnsi="Times New Roman" w:cs="Times New Roman"/>
         </w:rPr>
       </w:pPr>
-      <w:proofErr w:type="spellStart"/>
-      <w:r>
-        <w:rPr>
-          <w:rFonts w:ascii="Times New Roman" w:hAnsi="Times New Roman" w:cs="Times New Roman"/>
-        </w:rPr>
-        <w:t>Zulkifil</w:t>
-      </w:r>
-      <w:proofErr w:type="spellEnd"/>
-      <w:r>
-        <w:rPr>
-          <w:rFonts w:ascii="Times New Roman" w:hAnsi="Times New Roman" w:cs="Times New Roman"/>
-        </w:rPr>
-        <w:t xml:space="preserve"> </w:t>
-      </w:r>
-      <w:proofErr w:type="spellStart"/>
-      <w:proofErr w:type="gramStart"/>
-      <w:r>
-        <w:rPr>
-          <w:rFonts w:ascii="Times New Roman" w:hAnsi="Times New Roman" w:cs="Times New Roman"/>
-        </w:rPr>
-        <w:t>rehman</w:t>
-      </w:r>
-      <w:proofErr w:type="spellEnd"/>
-      <w:r>
-        <w:rPr>
-          <w:rFonts w:ascii="Times New Roman" w:hAnsi="Times New Roman" w:cs="Times New Roman"/>
-        </w:rPr>
-        <w:t xml:space="preserve"> :</w:t>
-      </w:r>
-      <w:proofErr w:type="spellStart"/>
-      <w:r>
-        <w:rPr>
-          <w:rFonts w:ascii="Times New Roman" w:hAnsi="Times New Roman" w:cs="Times New Roman"/>
-        </w:rPr>
-        <w:t>saif</w:t>
-      </w:r>
-      <w:proofErr w:type="spellEnd"/>
-      <w:proofErr w:type="gramEnd"/>
-      <w:r>
-        <w:rPr>
-          <w:rFonts w:ascii="Times New Roman" w:hAnsi="Times New Roman" w:cs="Times New Roman"/>
-        </w:rPr>
-        <w:t xml:space="preserve"> and Abdullah  did a great job by working on feedback module .</w:t>
+      <w:r>
+        <w:rPr>
+          <w:rFonts w:ascii="Times New Roman" w:hAnsi="Times New Roman" w:cs="Times New Roman"/>
+        </w:rPr>
+        <w:t>Zulkifil rehman :saif and Abdullah  did a great job by working on feedback module .</w:t>
       </w:r>
     </w:p>
     <w:sectPr>
@@ -8994,7 +8093,7 @@
 </file>
 
 <file path=word/endnotes.xml><?xml version="1.0" encoding="utf-8"?>
-<w:endnotes xmlns:wpc="http://schemas.microsoft.com/office/word/2010/wordprocessingCanvas" xmlns:cx="http://schemas.microsoft.com/office/drawing/2014/chartex" xmlns:cx1="http://schemas.microsoft.com/office/drawing/2015/9/8/chartex" xmlns:cx2="http://schemas.microsoft.com/office/drawing/2015/10/21/chartex" xmlns:cx3="http://schemas.microsoft.com/office/drawing/2016/5/9/chartex" xmlns:cx4="http://schemas.microsoft.com/office/drawing/2016/5/10/chartex" xmlns:cx5="http://schemas.microsoft.com/office/drawing/2016/5/11/chartex" xmlns:cx6="http://schemas.microsoft.com/office/drawing/2016/5/12/chartex" xmlns:cx7="http://schemas.microsoft.com/office/drawing/2016/5/13/chartex" xmlns:cx8="http://schemas.microsoft.com/office/drawing/2016/5/14/chartex" xmlns:mc="http://schemas.openxmlformats.org/markup-compatibility/2006" xmlns:aink="http://schemas.microsoft.com/office/drawing/2016/ink" xmlns:am3d="http://schemas.microsoft.com/office/drawing/2017/model3d" xmlns:o="urn:schemas-microsoft-com:office:office" xmlns:r="http://schemas.openxmlformats.org/officeDocument/2006/relationships" xmlns:m="http://schemas.openxmlformats.org/officeDocument/2006/math" xmlns:v="urn:schemas-microsoft-com:vml" xmlns:wp14="http://schemas.microsoft.com/office/word/2010/wordprocessingDrawing" xmlns:wp="http://schemas.openxmlformats.org/drawingml/2006/wordprocessingDrawing" xmlns:w10="urn:schemas-microsoft-com:office:word" xmlns:w="http://schemas.openxmlformats.org/wordprocessingml/2006/main" xmlns:w14="http://schemas.microsoft.com/office/word/2010/wordml" xmlns:w15="http://schemas.microsoft.com/office/word/2012/wordml" xmlns:w16cex="http://schemas.microsoft.com/office/word/2018/wordml/cex" xmlns:w16cid="http://schemas.microsoft.com/office/word/2016/wordml/cid" xmlns:w16="http://schemas.microsoft.com/office/word/2018/wordml" xmlns:w16se="http://schemas.microsoft.com/office/word/2015/wordml/symex" xmlns:wpg="http://schemas.microsoft.com/office/word/2010/wordprocessingGroup" xmlns:wpi="http://schemas.microsoft.com/office/word/2010/wordprocessingInk" xmlns:wne="http://schemas.microsoft.com/office/word/2006/wordml" xmlns:wps="http://schemas.microsoft.com/office/word/2010/wordprocessingShape" mc:Ignorable="w14 w15 w16se w16cid w16 w16cex wp14">
+<w:endnotes xmlns:wpc="http://schemas.microsoft.com/office/word/2010/wordprocessingCanvas" xmlns:mc="http://schemas.openxmlformats.org/markup-compatibility/2006" xmlns:o="urn:schemas-microsoft-com:office:office" xmlns:r="http://schemas.openxmlformats.org/officeDocument/2006/relationships" xmlns:m="http://schemas.openxmlformats.org/officeDocument/2006/math" xmlns:v="urn:schemas-microsoft-com:vml" xmlns:wp14="http://schemas.microsoft.com/office/word/2010/wordprocessingDrawing" xmlns:wp="http://schemas.openxmlformats.org/drawingml/2006/wordprocessingDrawing" xmlns:w10="urn:schemas-microsoft-com:office:word" xmlns:w="http://schemas.openxmlformats.org/wordprocessingml/2006/main" xmlns:w14="http://schemas.microsoft.com/office/word/2010/wordml" xmlns:w15="http://schemas.microsoft.com/office/word/2012/wordml" xmlns:wpg="http://schemas.microsoft.com/office/word/2010/wordprocessingGroup" xmlns:wpi="http://schemas.microsoft.com/office/word/2010/wordprocessingInk" xmlns:wne="http://schemas.microsoft.com/office/word/2006/wordml" xmlns:wps="http://schemas.microsoft.com/office/word/2010/wordprocessingShape" mc:Ignorable="w14 w15 wp14">
   <w:endnote w:type="separator" w:id="-1">
     <w:p>
       <w:pPr>
@@ -9019,7 +8118,7 @@
 </file>
 
 <file path=word/footnotes.xml><?xml version="1.0" encoding="utf-8"?>
-<w:footnotes xmlns:wpc="http://schemas.microsoft.com/office/word/2010/wordprocessingCanvas" xmlns:cx="http://schemas.microsoft.com/office/drawing/2014/chartex" xmlns:cx1="http://schemas.microsoft.com/office/drawing/2015/9/8/chartex" xmlns:cx2="http://schemas.microsoft.com/office/drawing/2015/10/21/chartex" xmlns:cx3="http://schemas.microsoft.com/office/drawing/2016/5/9/chartex" xmlns:cx4="http://schemas.microsoft.com/office/drawing/2016/5/10/chartex" xmlns:cx5="http://schemas.microsoft.com/office/drawing/2016/5/11/chartex" xmlns:cx6="http://schemas.microsoft.com/office/drawing/2016/5/12/chartex" xmlns:cx7="http://schemas.microsoft.com/office/drawing/2016/5/13/chartex" xmlns:cx8="http://schemas.microsoft.com/office/drawing/2016/5/14/chartex" xmlns:mc="http://schemas.openxmlformats.org/markup-compatibility/2006" xmlns:aink="http://schemas.microsoft.com/office/drawing/2016/ink" xmlns:am3d="http://schemas.microsoft.com/office/drawing/2017/model3d" xmlns:o="urn:schemas-microsoft-com:office:office" xmlns:r="http://schemas.openxmlformats.org/officeDocument/2006/relationships" xmlns:m="http://schemas.openxmlformats.org/officeDocument/2006/math" xmlns:v="urn:schemas-microsoft-com:vml" xmlns:wp14="http://schemas.microsoft.com/office/word/2010/wordprocessingDrawing" xmlns:wp="http://schemas.openxmlformats.org/drawingml/2006/wordprocessingDrawing" xmlns:w10="urn:schemas-microsoft-com:office:word" xmlns:w="http://schemas.openxmlformats.org/wordprocessingml/2006/main" xmlns:w14="http://schemas.microsoft.com/office/word/2010/wordml" xmlns:w15="http://schemas.microsoft.com/office/word/2012/wordml" xmlns:w16cex="http://schemas.microsoft.com/office/word/2018/wordml/cex" xmlns:w16cid="http://schemas.microsoft.com/office/word/2016/wordml/cid" xmlns:w16="http://schemas.microsoft.com/office/word/2018/wordml" xmlns:w16se="http://schemas.microsoft.com/office/word/2015/wordml/symex" xmlns:wpg="http://schemas.microsoft.com/office/word/2010/wordprocessingGroup" xmlns:wpi="http://schemas.microsoft.com/office/word/2010/wordprocessingInk" xmlns:wne="http://schemas.microsoft.com/office/word/2006/wordml" xmlns:wps="http://schemas.microsoft.com/office/word/2010/wordprocessingShape" mc:Ignorable="w14 w15 w16se w16cid w16 w16cex wp14">
+<w:footnotes xmlns:wpc="http://schemas.microsoft.com/office/word/2010/wordprocessingCanvas" xmlns:mc="http://schemas.openxmlformats.org/markup-compatibility/2006" xmlns:o="urn:schemas-microsoft-com:office:office" xmlns:r="http://schemas.openxmlformats.org/officeDocument/2006/relationships" xmlns:m="http://schemas.openxmlformats.org/officeDocument/2006/math" xmlns:v="urn:schemas-microsoft-com:vml" xmlns:wp14="http://schemas.microsoft.com/office/word/2010/wordprocessingDrawing" xmlns:wp="http://schemas.openxmlformats.org/drawingml/2006/wordprocessingDrawing" xmlns:w10="urn:schemas-microsoft-com:office:word" xmlns:w="http://schemas.openxmlformats.org/wordprocessingml/2006/main" xmlns:w14="http://schemas.microsoft.com/office/word/2010/wordml" xmlns:w15="http://schemas.microsoft.com/office/word/2012/wordml" xmlns:wpg="http://schemas.microsoft.com/office/word/2010/wordprocessingGroup" xmlns:wpi="http://schemas.microsoft.com/office/word/2010/wordprocessingInk" xmlns:wne="http://schemas.microsoft.com/office/word/2006/wordml" xmlns:wps="http://schemas.microsoft.com/office/word/2010/wordprocessingShape" mc:Ignorable="w14 w15 wp14">
   <w:footnote w:type="separator" w:id="-1">
     <w:p>
       <w:pPr>
@@ -9044,8 +8143,8 @@
 </file>
 
 <file path=word/numbering.xml><?xml version="1.0" encoding="utf-8"?>
-<w:numbering xmlns:wpc="http://schemas.microsoft.com/office/word/2010/wordprocessingCanvas" xmlns:cx="http://schemas.microsoft.com/office/drawing/2014/chartex" xmlns:cx1="http://schemas.microsoft.com/office/drawing/2015/9/8/chartex" xmlns:cx2="http://schemas.microsoft.com/office/drawing/2015/10/21/chartex" xmlns:cx3="http://schemas.microsoft.com/office/drawing/2016/5/9/chartex" xmlns:cx4="http://schemas.microsoft.com/office/drawing/2016/5/10/chartex" xmlns:cx5="http://schemas.microsoft.com/office/drawing/2016/5/11/chartex" xmlns:cx6="http://schemas.microsoft.com/office/drawing/2016/5/12/chartex" xmlns:cx7="http://schemas.microsoft.com/office/drawing/2016/5/13/chartex" xmlns:cx8="http://schemas.microsoft.com/office/drawing/2016/5/14/chartex" xmlns:mc="http://schemas.openxmlformats.org/markup-compatibility/2006" xmlns:aink="http://schemas.microsoft.com/office/drawing/2016/ink" xmlns:am3d="http://schemas.microsoft.com/office/drawing/2017/model3d" xmlns:o="urn:schemas-microsoft-com:office:office" xmlns:r="http://schemas.openxmlformats.org/officeDocument/2006/relationships" xmlns:m="http://schemas.openxmlformats.org/officeDocument/2006/math" xmlns:v="urn:schemas-microsoft-com:vml" xmlns:wp14="http://schemas.microsoft.com/office/word/2010/wordprocessingDrawing" xmlns:wp="http://schemas.openxmlformats.org/drawingml/2006/wordprocessingDrawing" xmlns:w10="urn:schemas-microsoft-com:office:word" xmlns:w="http://schemas.openxmlformats.org/wordprocessingml/2006/main" xmlns:w14="http://schemas.microsoft.com/office/word/2010/wordml" xmlns:w15="http://schemas.microsoft.com/office/word/2012/wordml" xmlns:w16cex="http://schemas.microsoft.com/office/word/2018/wordml/cex" xmlns:w16cid="http://schemas.microsoft.com/office/word/2016/wordml/cid" xmlns:w16="http://schemas.microsoft.com/office/word/2018/wordml" xmlns:w16se="http://schemas.microsoft.com/office/word/2015/wordml/symex" xmlns:wpg="http://schemas.microsoft.com/office/word/2010/wordprocessingGroup" xmlns:wpi="http://schemas.microsoft.com/office/word/2010/wordprocessingInk" xmlns:wne="http://schemas.microsoft.com/office/word/2006/wordml" xmlns:wps="http://schemas.microsoft.com/office/word/2010/wordprocessingShape" mc:Ignorable="w14 w15 w16se w16cid w16 w16cex wp14">
-  <w:abstractNum w:abstractNumId="0" w15:restartNumberingAfterBreak="0">
+<w:numbering xmlns:wpc="http://schemas.microsoft.com/office/word/2010/wordprocessingCanvas" xmlns:mc="http://schemas.openxmlformats.org/markup-compatibility/2006" xmlns:o="urn:schemas-microsoft-com:office:office" xmlns:r="http://schemas.openxmlformats.org/officeDocument/2006/relationships" xmlns:m="http://schemas.openxmlformats.org/officeDocument/2006/math" xmlns:v="urn:schemas-microsoft-com:vml" xmlns:wp14="http://schemas.microsoft.com/office/word/2010/wordprocessingDrawing" xmlns:wp="http://schemas.openxmlformats.org/drawingml/2006/wordprocessingDrawing" xmlns:w10="urn:schemas-microsoft-com:office:word" xmlns:w="http://schemas.openxmlformats.org/wordprocessingml/2006/main" xmlns:w14="http://schemas.microsoft.com/office/word/2010/wordml" xmlns:w15="http://schemas.microsoft.com/office/word/2012/wordml" xmlns:wpg="http://schemas.microsoft.com/office/word/2010/wordprocessingGroup" xmlns:wpi="http://schemas.microsoft.com/office/word/2010/wordprocessingInk" xmlns:wne="http://schemas.microsoft.com/office/word/2006/wordml" xmlns:wps="http://schemas.microsoft.com/office/word/2010/wordprocessingShape" mc:Ignorable="w14 w15 wp14">
+  <w:abstractNum w:abstractNumId="0">
     <w:nsid w:val="D77EC3B5"/>
     <w:multiLevelType w:val="multilevel"/>
     <w:tmpl w:val="D77EC3B5"/>
@@ -9185,7 +8284,7 @@
       </w:rPr>
     </w:lvl>
   </w:abstractNum>
-  <w:abstractNum w:abstractNumId="1" w15:restartNumberingAfterBreak="0">
+  <w:abstractNum w:abstractNumId="1">
     <w:nsid w:val="FFBE2306"/>
     <w:multiLevelType w:val="multilevel"/>
     <w:tmpl w:val="FFBE2306"/>
@@ -9325,7 +8424,7 @@
       </w:rPr>
     </w:lvl>
   </w:abstractNum>
-  <w:abstractNum w:abstractNumId="2" w15:restartNumberingAfterBreak="0">
+  <w:abstractNum w:abstractNumId="2">
     <w:nsid w:val="08D87B4F"/>
     <w:multiLevelType w:val="hybridMultilevel"/>
     <w:tmpl w:val="FFFFFFFF"/>
@@ -9438,7 +8537,7 @@
       </w:rPr>
     </w:lvl>
   </w:abstractNum>
-  <w:abstractNum w:abstractNumId="3" w15:restartNumberingAfterBreak="0">
+  <w:abstractNum w:abstractNumId="3">
     <w:nsid w:val="0C9E2C05"/>
     <w:multiLevelType w:val="hybridMultilevel"/>
     <w:tmpl w:val="E69C9FDA"/>
@@ -9524,7 +8623,7 @@
       </w:pPr>
     </w:lvl>
   </w:abstractNum>
-  <w:abstractNum w:abstractNumId="4" w15:restartNumberingAfterBreak="0">
+  <w:abstractNum w:abstractNumId="4">
     <w:nsid w:val="13FA0121"/>
     <w:multiLevelType w:val="hybridMultilevel"/>
     <w:tmpl w:val="E7BA8088"/>
@@ -9610,7 +8709,7 @@
       </w:pPr>
     </w:lvl>
   </w:abstractNum>
-  <w:abstractNum w:abstractNumId="5" w15:restartNumberingAfterBreak="0">
+  <w:abstractNum w:abstractNumId="5">
     <w:nsid w:val="2B0C1578"/>
     <w:multiLevelType w:val="hybridMultilevel"/>
     <w:tmpl w:val="FFFFFFFF"/>
@@ -9723,7 +8822,7 @@
       </w:rPr>
     </w:lvl>
   </w:abstractNum>
-  <w:abstractNum w:abstractNumId="6" w15:restartNumberingAfterBreak="0">
+  <w:abstractNum w:abstractNumId="6">
     <w:nsid w:val="3F642AE6"/>
     <w:multiLevelType w:val="hybridMultilevel"/>
     <w:tmpl w:val="F96EB4A0"/>
@@ -9836,7 +8935,7 @@
       </w:rPr>
     </w:lvl>
   </w:abstractNum>
-  <w:abstractNum w:abstractNumId="7" w15:restartNumberingAfterBreak="0">
+  <w:abstractNum w:abstractNumId="7">
     <w:nsid w:val="4665594B"/>
     <w:multiLevelType w:val="hybridMultilevel"/>
     <w:tmpl w:val="1864FAA4"/>
@@ -9949,7 +9048,7 @@
       </w:rPr>
     </w:lvl>
   </w:abstractNum>
-  <w:abstractNum w:abstractNumId="8" w15:restartNumberingAfterBreak="0">
+  <w:abstractNum w:abstractNumId="8">
     <w:nsid w:val="56096CD6"/>
     <w:multiLevelType w:val="hybridMultilevel"/>
     <w:tmpl w:val="337688D4"/>
@@ -10035,7 +9134,7 @@
       </w:pPr>
     </w:lvl>
   </w:abstractNum>
-  <w:abstractNum w:abstractNumId="9" w15:restartNumberingAfterBreak="0">
+  <w:abstractNum w:abstractNumId="9">
     <w:nsid w:val="5A914648"/>
     <w:multiLevelType w:val="hybridMultilevel"/>
     <w:tmpl w:val="39861798"/>
@@ -10148,7 +9247,7 @@
       </w:rPr>
     </w:lvl>
   </w:abstractNum>
-  <w:abstractNum w:abstractNumId="10" w15:restartNumberingAfterBreak="0">
+  <w:abstractNum w:abstractNumId="10">
     <w:nsid w:val="726C596C"/>
     <w:multiLevelType w:val="hybridMultilevel"/>
     <w:tmpl w:val="FFFFFFFF"/>
@@ -10339,7 +9438,7 @@
 </file>
 
 <file path=word/styles.xml><?xml version="1.0" encoding="utf-8"?>
-<w:styles xmlns:mc="http://schemas.openxmlformats.org/markup-compatibility/2006" xmlns:r="http://schemas.openxmlformats.org/officeDocument/2006/relationships" xmlns:w="http://schemas.openxmlformats.org/wordprocessingml/2006/main" xmlns:w14="http://schemas.microsoft.com/office/word/2010/wordml" xmlns:w15="http://schemas.microsoft.com/office/word/2012/wordml" xmlns:w16cex="http://schemas.microsoft.com/office/word/2018/wordml/cex" xmlns:w16cid="http://schemas.microsoft.com/office/word/2016/wordml/cid" xmlns:w16="http://schemas.microsoft.com/office/word/2018/wordml" xmlns:w16se="http://schemas.microsoft.com/office/word/2015/wordml/symex" mc:Ignorable="w14 w15 w16se w16cid w16 w16cex">
+<w:styles xmlns:mc="http://schemas.openxmlformats.org/markup-compatibility/2006" xmlns:r="http://schemas.openxmlformats.org/officeDocument/2006/relationships" xmlns:w="http://schemas.openxmlformats.org/wordprocessingml/2006/main" xmlns:w14="http://schemas.microsoft.com/office/word/2010/wordml" xmlns:w15="http://schemas.microsoft.com/office/word/2012/wordml" mc:Ignorable="w14 w15">
   <w:docDefaults>
     <w:rPrDefault>
       <w:rPr>
@@ -10355,7 +9454,7 @@
       </w:pPr>
     </w:pPrDefault>
   </w:docDefaults>
-  <w:latentStyles w:defLockedState="0" w:defUIPriority="99" w:defSemiHidden="0" w:defUnhideWhenUsed="0" w:defQFormat="0" w:count="376">
+  <w:latentStyles w:defLockedState="0" w:defUIPriority="99" w:defSemiHidden="0" w:defUnhideWhenUsed="0" w:defQFormat="0" w:count="371">
     <w:lsdException w:name="Normal" w:uiPriority="0" w:qFormat="1"/>
     <w:lsdException w:name="heading 1" w:uiPriority="9" w:qFormat="1"/>
     <w:lsdException w:name="heading 2" w:semiHidden="1" w:uiPriority="9" w:unhideWhenUsed="1" w:qFormat="1"/>
@@ -10461,6 +9560,7 @@
     <w:lsdException w:name="HTML Sample" w:semiHidden="1" w:unhideWhenUsed="1"/>
     <w:lsdException w:name="HTML Typewriter" w:semiHidden="1" w:unhideWhenUsed="1"/>
     <w:lsdException w:name="HTML Variable" w:semiHidden="1" w:unhideWhenUsed="1"/>
+    <w:lsdException w:name="Normal Table" w:semiHidden="1" w:unhideWhenUsed="1"/>
     <w:lsdException w:name="annotation subject" w:semiHidden="1" w:unhideWhenUsed="1"/>
     <w:lsdException w:name="No List" w:semiHidden="1" w:unhideWhenUsed="1"/>
     <w:lsdException w:name="Outline List 1" w:semiHidden="1" w:unhideWhenUsed="1"/>
@@ -10503,8 +9603,11 @@
     <w:lsdException w:name="Table Contemporary" w:semiHidden="1" w:unhideWhenUsed="1"/>
     <w:lsdException w:name="Table Elegant" w:semiHidden="1" w:unhideWhenUsed="1"/>
     <w:lsdException w:name="Table Professional" w:semiHidden="1" w:unhideWhenUsed="1"/>
+    <w:lsdException w:name="Table Subtle 1" w:semiHidden="1" w:unhideWhenUsed="1"/>
     <w:lsdException w:name="Table Subtle 2" w:semiHidden="1" w:unhideWhenUsed="1"/>
     <w:lsdException w:name="Table Web 1" w:semiHidden="1" w:unhideWhenUsed="1"/>
+    <w:lsdException w:name="Table Web 2" w:semiHidden="1" w:unhideWhenUsed="1"/>
+    <w:lsdException w:name="Table Web 3" w:semiHidden="1" w:unhideWhenUsed="1"/>
     <w:lsdException w:name="Balloon Text" w:semiHidden="1" w:unhideWhenUsed="1"/>
     <w:lsdException w:name="Table Grid" w:uiPriority="59"/>
     <w:lsdException w:name="Table Theme" w:semiHidden="1" w:unhideWhenUsed="1"/>
@@ -10723,11 +9826,6 @@
     <w:lsdException w:name="List Table 5 Dark Accent 6" w:uiPriority="50"/>
     <w:lsdException w:name="List Table 6 Colorful Accent 6" w:uiPriority="51"/>
     <w:lsdException w:name="List Table 7 Colorful Accent 6" w:uiPriority="52"/>
-    <w:lsdException w:name="Mention" w:semiHidden="1" w:unhideWhenUsed="1"/>
-    <w:lsdException w:name="Smart Hyperlink" w:semiHidden="1" w:unhideWhenUsed="1"/>
-    <w:lsdException w:name="Hashtag" w:semiHidden="1" w:unhideWhenUsed="1"/>
-    <w:lsdException w:name="Unresolved Mention" w:semiHidden="1" w:unhideWhenUsed="1"/>
-    <w:lsdException w:name="Smart Link" w:semiHidden="1" w:unhideWhenUsed="1"/>
   </w:latentStyles>
   <w:style w:type="paragraph" w:default="1" w:styleId="Normal">
     <w:name w:val="Normal"/>
@@ -11127,6 +10225,7 @@
       <w:spacing w:after="0" w:line="240" w:lineRule="auto"/>
     </w:pPr>
     <w:tblPr>
+      <w:tblInd w:w="0" w:type="dxa"/>
       <w:tblBorders>
         <w:top w:val="single" w:sz="4" w:space="0" w:color="auto"/>
         <w:left w:val="single" w:sz="4" w:space="0" w:color="auto"/>
@@ -11135,6 +10234,12 @@
         <w:insideH w:val="single" w:sz="4" w:space="0" w:color="auto"/>
         <w:insideV w:val="single" w:sz="4" w:space="0" w:color="auto"/>
       </w:tblBorders>
+      <w:tblCellMar>
+        <w:top w:w="0" w:type="dxa"/>
+        <w:left w:w="108" w:type="dxa"/>
+        <w:bottom w:w="0" w:type="dxa"/>
+        <w:right w:w="108" w:type="dxa"/>
+      </w:tblCellMar>
     </w:tblPr>
   </w:style>
 </w:styles>
@@ -11406,7 +10511,7 @@
 </file>
 
 <file path=customXml/itemProps1.xml><?xml version="1.0" encoding="utf-8"?>
-<ds:datastoreItem xmlns:ds="http://schemas.openxmlformats.org/officeDocument/2006/customXml" ds:itemID="{7C494215-0BB2-4A2F-9552-7BDE47574F93}">
+<ds:datastoreItem xmlns:ds="http://schemas.openxmlformats.org/officeDocument/2006/customXml" ds:itemID="{B615B4F5-EDEA-485A-9257-A007FFFA7C3E}">
   <ds:schemaRefs>
     <ds:schemaRef ds:uri="http://schemas.openxmlformats.org/officeDocument/2006/bibliography"/>
   </ds:schemaRefs>

</xml_diff>